<commit_message>
final report template completed no revise
</commit_message>
<xml_diff>
--- a/Final_Report.docx
+++ b/Final_Report.docx
@@ -1248,7 +1248,31 @@
         <w:rPr>
           <w:lang w:val="en-CA"/>
         </w:rPr>
-        <w:t xml:space="preserve">. Moreover, to understand our approach practically, we included well-documented code along with this report. </w:t>
+        <w:t xml:space="preserve">. Moreover, to understand our </w:t>
+      </w:r>
+      <w:r>
+        <w:rPr>
+          <w:lang w:val="en-CA"/>
+        </w:rPr>
+        <w:t xml:space="preserve">classification </w:t>
+      </w:r>
+      <w:r>
+        <w:rPr>
+          <w:lang w:val="en-CA"/>
+        </w:rPr>
+        <w:t xml:space="preserve">approach practically, we included </w:t>
+      </w:r>
+      <w:r>
+        <w:rPr>
+          <w:lang w:val="en-CA"/>
+        </w:rPr>
+        <w:t xml:space="preserve">a </w:t>
+      </w:r>
+      <w:r>
+        <w:rPr>
+          <w:lang w:val="en-CA"/>
+        </w:rPr>
+        <w:t xml:space="preserve">well-documented code along with this report. </w:t>
       </w:r>
     </w:p>
     <w:p>
@@ -1261,1223 +1285,1369 @@
     </w:p>
     <w:p>
       <w:pPr>
+        <w:pStyle w:val="Heading2"/>
+        <w:rPr>
+          <w:lang w:val="en-CA"/>
+        </w:rPr>
+      </w:pPr>
+      <w:r>
+        <w:rPr>
+          <w:lang w:val="en-CA"/>
+        </w:rPr>
+        <w:t xml:space="preserve">Part 3 </w:t>
+      </w:r>
+      <w:r>
+        <w:rPr>
+          <w:lang w:val="en-CA"/>
+        </w:rPr>
+        <w:t>–</w:t>
+      </w:r>
+      <w:r>
+        <w:rPr>
+          <w:lang w:val="en-CA"/>
+        </w:rPr>
+        <w:t xml:space="preserve"> </w:t>
+      </w:r>
+      <w:r>
+        <w:rPr>
+          <w:lang w:val="en-CA"/>
+        </w:rPr>
+        <w:t>Localizer Implementation (Engineering Decisions)</w:t>
+      </w:r>
+    </w:p>
+    <w:p>
+      <w:pPr>
         <w:pStyle w:val="BodyText"/>
         <w:rPr>
+          <w:lang w:val="en-CA"/>
+        </w:rPr>
+      </w:pPr>
+      <w:r>
+        <w:rPr>
+          <w:lang w:val="en-CA"/>
+        </w:rPr>
+        <w:t>In this part, we generated bounding boxes for the previous objects of interest.</w:t>
+      </w:r>
+      <w:r>
+        <w:rPr>
+          <w:lang w:val="en-CA"/>
+        </w:rPr>
+        <w:t xml:space="preserve"> </w:t>
+      </w:r>
+      <w:r>
+        <w:rPr>
+          <w:u w:val="single"/>
+          <w:lang w:val="en-CA"/>
+        </w:rPr>
+        <w:t>Describe the contents of the dataset (number of samples and bounding box size for each label, contents –</w:t>
+      </w:r>
+      <w:r>
+        <w:rPr>
+          <w:b/>
+          <w:u w:val="single"/>
+          <w:lang w:val="en-CA"/>
+        </w:rPr>
+        <w:t xml:space="preserve"> 5pts</w:t>
+      </w:r>
+      <w:r>
+        <w:rPr>
+          <w:u w:val="single"/>
+          <w:lang w:val="en-CA"/>
+        </w:rPr>
+        <w:t>).</w:t>
+      </w:r>
+    </w:p>
+    <w:p>
+      <w:pPr>
+        <w:pStyle w:val="BodyText"/>
+        <w:rPr>
+          <w:lang w:val="en-CA"/>
+        </w:rPr>
+      </w:pPr>
+      <w:r>
+        <w:rPr>
+          <w:lang w:val="en-CA"/>
+        </w:rPr>
+        <w:t xml:space="preserve"> </w:t>
+      </w:r>
+      <w:r>
+        <w:rPr>
+          <w:u w:val="single"/>
+          <w:lang w:val="en-CA"/>
+        </w:rPr>
+        <w:t>What localizer did we use</w:t>
+      </w:r>
+      <w:r>
+        <w:rPr>
+          <w:u w:val="single"/>
+          <w:lang w:val="en-CA"/>
+        </w:rPr>
+        <w:t xml:space="preserve"> (describe the localization method – </w:t>
+      </w:r>
+      <w:r>
+        <w:rPr>
+          <w:b/>
+          <w:u w:val="single"/>
+          <w:lang w:val="en-CA"/>
+        </w:rPr>
+        <w:t>10</w:t>
+      </w:r>
+      <w:r>
+        <w:rPr>
+          <w:b/>
+          <w:u w:val="single"/>
+          <w:lang w:val="en-CA"/>
+        </w:rPr>
+        <w:t>pts</w:t>
+      </w:r>
+      <w:r>
+        <w:rPr>
+          <w:u w:val="single"/>
+          <w:lang w:val="en-CA"/>
+        </w:rPr>
+        <w:t>)</w:t>
+      </w:r>
+      <w:r>
+        <w:rPr>
+          <w:u w:val="single"/>
+          <w:lang w:val="en-CA"/>
+        </w:rPr>
+        <w:t>, why and how?</w:t>
+      </w:r>
+      <w:r>
+        <w:rPr>
+          <w:u w:val="single"/>
+          <w:lang w:val="en-CA"/>
+        </w:rPr>
+        <w:t xml:space="preserve"> </w:t>
+      </w:r>
+      <w:r>
+        <w:rPr>
+          <w:b/>
+          <w:lang w:val="en-CA"/>
+        </w:rPr>
+        <w:t>AND</w:t>
+      </w:r>
+      <w:r>
+        <w:rPr>
+          <w:lang w:val="en-CA"/>
+        </w:rPr>
+        <w:t xml:space="preserve"> </w:t>
+      </w:r>
+      <w:r>
+        <w:rPr>
+          <w:u w:val="single"/>
+          <w:lang w:val="en-CA"/>
+        </w:rPr>
+        <w:t>d</w:t>
+      </w:r>
+      <w:r>
+        <w:rPr>
+          <w:u w:val="single"/>
+          <w:lang w:val="en-CA"/>
+        </w:rPr>
+        <w:t>escribe the method from the input images to</w:t>
+      </w:r>
+      <w:r>
+        <w:rPr>
+          <w:u w:val="single"/>
+          <w:lang w:val="en-CA"/>
+        </w:rPr>
+        <w:t xml:space="preserve"> </w:t>
+      </w:r>
+      <w:r>
+        <w:rPr>
+          <w:u w:val="single"/>
+          <w:lang w:val="en-CA"/>
+        </w:rPr>
+        <w:t>the set of output bounding boxes.</w:t>
+      </w:r>
+    </w:p>
+    <w:p>
+      <w:pPr>
+        <w:pStyle w:val="Heading2"/>
+        <w:rPr>
+          <w:lang w:val="en-CA"/>
+        </w:rPr>
+      </w:pPr>
+      <w:r>
+        <w:rPr>
+          <w:lang w:val="en-CA"/>
+        </w:rPr>
+        <w:t>Part 3.1 - Localizer Evaluation</w:t>
+      </w:r>
+    </w:p>
+    <w:p>
+      <w:pPr>
+        <w:pStyle w:val="BodyText"/>
+        <w:rPr>
+          <w:lang w:val="en-CA"/>
+        </w:rPr>
+      </w:pPr>
+      <w:r>
+        <w:rPr>
+          <w:lang w:val="en-CA"/>
+        </w:rPr>
+        <w:t xml:space="preserve"> We evaluated our localizer by </w:t>
+      </w:r>
+      <w:r>
+        <w:rPr>
+          <w:lang w:val="en-CA"/>
+        </w:rPr>
+        <w:t xml:space="preserve">computing the DICE coefficient for the predicted vs. true bounding boxes and when he had multiple boxes in one image, we matched the boxes that would maximize the mean DICE. </w:t>
+      </w:r>
+      <w:r>
+        <w:rPr>
+          <w:b/>
+          <w:lang w:val="en-CA"/>
+        </w:rPr>
+        <w:t>(5pt</w:t>
+      </w:r>
+      <w:r>
+        <w:rPr>
+          <w:b/>
+          <w:lang w:val="en-CA"/>
+        </w:rPr>
+        <w:t xml:space="preserve">s) </w:t>
+      </w:r>
+      <w:r>
+        <w:rPr>
+          <w:lang w:val="en-CA"/>
+        </w:rPr>
+        <w:t>The distribution of DICE coefficients over our validation sets can be reported as follows:</w:t>
+      </w:r>
+    </w:p>
+    <w:p>
+      <w:pPr>
+        <w:pStyle w:val="bulletlist"/>
+        <w:rPr>
+          <w:u w:val="single"/>
+          <w:lang w:val="en-CA"/>
+        </w:rPr>
+      </w:pPr>
+      <w:r>
+        <w:rPr>
+          <w:b/>
+          <w:lang w:val="en-CA"/>
+        </w:rPr>
+        <w:t>(</w:t>
+      </w:r>
+      <w:r>
+        <w:rPr>
+          <w:b/>
+          <w:lang w:val="en-CA"/>
+        </w:rPr>
+        <w:t>10</w:t>
+      </w:r>
+      <w:r>
+        <w:rPr>
+          <w:b/>
+          <w:lang w:val="en-CA"/>
+        </w:rPr>
+        <w:t>pts)</w:t>
+      </w:r>
+      <w:r>
+        <w:rPr>
+          <w:b/>
+          <w:lang w:val="en-CA"/>
+        </w:rPr>
+        <w:t xml:space="preserve"> </w:t>
+      </w:r>
+      <w:r>
+        <w:rPr>
+          <w:u w:val="single"/>
+          <w:lang w:val="en-CA"/>
+        </w:rPr>
+        <w:t>Report the distribution of DICE coefficients over our validation sets.</w:t>
+      </w:r>
+      <w:r>
+        <w:rPr>
+          <w:u w:val="single"/>
+          <w:lang w:val="en-CA"/>
+        </w:rPr>
+        <w:t xml:space="preserve"> </w:t>
+      </w:r>
+    </w:p>
+    <w:p>
+      <w:pPr>
+        <w:pStyle w:val="bulletlist"/>
+        <w:rPr>
+          <w:u w:val="single"/>
+          <w:lang w:val="en-CA"/>
+        </w:rPr>
+      </w:pPr>
+      <w:r>
+        <w:rPr>
+          <w:b/>
+          <w:lang w:val="en-CA"/>
+        </w:rPr>
+        <w:t>(10pts)</w:t>
+      </w:r>
+      <w:r>
+        <w:rPr>
+          <w:lang w:val="en-CA"/>
+        </w:rPr>
+        <w:t xml:space="preserve"> </w:t>
+      </w:r>
+      <w:r>
+        <w:rPr>
+          <w:lang w:val="en-CA"/>
+        </w:rPr>
+        <w:t>In order to evaluate our classifier, we used the localization predicted by our localizer</w:t>
+      </w:r>
+      <w:r>
+        <w:rPr>
+          <w:lang w:val="en-CA"/>
+        </w:rPr>
+        <w:t xml:space="preserve">. </w:t>
+      </w:r>
+      <w:r>
+        <w:rPr>
+          <w:lang w:val="en-CA"/>
+        </w:rPr>
+        <w:t xml:space="preserve"> </w:t>
+      </w:r>
+      <w:r>
+        <w:rPr>
+          <w:lang w:val="en-CA"/>
+        </w:rPr>
+        <w:t>T</w:t>
+      </w:r>
+      <w:r>
+        <w:rPr>
+          <w:lang w:val="en-CA"/>
+        </w:rPr>
+        <w:t>he following metrics were obtained</w:t>
+      </w:r>
+      <w:r>
+        <w:rPr>
+          <w:lang w:val="en-CA"/>
+        </w:rPr>
+        <w:t xml:space="preserve"> when comparing with our localizer </w:t>
+      </w:r>
+      <w:r>
+        <w:rPr>
+          <w:lang w:val="en-CA"/>
+        </w:rPr>
+        <w:t>and</w:t>
+      </w:r>
+      <w:r>
+        <w:rPr>
+          <w:lang w:val="en-CA"/>
+        </w:rPr>
+        <w:t xml:space="preserve"> classifier vs. the classification data </w:t>
+      </w:r>
+      <w:r>
+        <w:rPr>
+          <w:lang w:val="en-CA"/>
+        </w:rPr>
+        <w:t>and</w:t>
+      </w:r>
+      <w:r>
+        <w:rPr>
+          <w:lang w:val="en-CA"/>
+        </w:rPr>
+        <w:t xml:space="preserve"> classifier:</w:t>
+      </w:r>
+    </w:p>
+    <w:p>
+      <w:pPr>
+        <w:pStyle w:val="bulletlist"/>
+        <w:numPr>
+          <w:ilvl w:val="0"/>
+          <w:numId w:val="8"/>
+        </w:numPr>
+        <w:rPr>
+          <w:u w:val="single"/>
+          <w:lang w:val="en-CA"/>
+        </w:rPr>
+      </w:pPr>
+      <w:r>
+        <w:rPr>
+          <w:lang w:val="en-CA"/>
+        </w:rPr>
+        <w:t xml:space="preserve">The accuracy of our localization and classifier was: …, whereas the accuracy of the classification data and classifier was: … </w:t>
+      </w:r>
+    </w:p>
+    <w:p>
+      <w:pPr>
+        <w:pStyle w:val="bulletlist"/>
+        <w:numPr>
+          <w:ilvl w:val="0"/>
+          <w:numId w:val="8"/>
+        </w:numPr>
+        <w:rPr>
+          <w:u w:val="single"/>
+          <w:lang w:val="en-CA"/>
+        </w:rPr>
+      </w:pPr>
+      <w:r>
+        <w:rPr>
+          <w:lang w:val="en-CA"/>
+        </w:rPr>
+        <w:lastRenderedPageBreak/>
+        <w:t xml:space="preserve">The </w:t>
+      </w:r>
+      <w:r>
+        <w:rPr>
+          <w:lang w:val="en-CA"/>
+        </w:rPr>
+        <w:t>prediction</w:t>
+      </w:r>
+      <w:r>
+        <w:rPr>
+          <w:lang w:val="en-CA"/>
+        </w:rPr>
+        <w:t xml:space="preserve"> of our localization and classifier was: …, whereas the </w:t>
+      </w:r>
+      <w:r>
+        <w:rPr>
+          <w:lang w:val="en-CA"/>
+        </w:rPr>
+        <w:t>prediction</w:t>
+      </w:r>
+      <w:r>
+        <w:rPr>
+          <w:lang w:val="en-CA"/>
+        </w:rPr>
+        <w:t xml:space="preserve"> of the classification data and classifier was: … </w:t>
+      </w:r>
+    </w:p>
+    <w:p>
+      <w:pPr>
+        <w:pStyle w:val="bulletlist"/>
+        <w:numPr>
+          <w:ilvl w:val="0"/>
+          <w:numId w:val="8"/>
+        </w:numPr>
+        <w:rPr>
+          <w:u w:val="single"/>
+          <w:lang w:val="en-CA"/>
+        </w:rPr>
+      </w:pPr>
+      <w:r>
+        <w:rPr>
+          <w:lang w:val="en-CA"/>
+        </w:rPr>
+        <w:t xml:space="preserve">The </w:t>
+      </w:r>
+      <w:r>
+        <w:rPr>
+          <w:lang w:val="en-CA"/>
+        </w:rPr>
+        <w:t>recall</w:t>
+      </w:r>
+      <w:r>
+        <w:rPr>
+          <w:lang w:val="en-CA"/>
+        </w:rPr>
+        <w:t xml:space="preserve"> of our localization and classifier was: …, whereas the </w:t>
+      </w:r>
+      <w:r>
+        <w:rPr>
+          <w:lang w:val="en-CA"/>
+        </w:rPr>
+        <w:t>recall</w:t>
+      </w:r>
+      <w:r>
+        <w:rPr>
+          <w:lang w:val="en-CA"/>
+        </w:rPr>
+        <w:t xml:space="preserve"> of the classification data and classifier was: … </w:t>
+      </w:r>
+    </w:p>
+    <w:p>
+      <w:pPr>
+        <w:pStyle w:val="BodyText"/>
+        <w:rPr>
+          <w:u w:val="single"/>
           <w:lang w:val="en-US"/>
         </w:rPr>
+      </w:pPr>
+      <w:r>
+        <w:rPr>
+          <w:lang w:val="en-CA"/>
+        </w:rPr>
+        <w:t>By analyzing our results, we can see that there is (or not) a difference between the accuracy</w:t>
+      </w:r>
+      <w:r>
+        <w:rPr>
+          <w:lang w:val="en-CA"/>
+        </w:rPr>
+        <w:t>, prediction and recall because …</w:t>
+      </w:r>
+      <w:r>
+        <w:rPr>
+          <w:lang w:val="en-CA"/>
+        </w:rPr>
+        <w:t xml:space="preserve"> </w:t>
+      </w:r>
+      <w:r>
+        <w:rPr>
+          <w:u w:val="single"/>
+          <w:lang w:val="en-CA"/>
+        </w:rPr>
+        <w:t>(why or why not?).</w:t>
+      </w:r>
+      <w:r>
+        <w:rPr>
+          <w:lang w:val="en-CA"/>
+        </w:rPr>
+        <w:t xml:space="preserve"> </w:t>
+      </w:r>
+      <w:r>
+        <w:rPr>
+          <w:u w:val="single"/>
+          <w:lang w:val="en-US"/>
+        </w:rPr>
+        <w:t>Should the 'background' label of the classifier be included when evaluating the performance of the localizer, and why/why not?</w:t>
+      </w:r>
+    </w:p>
+    <w:p>
+      <w:pPr>
+        <w:pStyle w:val="BodyText"/>
+        <w:rPr>
+          <w:lang w:val="en-US"/>
+        </w:rPr>
+      </w:pPr>
+      <w:r>
+        <w:rPr>
+          <w:lang w:val="en-US"/>
+        </w:rPr>
+        <w:t xml:space="preserve">We also used cross-validation (describe your cross-validation approach - </w:t>
+      </w:r>
+      <w:r>
+        <w:rPr>
+          <w:b/>
+          <w:lang w:val="en-US"/>
+        </w:rPr>
+        <w:t>5pts</w:t>
+      </w:r>
+      <w:r>
+        <w:rPr>
+          <w:lang w:val="en-US"/>
+        </w:rPr>
+        <w:t>).</w:t>
+      </w:r>
+    </w:p>
+    <w:p>
+      <w:pPr>
+        <w:pStyle w:val="bulletlist"/>
+        <w:numPr>
+          <w:ilvl w:val="0"/>
+          <w:numId w:val="0"/>
+        </w:numPr>
+        <w:ind w:left="288"/>
+      </w:pPr>
+      <w:r>
+        <w:rPr>
+          <w:b/>
+          <w:lang w:val="en-CA"/>
+        </w:rPr>
+        <w:t>Include well-documented code (</w:t>
+      </w:r>
+      <w:r>
+        <w:rPr>
+          <w:b/>
+          <w:lang w:val="en-CA"/>
+        </w:rPr>
+        <w:t>5pts</w:t>
+      </w:r>
+      <w:r>
+        <w:rPr>
+          <w:b/>
+          <w:lang w:val="en-CA"/>
+        </w:rPr>
+        <w:t>)</w:t>
+      </w:r>
+      <w:r>
+        <w:rPr>
+          <w:lang w:val="en-CA"/>
+        </w:rPr>
+        <w:t xml:space="preserve">. </w:t>
+      </w:r>
+      <w:r>
+        <w:rPr>
+          <w:lang w:val="en-CA"/>
+        </w:rPr>
+        <w:t>Finally</w:t>
+      </w:r>
+      <w:r>
+        <w:rPr>
+          <w:lang w:val="en-CA"/>
+        </w:rPr>
+        <w:t xml:space="preserve">, to understand our </w:t>
+      </w:r>
+      <w:r>
+        <w:rPr>
+          <w:lang w:val="en-CA"/>
+        </w:rPr>
+        <w:t>localization approach</w:t>
+      </w:r>
+      <w:r>
+        <w:rPr>
+          <w:lang w:val="en-CA"/>
+        </w:rPr>
+        <w:t xml:space="preserve"> practically, we included </w:t>
+      </w:r>
+      <w:r>
+        <w:rPr>
+          <w:lang w:val="en-CA"/>
+        </w:rPr>
+        <w:t xml:space="preserve">a </w:t>
+      </w:r>
+      <w:r>
+        <w:rPr>
+          <w:lang w:val="en-CA"/>
+        </w:rPr>
+        <w:t xml:space="preserve">well-documented code along with this report. </w:t>
+      </w:r>
+    </w:p>
+    <w:p>
+      <w:pPr>
+        <w:pStyle w:val="Heading1"/>
+      </w:pPr>
+      <w:r>
+        <w:t>Deep Learning</w:t>
+      </w:r>
+      <w:r>
+        <w:t xml:space="preserve"> (Bonus) – Part 4</w:t>
+      </w:r>
+    </w:p>
+    <w:p>
+      <w:pPr>
+        <w:pStyle w:val="ListParagraph"/>
+        <w:numPr>
+          <w:ilvl w:val="0"/>
+          <w:numId w:val="9"/>
+        </w:numPr>
+        <w:jc w:val="left"/>
+      </w:pPr>
+      <w:r>
+        <w:t xml:space="preserve">Schematic of architecture </w:t>
+      </w:r>
+      <w:r>
+        <w:rPr>
+          <w:b/>
+        </w:rPr>
+        <w:t>(1pt)</w:t>
+      </w:r>
+    </w:p>
+    <w:p>
+      <w:pPr>
+        <w:pStyle w:val="ListParagraph"/>
+        <w:numPr>
+          <w:ilvl w:val="0"/>
+          <w:numId w:val="9"/>
+        </w:numPr>
+        <w:jc w:val="left"/>
+      </w:pPr>
+      <w:r>
+        <w:t>Description of training</w:t>
+      </w:r>
+      <w:r>
+        <w:t xml:space="preserve"> </w:t>
+      </w:r>
+      <w:r>
+        <w:rPr>
+          <w:b/>
+        </w:rPr>
+        <w:t>(</w:t>
+      </w:r>
+      <w:r>
+        <w:rPr>
+          <w:b/>
+        </w:rPr>
+        <w:t>2</w:t>
+      </w:r>
+      <w:r>
+        <w:rPr>
+          <w:b/>
+        </w:rPr>
+        <w:t>pt</w:t>
+      </w:r>
+      <w:r>
+        <w:rPr>
+          <w:b/>
+        </w:rPr>
+        <w:t>s</w:t>
+      </w:r>
+      <w:r>
+        <w:rPr>
+          <w:b/>
+        </w:rPr>
+        <w:t>)</w:t>
+      </w:r>
+    </w:p>
+    <w:p>
+      <w:pPr>
+        <w:pStyle w:val="ListParagraph"/>
+        <w:numPr>
+          <w:ilvl w:val="0"/>
+          <w:numId w:val="9"/>
+        </w:numPr>
+        <w:jc w:val="left"/>
+      </w:pPr>
+      <w:r>
+        <w:t xml:space="preserve">Evaluation of performance (as described in </w:t>
+      </w:r>
+      <w:r>
+        <w:t xml:space="preserve">the relevant tasks’ section) </w:t>
+      </w:r>
+      <w:r>
+        <w:rPr>
+          <w:b/>
+        </w:rPr>
+        <w:t>(</w:t>
+      </w:r>
+      <w:r>
+        <w:rPr>
+          <w:b/>
+        </w:rPr>
+        <w:t>1</w:t>
+      </w:r>
+      <w:r>
+        <w:rPr>
+          <w:b/>
+        </w:rPr>
+        <w:t>pt)</w:t>
+      </w:r>
+    </w:p>
+    <w:p>
+      <w:pPr>
+        <w:pStyle w:val="ListParagraph"/>
+        <w:numPr>
+          <w:ilvl w:val="0"/>
+          <w:numId w:val="9"/>
+        </w:numPr>
+        <w:jc w:val="left"/>
+      </w:pPr>
+      <w:r>
+        <w:t xml:space="preserve">Description of validation </w:t>
+      </w:r>
+      <w:r>
+        <w:rPr>
+          <w:b/>
+        </w:rPr>
+        <w:t>(</w:t>
+      </w:r>
+      <w:r>
+        <w:rPr>
+          <w:b/>
+        </w:rPr>
+        <w:t>3</w:t>
+      </w:r>
+      <w:r>
+        <w:rPr>
+          <w:b/>
+        </w:rPr>
+        <w:t>pt</w:t>
+      </w:r>
+      <w:r>
+        <w:rPr>
+          <w:b/>
+        </w:rPr>
+        <w:t>s</w:t>
+      </w:r>
+      <w:r>
+        <w:rPr>
+          <w:b/>
+        </w:rPr>
+        <w:t>)</w:t>
+      </w:r>
+    </w:p>
+    <w:p>
+      <w:pPr>
+        <w:pStyle w:val="ListParagraph"/>
+        <w:numPr>
+          <w:ilvl w:val="0"/>
+          <w:numId w:val="9"/>
+        </w:numPr>
+        <w:jc w:val="left"/>
+      </w:pPr>
+      <w:r>
+        <w:t xml:space="preserve">Comparison with the methods from Sections 2 and 3 </w:t>
+      </w:r>
+      <w:r>
+        <w:rPr>
+          <w:b/>
+        </w:rPr>
+        <w:t>(</w:t>
+      </w:r>
+      <w:r>
+        <w:rPr>
+          <w:b/>
+        </w:rPr>
+        <w:t>1</w:t>
+      </w:r>
+      <w:r>
+        <w:rPr>
+          <w:b/>
+        </w:rPr>
+        <w:t>pt)</w:t>
+      </w:r>
+    </w:p>
+    <w:p>
+      <w:pPr>
+        <w:pStyle w:val="ListParagraph"/>
+        <w:numPr>
+          <w:ilvl w:val="0"/>
+          <w:numId w:val="9"/>
+        </w:numPr>
+        <w:jc w:val="left"/>
+      </w:pPr>
+      <w:r>
+        <w:t xml:space="preserve">Code with a description of the environment </w:t>
+      </w:r>
+      <w:r>
+        <w:rPr>
+          <w:b/>
+        </w:rPr>
+        <w:t>(</w:t>
+      </w:r>
+      <w:r>
+        <w:rPr>
+          <w:b/>
+        </w:rPr>
+        <w:t>2</w:t>
+      </w:r>
+      <w:r>
+        <w:rPr>
+          <w:b/>
+        </w:rPr>
+        <w:t>pt</w:t>
+      </w:r>
+      <w:r>
+        <w:rPr>
+          <w:b/>
+        </w:rPr>
+        <w:t>s</w:t>
+      </w:r>
+      <w:r>
+        <w:rPr>
+          <w:b/>
+        </w:rPr>
+        <w:t>)</w:t>
+      </w:r>
+    </w:p>
+    <w:p>
+      <w:pPr>
+        <w:jc w:val="left"/>
+      </w:pPr>
+    </w:p>
+    <w:p>
+      <w:pPr>
+        <w:pStyle w:val="Heading1"/>
+      </w:pPr>
+      <w:r>
+        <w:t>Conclusion</w:t>
+      </w:r>
+    </w:p>
+    <w:p/>
+    <w:p/>
+    <w:p>
+      <w:pPr>
+        <w:rPr>
+          <w:rStyle w:val="SubtleReference"/>
+        </w:rPr>
+      </w:pPr>
+      <w:r>
+        <w:rPr>
+          <w:rStyle w:val="SubtleReference"/>
+        </w:rPr>
+        <w:t>References</w:t>
+      </w:r>
+    </w:p>
+    <w:p/>
+    <w:p>
+      <w:pPr>
+        <w:pStyle w:val="references"/>
+        <w:rPr>
+          <w:sz w:val="24"/>
+          <w:szCs w:val="24"/>
+          <w:lang w:val="en-CA"/>
+        </w:rPr>
+      </w:pPr>
+      <w:r>
+        <w:rPr>
+          <w:shd w:val="clear" w:color="auto" w:fill="FFFFFF"/>
+          <w:lang w:val="en-CA"/>
+        </w:rPr>
+        <w:t xml:space="preserve">MIO-TCD. (2018). Retrieved from </w:t>
+      </w:r>
+      <w:hyperlink r:id="rId8" w:history="1">
+        <w:r>
+          <w:rPr>
+            <w:rStyle w:val="Hyperlink"/>
+            <w:shd w:val="clear" w:color="auto" w:fill="FFFFFF"/>
+            <w:lang w:val="en-CA"/>
+          </w:rPr>
+          <w:t>http://podoce.dinf.usherbrooke.ca/challenge/dataset/</w:t>
+        </w:r>
+      </w:hyperlink>
+    </w:p>
+    <w:p>
+      <w:pPr>
+        <w:pStyle w:val="references"/>
+        <w:rPr>
+          <w:sz w:val="24"/>
+          <w:szCs w:val="24"/>
+          <w:lang w:val="en-CA"/>
+        </w:rPr>
+      </w:pPr>
+    </w:p>
+    <w:p>
+      <w:pPr>
+        <w:pStyle w:val="references"/>
+        <w:numPr>
+          <w:ilvl w:val="0"/>
+          <w:numId w:val="0"/>
+        </w:numPr>
+        <w:ind w:left="360" w:hanging="360"/>
+        <w:jc w:val="left"/>
+      </w:pPr>
+    </w:p>
+    <w:p>
+      <w:pPr>
+        <w:pStyle w:val="references"/>
+        <w:numPr>
+          <w:ilvl w:val="0"/>
+          <w:numId w:val="0"/>
+        </w:numPr>
+        <w:ind w:left="360" w:hanging="360"/>
+        <w:jc w:val="left"/>
+      </w:pPr>
+    </w:p>
+    <w:p>
+      <w:pPr>
+        <w:pStyle w:val="references"/>
+        <w:numPr>
+          <w:ilvl w:val="0"/>
+          <w:numId w:val="0"/>
+        </w:numPr>
+        <w:ind w:left="360" w:hanging="360"/>
+        <w:jc w:val="left"/>
+      </w:pPr>
+    </w:p>
+    <w:p>
+      <w:pPr>
+        <w:pStyle w:val="references"/>
+        <w:numPr>
+          <w:ilvl w:val="0"/>
+          <w:numId w:val="0"/>
+        </w:numPr>
+        <w:ind w:left="360" w:hanging="360"/>
+        <w:jc w:val="left"/>
+      </w:pPr>
+    </w:p>
+    <w:p>
+      <w:pPr>
+        <w:pStyle w:val="references"/>
+        <w:numPr>
+          <w:ilvl w:val="0"/>
+          <w:numId w:val="0"/>
+        </w:numPr>
+        <w:ind w:left="360" w:hanging="360"/>
+        <w:jc w:val="left"/>
+      </w:pPr>
+    </w:p>
+    <w:p>
+      <w:pPr>
+        <w:pStyle w:val="references"/>
+        <w:numPr>
+          <w:ilvl w:val="0"/>
+          <w:numId w:val="0"/>
+        </w:numPr>
+        <w:ind w:left="360" w:hanging="360"/>
+        <w:jc w:val="left"/>
+      </w:pPr>
+    </w:p>
+    <w:p>
+      <w:pPr>
+        <w:pStyle w:val="references"/>
+        <w:numPr>
+          <w:ilvl w:val="0"/>
+          <w:numId w:val="0"/>
+        </w:numPr>
+        <w:ind w:left="360" w:hanging="360"/>
+        <w:jc w:val="left"/>
+      </w:pPr>
+    </w:p>
+    <w:p>
+      <w:pPr>
+        <w:pStyle w:val="references"/>
+        <w:numPr>
+          <w:ilvl w:val="0"/>
+          <w:numId w:val="0"/>
+        </w:numPr>
+        <w:ind w:left="360" w:hanging="360"/>
+        <w:jc w:val="left"/>
+      </w:pPr>
+    </w:p>
+    <w:p>
+      <w:pPr>
+        <w:pStyle w:val="references"/>
+        <w:numPr>
+          <w:ilvl w:val="0"/>
+          <w:numId w:val="0"/>
+        </w:numPr>
+        <w:ind w:left="360" w:hanging="360"/>
+        <w:jc w:val="left"/>
+      </w:pPr>
+    </w:p>
+    <w:p>
+      <w:pPr>
+        <w:pStyle w:val="references"/>
+        <w:numPr>
+          <w:ilvl w:val="0"/>
+          <w:numId w:val="0"/>
+        </w:numPr>
+        <w:ind w:left="360" w:hanging="360"/>
+        <w:jc w:val="left"/>
+      </w:pPr>
+    </w:p>
+    <w:p>
+      <w:pPr>
+        <w:pStyle w:val="references"/>
+        <w:numPr>
+          <w:ilvl w:val="0"/>
+          <w:numId w:val="0"/>
+        </w:numPr>
+        <w:ind w:left="360" w:hanging="360"/>
+        <w:jc w:val="left"/>
+      </w:pPr>
+    </w:p>
+    <w:p>
+      <w:pPr>
+        <w:pStyle w:val="references"/>
+        <w:numPr>
+          <w:ilvl w:val="0"/>
+          <w:numId w:val="0"/>
+        </w:numPr>
+        <w:ind w:left="360" w:hanging="360"/>
+        <w:jc w:val="left"/>
+      </w:pPr>
+    </w:p>
+    <w:p>
+      <w:pPr>
+        <w:pStyle w:val="references"/>
+        <w:numPr>
+          <w:ilvl w:val="0"/>
+          <w:numId w:val="0"/>
+        </w:numPr>
+        <w:ind w:left="360" w:hanging="360"/>
+        <w:jc w:val="left"/>
+      </w:pPr>
+    </w:p>
+    <w:p>
+      <w:pPr>
+        <w:pStyle w:val="references"/>
+        <w:numPr>
+          <w:ilvl w:val="0"/>
+          <w:numId w:val="0"/>
+        </w:numPr>
+        <w:ind w:left="360" w:hanging="360"/>
+        <w:jc w:val="left"/>
+      </w:pPr>
+    </w:p>
+    <w:p>
+      <w:pPr>
+        <w:pStyle w:val="references"/>
+        <w:numPr>
+          <w:ilvl w:val="0"/>
+          <w:numId w:val="0"/>
+        </w:numPr>
+        <w:ind w:left="360" w:hanging="360"/>
+        <w:jc w:val="left"/>
+      </w:pPr>
+    </w:p>
+    <w:p>
+      <w:pPr>
+        <w:pStyle w:val="references"/>
+        <w:numPr>
+          <w:ilvl w:val="0"/>
+          <w:numId w:val="0"/>
+        </w:numPr>
+        <w:ind w:left="360" w:hanging="360"/>
+        <w:jc w:val="left"/>
+      </w:pPr>
+    </w:p>
+    <w:p>
+      <w:pPr>
+        <w:pStyle w:val="references"/>
+        <w:numPr>
+          <w:ilvl w:val="0"/>
+          <w:numId w:val="0"/>
+        </w:numPr>
+        <w:ind w:left="360" w:hanging="360"/>
+        <w:jc w:val="left"/>
+      </w:pPr>
+    </w:p>
+    <w:p>
+      <w:pPr>
+        <w:pStyle w:val="references"/>
+        <w:numPr>
+          <w:ilvl w:val="0"/>
+          <w:numId w:val="0"/>
+        </w:numPr>
+        <w:ind w:left="360" w:hanging="360"/>
+        <w:jc w:val="left"/>
+      </w:pPr>
+    </w:p>
+    <w:p>
+      <w:pPr>
+        <w:pStyle w:val="references"/>
+        <w:numPr>
+          <w:ilvl w:val="0"/>
+          <w:numId w:val="0"/>
+        </w:numPr>
+        <w:ind w:left="360" w:hanging="360"/>
+        <w:jc w:val="left"/>
+      </w:pPr>
+    </w:p>
+    <w:p>
+      <w:pPr>
+        <w:pStyle w:val="references"/>
+        <w:numPr>
+          <w:ilvl w:val="0"/>
+          <w:numId w:val="0"/>
+        </w:numPr>
+        <w:ind w:left="360" w:hanging="360"/>
+        <w:jc w:val="left"/>
+      </w:pPr>
+    </w:p>
+    <w:p>
+      <w:pPr>
+        <w:pStyle w:val="references"/>
+        <w:numPr>
+          <w:ilvl w:val="0"/>
+          <w:numId w:val="0"/>
+        </w:numPr>
+        <w:ind w:left="360" w:hanging="360"/>
+        <w:jc w:val="left"/>
+      </w:pPr>
+    </w:p>
+    <w:p>
+      <w:pPr>
+        <w:pStyle w:val="references"/>
+        <w:numPr>
+          <w:ilvl w:val="0"/>
+          <w:numId w:val="0"/>
+        </w:numPr>
+        <w:ind w:left="360" w:hanging="360"/>
+        <w:jc w:val="left"/>
+      </w:pPr>
+    </w:p>
+    <w:p>
+      <w:pPr>
+        <w:pStyle w:val="references"/>
+        <w:numPr>
+          <w:ilvl w:val="0"/>
+          <w:numId w:val="0"/>
+        </w:numPr>
+        <w:ind w:left="360" w:hanging="360"/>
+        <w:jc w:val="left"/>
+      </w:pPr>
+    </w:p>
+    <w:p>
+      <w:pPr>
+        <w:pStyle w:val="references"/>
+        <w:numPr>
+          <w:ilvl w:val="0"/>
+          <w:numId w:val="0"/>
+        </w:numPr>
+        <w:ind w:left="360" w:hanging="360"/>
+        <w:jc w:val="left"/>
+      </w:pPr>
+    </w:p>
+    <w:p>
+      <w:pPr>
+        <w:pStyle w:val="references"/>
+        <w:numPr>
+          <w:ilvl w:val="0"/>
+          <w:numId w:val="0"/>
+        </w:numPr>
+        <w:ind w:left="360" w:hanging="360"/>
+        <w:jc w:val="left"/>
+      </w:pPr>
+    </w:p>
+    <w:p>
+      <w:pPr>
+        <w:pStyle w:val="references"/>
+        <w:numPr>
+          <w:ilvl w:val="0"/>
+          <w:numId w:val="0"/>
+        </w:numPr>
+        <w:ind w:left="360" w:hanging="360"/>
+        <w:jc w:val="left"/>
+      </w:pPr>
+    </w:p>
+    <w:p>
+      <w:pPr>
+        <w:pStyle w:val="references"/>
+        <w:numPr>
+          <w:ilvl w:val="0"/>
+          <w:numId w:val="0"/>
+        </w:numPr>
+        <w:ind w:left="360" w:hanging="360"/>
+        <w:jc w:val="left"/>
+      </w:pPr>
+    </w:p>
+    <w:p>
+      <w:pPr>
+        <w:pStyle w:val="references"/>
+        <w:numPr>
+          <w:ilvl w:val="0"/>
+          <w:numId w:val="0"/>
+        </w:numPr>
+        <w:ind w:left="360" w:hanging="360"/>
+        <w:jc w:val="left"/>
+      </w:pPr>
+    </w:p>
+    <w:p>
+      <w:pPr>
+        <w:pStyle w:val="references"/>
+        <w:numPr>
+          <w:ilvl w:val="0"/>
+          <w:numId w:val="0"/>
+        </w:numPr>
+        <w:ind w:left="360" w:hanging="360"/>
+        <w:jc w:val="left"/>
+      </w:pPr>
+    </w:p>
+    <w:p>
+      <w:pPr>
+        <w:pStyle w:val="references"/>
+        <w:numPr>
+          <w:ilvl w:val="0"/>
+          <w:numId w:val="0"/>
+        </w:numPr>
+        <w:ind w:left="360" w:hanging="360"/>
+        <w:jc w:val="left"/>
+      </w:pPr>
+    </w:p>
+    <w:p>
+      <w:pPr>
+        <w:pStyle w:val="references"/>
+        <w:numPr>
+          <w:ilvl w:val="0"/>
+          <w:numId w:val="0"/>
+        </w:numPr>
+        <w:ind w:left="360" w:hanging="360"/>
+        <w:jc w:val="left"/>
+      </w:pPr>
+    </w:p>
+    <w:p>
+      <w:pPr>
+        <w:pStyle w:val="references"/>
+        <w:numPr>
+          <w:ilvl w:val="0"/>
+          <w:numId w:val="0"/>
+        </w:numPr>
+        <w:ind w:left="360" w:hanging="360"/>
+        <w:jc w:val="left"/>
+      </w:pPr>
+    </w:p>
+    <w:p>
+      <w:pPr>
+        <w:pStyle w:val="references"/>
+        <w:numPr>
+          <w:ilvl w:val="0"/>
+          <w:numId w:val="0"/>
+        </w:numPr>
+        <w:ind w:left="360" w:hanging="360"/>
+        <w:jc w:val="left"/>
+      </w:pPr>
+    </w:p>
+    <w:p>
+      <w:pPr>
+        <w:pStyle w:val="references"/>
+        <w:numPr>
+          <w:ilvl w:val="0"/>
+          <w:numId w:val="0"/>
+        </w:numPr>
+        <w:ind w:left="360" w:hanging="360"/>
+        <w:jc w:val="left"/>
+      </w:pPr>
+    </w:p>
+    <w:p>
+      <w:pPr>
+        <w:pStyle w:val="references"/>
+        <w:numPr>
+          <w:ilvl w:val="0"/>
+          <w:numId w:val="0"/>
+        </w:numPr>
+        <w:ind w:left="360" w:hanging="360"/>
+        <w:jc w:val="left"/>
+      </w:pPr>
+    </w:p>
+    <w:p>
+      <w:pPr>
+        <w:pStyle w:val="references"/>
+        <w:numPr>
+          <w:ilvl w:val="0"/>
+          <w:numId w:val="0"/>
+        </w:numPr>
+        <w:ind w:left="360" w:hanging="360"/>
+        <w:jc w:val="left"/>
+      </w:pPr>
+    </w:p>
+    <w:p>
+      <w:pPr>
+        <w:pStyle w:val="references"/>
+        <w:numPr>
+          <w:ilvl w:val="0"/>
+          <w:numId w:val="0"/>
+        </w:numPr>
+        <w:ind w:left="360" w:hanging="360"/>
+        <w:jc w:val="left"/>
+      </w:pPr>
+    </w:p>
+    <w:p>
+      <w:pPr>
+        <w:pStyle w:val="references"/>
+        <w:numPr>
+          <w:ilvl w:val="0"/>
+          <w:numId w:val="0"/>
+        </w:numPr>
+        <w:ind w:left="360" w:hanging="360"/>
+        <w:jc w:val="left"/>
+      </w:pPr>
+    </w:p>
+    <w:p>
+      <w:pPr>
+        <w:pStyle w:val="references"/>
+        <w:numPr>
+          <w:ilvl w:val="0"/>
+          <w:numId w:val="0"/>
+        </w:numPr>
+        <w:ind w:left="360" w:hanging="360"/>
+        <w:jc w:val="left"/>
+      </w:pPr>
+    </w:p>
+    <w:p>
+      <w:pPr>
+        <w:pStyle w:val="references"/>
+        <w:numPr>
+          <w:ilvl w:val="0"/>
+          <w:numId w:val="0"/>
+        </w:numPr>
+        <w:ind w:left="360" w:hanging="360"/>
+        <w:jc w:val="left"/>
+      </w:pPr>
+    </w:p>
+    <w:p>
+      <w:pPr>
+        <w:pStyle w:val="references"/>
+        <w:numPr>
+          <w:ilvl w:val="0"/>
+          <w:numId w:val="0"/>
+        </w:numPr>
+        <w:ind w:left="360" w:hanging="360"/>
+        <w:jc w:val="left"/>
       </w:pPr>
       <w:bookmarkStart w:id="0" w:name="_GoBack"/>
       <w:bookmarkEnd w:id="0"/>
-      <w:r>
-        <w:t>Before</w:t>
-      </w:r>
-      <w:r>
-        <w:t xml:space="preserve"> you begin to format your paper, first write and save the content as a separate text file. </w:t>
-      </w:r>
-      <w:r>
-        <w:rPr>
-          <w:lang w:val="en-US"/>
-        </w:rPr>
-        <w:t>Complete all content and organizational editing before formatting. Please note sections A-D below for more information on proofreading, spelling and grammar.</w:t>
-      </w:r>
-    </w:p>
-    <w:p>
-      <w:pPr>
-        <w:pStyle w:val="BodyText"/>
-      </w:pPr>
-      <w:r>
-        <w:t>Keep your text and graphic files separate until after the text has been formatted and styled. Do not use hard tabs, and limit use of hard returns to only one return at the end of a paragraph. Do not add any kind of pagination anywhere in the paper. Do not number text heads-the template will do that for you.</w:t>
-      </w:r>
-    </w:p>
-    <w:p>
-      <w:pPr>
-        <w:pStyle w:val="Heading2"/>
-      </w:pPr>
-      <w:r>
-        <w:t>Abbreviations</w:t>
-      </w:r>
-      <w:r>
-        <w:t xml:space="preserve"> and Acronyms</w:t>
-      </w:r>
-    </w:p>
-    <w:p>
-      <w:pPr>
-        <w:pStyle w:val="BodyText"/>
-      </w:pPr>
-      <w:r>
-        <w:t xml:space="preserve">Define abbreviations and acronyms the first time they are used in the text, even after they have been defined in the abstract. Abbreviations such as IEEE, SI, MKS, CGS, </w:t>
-      </w:r>
-      <w:proofErr w:type="spellStart"/>
-      <w:r>
-        <w:t>sc</w:t>
-      </w:r>
-      <w:proofErr w:type="spellEnd"/>
-      <w:r>
-        <w:t xml:space="preserve">, dc, and </w:t>
-      </w:r>
-      <w:proofErr w:type="spellStart"/>
-      <w:r>
-        <w:t>rms</w:t>
-      </w:r>
-      <w:proofErr w:type="spellEnd"/>
-      <w:r>
-        <w:t xml:space="preserve"> do not have to be defined. Do not use abbreviations in the title or heads unless they are unavoidable.</w:t>
-      </w:r>
-    </w:p>
-    <w:p>
-      <w:pPr>
-        <w:pStyle w:val="Heading2"/>
-      </w:pPr>
-      <w:r>
-        <w:t>Units</w:t>
-      </w:r>
-    </w:p>
-    <w:p>
-      <w:pPr>
-        <w:pStyle w:val="bulletlist"/>
-      </w:pPr>
-      <w:r>
-        <w:t xml:space="preserve">Use </w:t>
-      </w:r>
-      <w:r>
-        <w:t>either</w:t>
-      </w:r>
-      <w:r>
-        <w:t xml:space="preserve"> SI (MKS) or CGS as primary units. (SI units are encouraged.) English units may be used as secondary units (in parentheses). An exception would be the use of English units as identifiers in trade, such as “3.5-inch disk drive”.</w:t>
-      </w:r>
-    </w:p>
-    <w:p>
-      <w:pPr>
-        <w:pStyle w:val="bulletlist"/>
-      </w:pPr>
-      <w:r>
-        <w:t xml:space="preserve">Avoid combining SI and CGS units, such as current in amperes and magnetic field in </w:t>
-      </w:r>
-      <w:proofErr w:type="spellStart"/>
-      <w:r>
-        <w:t>oersteds</w:t>
-      </w:r>
-      <w:proofErr w:type="spellEnd"/>
-      <w:r>
-        <w:t>. This often leads to confusion because equations do not balance dimensionally. If you must use mixed units, clearly state the units for each quantity that you use in an equation.</w:t>
-      </w:r>
-    </w:p>
-    <w:p>
-      <w:pPr>
-        <w:pStyle w:val="bulletlist"/>
-      </w:pPr>
-      <w:r>
-        <w:lastRenderedPageBreak/>
-        <w:t>Do not mix complete spellings and abbreviations of units: “</w:t>
-      </w:r>
-      <w:proofErr w:type="spellStart"/>
-      <w:r>
-        <w:t>Wb</w:t>
-      </w:r>
-      <w:proofErr w:type="spellEnd"/>
-      <w:r>
-        <w:t>/m2” or “</w:t>
-      </w:r>
-      <w:proofErr w:type="spellStart"/>
-      <w:r>
-        <w:t>webers</w:t>
-      </w:r>
-      <w:proofErr w:type="spellEnd"/>
-      <w:r>
-        <w:t xml:space="preserve"> per square meter”, not “</w:t>
-      </w:r>
-      <w:proofErr w:type="spellStart"/>
-      <w:r>
-        <w:t>webers</w:t>
-      </w:r>
-      <w:proofErr w:type="spellEnd"/>
-      <w:r>
-        <w:t xml:space="preserve">/m2”.  Spell out units when they appear in text: “. . . a few </w:t>
-      </w:r>
-      <w:proofErr w:type="spellStart"/>
-      <w:r>
-        <w:t>henries</w:t>
-      </w:r>
-      <w:proofErr w:type="spellEnd"/>
-      <w:r>
-        <w:t>”, not “. . . a few H”.</w:t>
-      </w:r>
-    </w:p>
-    <w:p>
-      <w:pPr>
-        <w:pStyle w:val="bulletlist"/>
-      </w:pPr>
-      <w:r>
-        <w:t xml:space="preserve">Use a zero before decimal points: “0.25”, not “.25”. Use “cm3”, not “cc”. </w:t>
-      </w:r>
-      <w:r>
-        <w:t>(</w:t>
-      </w:r>
-      <w:r>
-        <w:rPr>
-          <w:i/>
-          <w:iCs/>
-        </w:rPr>
-        <w:t>bullet list</w:t>
-      </w:r>
-      <w:r>
-        <w:t>)</w:t>
-      </w:r>
-    </w:p>
-    <w:p>
-      <w:pPr>
-        <w:pStyle w:val="Heading2"/>
-      </w:pPr>
-      <w:r>
-        <w:t>Equations</w:t>
-      </w:r>
-    </w:p>
-    <w:p>
-      <w:pPr>
-        <w:pStyle w:val="BodyText"/>
-      </w:pPr>
-      <w:r>
-        <w:t>The equations are an exception to the prescribed specifications of this template. You will need to determine whether or not your equation should be typed using either the Times New Roman or the Symbol font (please no other font). To create multileveled equations, it may be necessary to treat the equation as a graphic and insert it into the text after your paper is styled.</w:t>
-      </w:r>
-    </w:p>
-    <w:p>
-      <w:pPr>
-        <w:pStyle w:val="BodyText"/>
-        <w:rPr>
-          <w:lang w:val="en-US"/>
-        </w:rPr>
-      </w:pPr>
-      <w:r>
-        <w:t xml:space="preserve">Number equations consecutively. Equation numbers, within parentheses, are to position flush right, as in (1), using a right tab stop. To make your equations more compact, you may use the solidus ( / ), the </w:t>
-      </w:r>
-      <w:proofErr w:type="spellStart"/>
-      <w:r>
-        <w:t>exp</w:t>
-      </w:r>
-      <w:proofErr w:type="spellEnd"/>
-      <w:r>
-        <w:t xml:space="preserve"> function, or appropriate exponents. Italicize Roman symbols for quantities and variables, but not Greek symbols. Use a long dash rather than a hyphen for a minus sign. Punctuate equations with commas or periods when they are part of a sentence, as in</w:t>
-      </w:r>
-      <w:r>
-        <w:rPr>
-          <w:lang w:val="en-US"/>
-        </w:rPr>
-        <w:t>:</w:t>
-      </w:r>
-    </w:p>
-    <w:p>
-      <w:pPr>
-        <w:pStyle w:val="equation"/>
-      </w:pPr>
-      <w:r>
-        <w:tab/>
-      </w:r>
-      <w:r>
-        <w:rPr>
-          <w:rFonts w:ascii="Times New Roman" w:hAnsi="Times New Roman" w:cs="Times New Roman"/>
-          <w:i/>
-        </w:rPr>
-        <w:t>a</w:t>
-      </w:r>
-      <w:r>
-        <w:t></w:t>
-      </w:r>
-      <w:r>
-        <w:t></w:t>
-      </w:r>
-      <w:r>
-        <w:t></w:t>
-      </w:r>
-      <w:r>
-        <w:rPr>
-          <w:rFonts w:ascii="Times New Roman" w:hAnsi="Times New Roman" w:cs="Times New Roman"/>
-          <w:i/>
-        </w:rPr>
-        <w:t>b</w:t>
-      </w:r>
-      <w:r>
-        <w:t></w:t>
-      </w:r>
-      <w:r>
-        <w:t></w:t>
-      </w:r>
-      <w:r>
-        <w:t></w:t>
-      </w:r>
-      <w:r>
-        <w:t></w:t>
-      </w:r>
-      <w:r>
-        <w:t></w:t>
-      </w:r>
-      <w:r>
-        <w:tab/>
-      </w:r>
-      <w:r>
-        <w:t></w:t>
-      </w:r>
-      <w:r>
-        <w:t></w:t>
-      </w:r>
-      <w:r>
-        <w:t></w:t>
-      </w:r>
-    </w:p>
-    <w:p>
-      <w:pPr>
-        <w:pStyle w:val="BodyText"/>
-      </w:pPr>
-      <w:r>
-        <w:t>Note that the equation is centered using a center tab stop. Be sure that the symbols in your equation have been defined before or immediately following the equation. Use “(1)”, not “Eq. (1)” or “equation (1)”, except at the beginning of a sentence: “Equation (1) is . . .”</w:t>
-      </w:r>
-    </w:p>
-    <w:p>
-      <w:pPr>
-        <w:pStyle w:val="Heading2"/>
-      </w:pPr>
-      <w:r>
-        <w:t>Some Common Mistakes</w:t>
-      </w:r>
-    </w:p>
-    <w:p>
-      <w:pPr>
-        <w:pStyle w:val="bulletlist"/>
-      </w:pPr>
-      <w:r>
-        <w:t>The word “data” is plural, not singular.</w:t>
-      </w:r>
-    </w:p>
-    <w:p>
-      <w:pPr>
-        <w:pStyle w:val="bulletlist"/>
-      </w:pPr>
-      <w:r>
-        <w:t xml:space="preserve">The subscript for the permeability of vacuum </w:t>
-      </w:r>
-      <w:r>
-        <w:rPr>
-          <w:rFonts w:ascii="Symbol" w:hAnsi="Symbol" w:cs="Symbol"/>
-          <w:i/>
-          <w:iCs/>
-          <w:snapToGrid w:val="0"/>
-        </w:rPr>
-        <w:t></w:t>
-      </w:r>
-      <w:r>
-        <w:rPr>
-          <w:vertAlign w:val="subscript"/>
-        </w:rPr>
-        <w:t>0</w:t>
-      </w:r>
-      <w:r>
-        <w:t>, and other common scientific constants, is zero with subscript formatting, not a lowercase letter “o”.</w:t>
-      </w:r>
-    </w:p>
-    <w:p>
-      <w:pPr>
-        <w:pStyle w:val="bulletlist"/>
-      </w:pPr>
-      <w:r>
-        <w:t xml:space="preserve">In American </w:t>
-      </w:r>
-      <w:r>
-        <w:t>English, commas, semi</w:t>
-      </w:r>
-      <w:r>
-        <w:t>colons, periods, question and exclamation marks are located within quotation marks only when a complete thought or name is cited, such as a title or full quotation. When quotation marks are used, instead of a bold or italic typeface, to highlight a word or phrase, punctuation should appear outside of the quotation marks. A parenthetical phrase or statement at the end of a sentence is punctuated outside of the closing parenthesis (like this). (A parenthetical sentence is punctuated within the parentheses.)</w:t>
-      </w:r>
-    </w:p>
-    <w:p>
-      <w:pPr>
-        <w:pStyle w:val="bulletlist"/>
-      </w:pPr>
-      <w:r>
-        <w:t>A graph within a graph is an “inset”, not an “insert”. The word alternatively is preferred to the word “alternately” (unless you really mean something that alternates).</w:t>
-      </w:r>
-    </w:p>
-    <w:p>
-      <w:pPr>
-        <w:pStyle w:val="bulletlist"/>
-      </w:pPr>
-      <w:r>
-        <w:t>Do not use the word “essentially” to mean “approximately” or “effectively”.</w:t>
-      </w:r>
-    </w:p>
-    <w:p>
-      <w:pPr>
-        <w:pStyle w:val="bulletlist"/>
-      </w:pPr>
-      <w:r>
-        <w:t>In your paper title, if the words “that uses” can accurately replace the word “using”, capitalize the “u”; if not, keep using lower-cased.</w:t>
-      </w:r>
-    </w:p>
-    <w:p>
-      <w:pPr>
-        <w:pStyle w:val="bulletlist"/>
-      </w:pPr>
-      <w:r>
-        <w:t xml:space="preserve">Be aware of the different meanings of the homophones “affect” and “effect”, “complement” and </w:t>
-      </w:r>
-      <w:r>
-        <w:t>“compliment”, “discreet” and “discrete”, “principal” and “principle”.</w:t>
-      </w:r>
-    </w:p>
-    <w:p>
-      <w:pPr>
-        <w:pStyle w:val="bulletlist"/>
-      </w:pPr>
-      <w:r>
-        <w:t>Do not confuse “imply” and “infer”.</w:t>
-      </w:r>
-    </w:p>
-    <w:p>
-      <w:pPr>
-        <w:pStyle w:val="bulletlist"/>
-      </w:pPr>
-      <w:r>
-        <w:t>The prefix “non” is not a word; it should be joined to the word it modifies, usually without a hyphen.</w:t>
-      </w:r>
-    </w:p>
-    <w:p>
-      <w:pPr>
-        <w:pStyle w:val="bulletlist"/>
-      </w:pPr>
-      <w:r>
-        <w:t>There is no period after the “et” in the Latin abbreviation “et al.”.</w:t>
-      </w:r>
-    </w:p>
-    <w:p>
-      <w:pPr>
-        <w:pStyle w:val="bulletlist"/>
-      </w:pPr>
-      <w:r>
-        <w:t>The abbreviation “i.e.” means “that is”, and the abbreviation “e.g.” means “for example”.</w:t>
-      </w:r>
-    </w:p>
-    <w:p>
-      <w:pPr>
-        <w:pStyle w:val="BodyText"/>
-      </w:pPr>
-      <w:r>
-        <w:t>An excellent style manual for science writers is [7].</w:t>
-      </w:r>
-    </w:p>
-    <w:p>
-      <w:pPr>
-        <w:pStyle w:val="Heading1"/>
-      </w:pPr>
-      <w:r>
-        <w:t xml:space="preserve">Using the </w:t>
-      </w:r>
-      <w:r>
-        <w:t>Template</w:t>
-      </w:r>
-    </w:p>
-    <w:p>
-      <w:pPr>
-        <w:pStyle w:val="BodyText"/>
-      </w:pPr>
-      <w:r>
-        <w:t>After the text edit has been completed, the paper is ready for the template. Duplicate the template file by using the Save As command, and use the naming convention prescribed by your conference for the name of your paper. In this newly created file, highlight all of the contents and import your prepared text file. You are now ready to style your paper; use the scroll down window on the left of the MS Word Formatting toolbar.</w:t>
-      </w:r>
-    </w:p>
-    <w:p>
-      <w:pPr>
-        <w:pStyle w:val="Heading2"/>
-      </w:pPr>
-      <w:r>
-        <w:t>Authors</w:t>
-      </w:r>
-      <w:r>
-        <w:t xml:space="preserve"> and Affiliations</w:t>
-      </w:r>
-    </w:p>
-    <w:p>
-      <w:pPr>
-        <w:pStyle w:val="BodyText"/>
-      </w:pPr>
-      <w:r>
-        <w:rPr>
-          <w:b/>
-        </w:rPr>
-        <w:t>The template is designed</w:t>
-      </w:r>
-      <w:r>
-        <w:rPr>
-          <w:b/>
-          <w:lang w:val="en-US"/>
-        </w:rPr>
-        <w:t xml:space="preserve"> for,</w:t>
-      </w:r>
-      <w:r>
-        <w:rPr>
-          <w:b/>
-        </w:rPr>
-        <w:t xml:space="preserve"> but not limited to</w:t>
-      </w:r>
-      <w:r>
-        <w:rPr>
-          <w:b/>
-          <w:lang w:val="en-US"/>
-        </w:rPr>
-        <w:t xml:space="preserve">, </w:t>
-      </w:r>
-      <w:r>
-        <w:rPr>
-          <w:b/>
-          <w:lang w:val="en-US"/>
-        </w:rPr>
-        <w:t>six</w:t>
-      </w:r>
-      <w:r>
-        <w:rPr>
-          <w:b/>
-          <w:lang w:val="en-US"/>
-        </w:rPr>
-        <w:t xml:space="preserve"> authors.</w:t>
-      </w:r>
-      <w:r>
-        <w:rPr>
-          <w:lang w:val="en-US"/>
-        </w:rPr>
-        <w:t xml:space="preserve"> A minimum of one author is required for all conference articles. </w:t>
-      </w:r>
-      <w:r>
-        <w:t>Author names should be listed starting from left to right and then moving down to the next line. This is the author sequence that will be used in future citations and by indexing services.</w:t>
-      </w:r>
-      <w:r>
-        <w:t xml:space="preserve"> </w:t>
-      </w:r>
-      <w:r>
-        <w:t>Names should not be listed in columns nor group by affiliation.</w:t>
-      </w:r>
-      <w:r>
-        <w:rPr>
-          <w:lang w:val="en-US"/>
-        </w:rPr>
-        <w:t xml:space="preserve"> </w:t>
-      </w:r>
-      <w:r>
-        <w:t>Please keep your affiliations as succinct as possible (for example, do not differentiate among departments of the same organization).</w:t>
-      </w:r>
-    </w:p>
-    <w:p>
-      <w:pPr>
-        <w:pStyle w:val="Heading3"/>
-      </w:pPr>
-      <w:r>
-        <w:t xml:space="preserve">For papers with more than six authors: </w:t>
-      </w:r>
-      <w:r>
-        <w:rPr>
-          <w:i w:val="0"/>
-        </w:rPr>
-        <w:t>Add author names horizontally, moving to a third row if needed for more than 8 authors.</w:t>
-      </w:r>
-    </w:p>
-    <w:p>
-      <w:pPr>
-        <w:pStyle w:val="Heading3"/>
-      </w:pPr>
-      <w:r>
-        <w:t xml:space="preserve">For </w:t>
-      </w:r>
-      <w:r>
-        <w:t>papers with less than six authors</w:t>
-      </w:r>
-      <w:r>
-        <w:t xml:space="preserve">: </w:t>
-      </w:r>
-      <w:r>
-        <w:rPr>
-          <w:i w:val="0"/>
-        </w:rPr>
-        <w:t>To change the default, adjust the template as follows.</w:t>
-      </w:r>
-    </w:p>
-    <w:p>
-      <w:pPr>
-        <w:pStyle w:val="Heading4"/>
-      </w:pPr>
-      <w:r>
-        <w:t>Selection</w:t>
-      </w:r>
-      <w:r>
-        <w:t xml:space="preserve">: </w:t>
-      </w:r>
-      <w:r>
-        <w:rPr>
-          <w:i w:val="0"/>
-        </w:rPr>
-        <w:t>Highlight all author and affiliation lines.</w:t>
-      </w:r>
-    </w:p>
-    <w:p>
-      <w:pPr>
-        <w:pStyle w:val="Heading4"/>
-      </w:pPr>
-      <w:r>
-        <w:t>Change number of columns:</w:t>
-      </w:r>
-      <w:r>
-        <w:t xml:space="preserve"> </w:t>
-      </w:r>
-      <w:r>
-        <w:rPr>
-          <w:i w:val="0"/>
-        </w:rPr>
-        <w:t xml:space="preserve">Select the Columns icon from the MS Word Standard toolbar and then select </w:t>
-      </w:r>
-      <w:r>
-        <w:rPr>
-          <w:i w:val="0"/>
-        </w:rPr>
-        <w:t>the correct number of columns</w:t>
-      </w:r>
-      <w:r>
-        <w:rPr>
-          <w:i w:val="0"/>
-        </w:rPr>
-        <w:t xml:space="preserve"> from the selection palette.</w:t>
-      </w:r>
-    </w:p>
-    <w:p>
-      <w:pPr>
-        <w:pStyle w:val="Heading4"/>
-        <w:rPr>
-          <w:i w:val="0"/>
-        </w:rPr>
-      </w:pPr>
-      <w:r>
-        <w:t xml:space="preserve">Deletion: </w:t>
-      </w:r>
-      <w:r>
-        <w:rPr>
-          <w:i w:val="0"/>
-        </w:rPr>
-        <w:t xml:space="preserve">Delete the author and affiliation lines for the </w:t>
-      </w:r>
-      <w:r>
-        <w:rPr>
-          <w:i w:val="0"/>
-        </w:rPr>
-        <w:t>extra authors.</w:t>
-      </w:r>
-    </w:p>
-    <w:p>
-      <w:pPr>
-        <w:jc w:val="left"/>
-        <w:rPr>
-          <w:i/>
-          <w:iCs/>
-          <w:noProof/>
-        </w:rPr>
-      </w:pPr>
-    </w:p>
-    <w:p>
-      <w:pPr>
-        <w:pStyle w:val="Heading2"/>
-      </w:pPr>
-      <w:r>
-        <w:t>Identify</w:t>
-      </w:r>
-      <w:r>
-        <w:t xml:space="preserve"> the Headings</w:t>
-      </w:r>
-    </w:p>
-    <w:p>
-      <w:pPr>
-        <w:pStyle w:val="BodyText"/>
-      </w:pPr>
-      <w:r>
-        <w:t>Headings, or heads, are organizational devices that guide the reader through your paper. There are two types: component heads and text heads.</w:t>
-      </w:r>
-    </w:p>
-    <w:p>
-      <w:pPr>
-        <w:pStyle w:val="BodyText"/>
-      </w:pPr>
-      <w:r>
-        <w:t>Component heads identify the different components of your paper and are not topically subordinate to each other. Examples include Acknowledgments and References and, for these, the correct style to use is “Heading 5”. Use “figure caption” for your Figure captions, and “table head” for your table title. Run-in heads, such as “Abstract”, will require you to apply a style (in this case, italic) in addition to the style provided by the drop down menu to differentiate the head from the text.</w:t>
-      </w:r>
-    </w:p>
-    <w:p>
-      <w:pPr>
-        <w:pStyle w:val="BodyText"/>
-      </w:pPr>
-      <w:r>
-        <w:t xml:space="preserve">Text heads organize the topics on a relational, hierarchical basis. For example, the paper title is the primary text head </w:t>
-      </w:r>
-      <w:r>
-        <w:lastRenderedPageBreak/>
-        <w:t>because all subsequent material relates and elaborates on this one topic. If there are two or more sub-topics, the next level head (uppercase Roman numerals) should be used and, conversely, if there are not at least two sub-topics, then no subheads should be introduced. Styles named “Heading 1”, “Heading 2”, “Heading 3”, and “Heading 4” are prescribed.</w:t>
-      </w:r>
-    </w:p>
-    <w:p>
-      <w:pPr>
-        <w:pStyle w:val="Heading2"/>
-      </w:pPr>
-      <w:r>
-        <w:t>Figures and Tables</w:t>
-      </w:r>
-    </w:p>
-    <w:p>
-      <w:pPr>
-        <w:pStyle w:val="Heading4"/>
-      </w:pPr>
-      <w:r>
-        <w:t xml:space="preserve"> </w:t>
-      </w:r>
-      <w:r>
-        <w:t xml:space="preserve">Positioning Figures and Tables: </w:t>
-      </w:r>
-      <w:r>
-        <w:rPr>
-          <w:i w:val="0"/>
-        </w:rPr>
-        <w:t>Place figures and tables at the top and bottom of columns. Avoid placing them in the middle of columns. Large figures and tables may span across both columns. Figure captions should be below the figures; table heads should appear above the tables. Insert figures and tables after they are cited in the text. Use the abbreviation “Fig. 1”, even at the beginning of a sentence.</w:t>
-      </w:r>
-    </w:p>
-    <w:p>
-      <w:pPr>
-        <w:pStyle w:val="tablehead"/>
-      </w:pPr>
-      <w:r>
-        <w:t>Table Type Styles</w:t>
-      </w:r>
-    </w:p>
-    <w:tbl>
-      <w:tblPr>
-        <w:tblW w:w="0" w:type="auto"/>
-        <w:jc w:val="center"/>
-        <w:tblBorders>
-          <w:top w:val="single" w:sz="2" w:space="0" w:color="auto"/>
-          <w:left w:val="single" w:sz="2" w:space="0" w:color="auto"/>
-          <w:bottom w:val="single" w:sz="2" w:space="0" w:color="auto"/>
-          <w:right w:val="single" w:sz="2" w:space="0" w:color="auto"/>
-          <w:insideH w:val="single" w:sz="2" w:space="0" w:color="auto"/>
-          <w:insideV w:val="single" w:sz="2" w:space="0" w:color="auto"/>
-        </w:tblBorders>
-        <w:tblLayout w:type="fixed"/>
-        <w:tblLook w:val="0000" w:firstRow="0" w:lastRow="0" w:firstColumn="0" w:lastColumn="0" w:noHBand="0" w:noVBand="0"/>
-      </w:tblPr>
-      <w:tblGrid>
-        <w:gridCol w:w="720"/>
-        <w:gridCol w:w="2340"/>
-        <w:gridCol w:w="900"/>
-        <w:gridCol w:w="900"/>
-      </w:tblGrid>
-      <w:tr>
-        <w:trPr>
-          <w:cantSplit/>
-          <w:trHeight w:val="240"/>
-          <w:tblHeader/>
-          <w:jc w:val="center"/>
-        </w:trPr>
-        <w:tc>
-          <w:tcPr>
-            <w:tcW w:w="720" w:type="dxa"/>
-            <w:vMerge w:val="restart"/>
-            <w:vAlign w:val="center"/>
-          </w:tcPr>
-          <w:p>
-            <w:pPr>
-              <w:pStyle w:val="tablecolhead"/>
-            </w:pPr>
-            <w:r>
-              <w:t>Table Head</w:t>
-            </w:r>
-          </w:p>
-        </w:tc>
-        <w:tc>
-          <w:tcPr>
-            <w:tcW w:w="4140" w:type="dxa"/>
-            <w:gridSpan w:val="3"/>
-            <w:vAlign w:val="center"/>
-          </w:tcPr>
-          <w:p>
-            <w:pPr>
-              <w:pStyle w:val="tablecolhead"/>
-            </w:pPr>
-            <w:r>
-              <w:t>Table Column Head</w:t>
-            </w:r>
-          </w:p>
-        </w:tc>
-      </w:tr>
-      <w:tr>
-        <w:trPr>
-          <w:cantSplit/>
-          <w:trHeight w:val="240"/>
-          <w:tblHeader/>
-          <w:jc w:val="center"/>
-        </w:trPr>
-        <w:tc>
-          <w:tcPr>
-            <w:tcW w:w="720" w:type="dxa"/>
-            <w:vMerge/>
-          </w:tcPr>
-          <w:p>
-            <w:pPr>
-              <w:rPr>
-                <w:sz w:val="16"/>
-                <w:szCs w:val="16"/>
-              </w:rPr>
-            </w:pPr>
-          </w:p>
-        </w:tc>
-        <w:tc>
-          <w:tcPr>
-            <w:tcW w:w="2340" w:type="dxa"/>
-            <w:vAlign w:val="center"/>
-          </w:tcPr>
-          <w:p>
-            <w:pPr>
-              <w:pStyle w:val="tablecolsubhead"/>
-            </w:pPr>
-            <w:r>
-              <w:t>Table column subhead</w:t>
-            </w:r>
-          </w:p>
-        </w:tc>
-        <w:tc>
-          <w:tcPr>
-            <w:tcW w:w="900" w:type="dxa"/>
-            <w:vAlign w:val="center"/>
-          </w:tcPr>
-          <w:p>
-            <w:pPr>
-              <w:pStyle w:val="tablecolsubhead"/>
-            </w:pPr>
-            <w:r>
-              <w:t>Subhead</w:t>
-            </w:r>
-          </w:p>
-        </w:tc>
-        <w:tc>
-          <w:tcPr>
-            <w:tcW w:w="900" w:type="dxa"/>
-            <w:vAlign w:val="center"/>
-          </w:tcPr>
-          <w:p>
-            <w:pPr>
-              <w:pStyle w:val="tablecolsubhead"/>
-            </w:pPr>
-            <w:r>
-              <w:t>Subhead</w:t>
-            </w:r>
-          </w:p>
-        </w:tc>
-      </w:tr>
-      <w:tr>
-        <w:trPr>
-          <w:trHeight w:val="320"/>
-          <w:jc w:val="center"/>
-        </w:trPr>
-        <w:tc>
-          <w:tcPr>
-            <w:tcW w:w="720" w:type="dxa"/>
-            <w:vAlign w:val="center"/>
-          </w:tcPr>
-          <w:p>
-            <w:pPr>
-              <w:pStyle w:val="tablecopy"/>
-              <w:rPr>
-                <w:sz w:val="8"/>
-                <w:szCs w:val="8"/>
-              </w:rPr>
-            </w:pPr>
-            <w:r>
-              <w:t>copy</w:t>
-            </w:r>
-          </w:p>
-        </w:tc>
-        <w:tc>
-          <w:tcPr>
-            <w:tcW w:w="2340" w:type="dxa"/>
-            <w:vAlign w:val="center"/>
-          </w:tcPr>
-          <w:p>
-            <w:pPr>
-              <w:pStyle w:val="tablecopy"/>
-            </w:pPr>
-            <w:r>
-              <w:t>More table copy</w:t>
-            </w:r>
-            <w:r>
-              <w:rPr>
-                <w:vertAlign w:val="superscript"/>
-              </w:rPr>
-              <w:t>a</w:t>
-            </w:r>
-          </w:p>
-        </w:tc>
-        <w:tc>
-          <w:tcPr>
-            <w:tcW w:w="900" w:type="dxa"/>
-            <w:vAlign w:val="center"/>
-          </w:tcPr>
-          <w:p>
-            <w:pPr>
-              <w:rPr>
-                <w:sz w:val="16"/>
-                <w:szCs w:val="16"/>
-              </w:rPr>
-            </w:pPr>
-          </w:p>
-        </w:tc>
-        <w:tc>
-          <w:tcPr>
-            <w:tcW w:w="900" w:type="dxa"/>
-            <w:vAlign w:val="center"/>
-          </w:tcPr>
-          <w:p>
-            <w:pPr>
-              <w:rPr>
-                <w:sz w:val="16"/>
-                <w:szCs w:val="16"/>
-              </w:rPr>
-            </w:pPr>
-          </w:p>
-        </w:tc>
-      </w:tr>
-    </w:tbl>
-    <w:p>
-      <w:pPr>
-        <w:pStyle w:val="tablefootnote"/>
-      </w:pPr>
-      <w:r>
-        <w:t xml:space="preserve">Sample </w:t>
-      </w:r>
-      <w:r>
-        <w:t>of</w:t>
-      </w:r>
-      <w:r>
-        <w:t xml:space="preserve"> a </w:t>
-      </w:r>
-      <w:r>
-        <w:t>Table</w:t>
-      </w:r>
-      <w:r>
-        <w:t xml:space="preserve"> </w:t>
-      </w:r>
-      <w:r>
-        <w:t>footnote</w:t>
-      </w:r>
-      <w:r>
-        <w:t xml:space="preserve">. </w:t>
-      </w:r>
-      <w:r>
-        <w:t>(</w:t>
-      </w:r>
-      <w:r>
-        <w:rPr>
-          <w:i/>
-        </w:rPr>
-        <w:t>Table footnote</w:t>
-      </w:r>
-      <w:r>
-        <w:t>)</w:t>
-      </w:r>
-    </w:p>
-    <w:p>
-      <w:pPr>
-        <w:pStyle w:val="figurecaption"/>
-      </w:pPr>
-      <w:r>
-        <w:t xml:space="preserve">Example of a figure </w:t>
-      </w:r>
-      <w:r>
-        <w:t>caption</w:t>
-      </w:r>
-      <w:r>
-        <w:t xml:space="preserve">. </w:t>
-      </w:r>
-      <w:r>
-        <w:rPr>
-          <w:iCs/>
-        </w:rPr>
-        <w:t>(</w:t>
-      </w:r>
-      <w:r>
-        <w:rPr>
-          <w:i/>
-          <w:iCs/>
-        </w:rPr>
-        <w:t>figure caption</w:t>
-      </w:r>
-      <w:r>
-        <w:rPr>
-          <w:iCs/>
-        </w:rPr>
-        <w:t>)</w:t>
-      </w:r>
-    </w:p>
-    <w:p>
-      <w:pPr>
-        <w:pStyle w:val="BodyText"/>
-      </w:pPr>
-      <w:r>
-        <w:t>Figure Labels: Use 8 point Times New Roman for Figure labels. Use words rather than symbols or abbreviations when writing Figure axis labels to avoid confusing the reader. As an example, write the quantity “Magnetization”, or “Magnetization, M”, not just “M”. If including units in the label, present them within parentheses. Do not label axes only with units. In the example, write “Magnetization (A/m)” or “Magnetization {A[m(1)]}”, not just “A/m”. Do not label axes</w:t>
-      </w:r>
-      <w:r>
-        <w:t xml:space="preserve"> </w:t>
-      </w:r>
-      <w:r>
-        <w:t>with a ratio of quantities and units. For example, write “Temperature (K)”, not “Temperature/K”.</w:t>
-      </w:r>
-    </w:p>
-    <w:p>
-      <w:pPr>
-        <w:pStyle w:val="Heading5"/>
-      </w:pPr>
-      <w:r>
-        <w:t>Acknowledgment</w:t>
-      </w:r>
-      <w:r>
-        <w:t xml:space="preserve"> </w:t>
-      </w:r>
-      <w:r>
-        <w:rPr>
-          <w:i/>
-          <w:iCs/>
-        </w:rPr>
-        <w:t>(</w:t>
-      </w:r>
-      <w:r>
-        <w:rPr>
-          <w:i/>
-          <w:iCs/>
-          <w:smallCaps w:val="0"/>
-        </w:rPr>
-        <w:t>Heading 5</w:t>
-      </w:r>
-      <w:r>
-        <w:rPr>
-          <w:i/>
-          <w:iCs/>
-        </w:rPr>
-        <w:t>)</w:t>
-      </w:r>
-    </w:p>
-    <w:p>
-      <w:pPr>
-        <w:pStyle w:val="BodyText"/>
-      </w:pPr>
-      <w:r>
-        <w:t>The preferred spelling of the word “acknowledgment” in America is without an “e” after the “g</w:t>
-      </w:r>
-      <w:r>
-        <w:t>”. Avoid the stilted expression “</w:t>
-      </w:r>
-      <w:proofErr w:type="spellStart"/>
-      <w:r>
-        <w:rPr>
-          <w:lang w:val="en-US"/>
-        </w:rPr>
-        <w:t>o</w:t>
-      </w:r>
-      <w:r>
-        <w:t>ne</w:t>
-      </w:r>
-      <w:proofErr w:type="spellEnd"/>
-      <w:r>
-        <w:t xml:space="preserve"> of us (R. B. G.) thanks </w:t>
-      </w:r>
-      <w:r>
-        <w:t>...</w:t>
-      </w:r>
-      <w:r>
-        <w:rPr>
-          <w:lang w:val="en-US"/>
-        </w:rPr>
-        <w:t xml:space="preserve">”.  </w:t>
-      </w:r>
-      <w:r>
-        <w:t>Instead, try “R. B. G. thanks</w:t>
-      </w:r>
-      <w:r>
-        <w:t>...</w:t>
-      </w:r>
-      <w:r>
-        <w:t>”.</w:t>
-      </w:r>
-      <w:r>
-        <w:rPr>
-          <w:lang w:val="en-US"/>
-        </w:rPr>
-        <w:t xml:space="preserve"> </w:t>
-      </w:r>
-      <w:r>
-        <w:t>Put spons</w:t>
-      </w:r>
-      <w:r>
-        <w:t>or acknowledgments in the unnum</w:t>
-      </w:r>
-      <w:r>
-        <w:t>bered footnote on the first page.</w:t>
-      </w:r>
-    </w:p>
-    <w:p>
-      <w:pPr>
-        <w:pStyle w:val="Heading5"/>
-      </w:pPr>
-      <w:r>
-        <w:t>References</w:t>
-      </w:r>
-    </w:p>
-    <w:p>
-      <w:pPr>
-        <w:pStyle w:val="BodyText"/>
-      </w:pPr>
-      <w:r>
-        <w:t>The template will number citations consecutively within brackets [1]. The sentence punctuation follows the bracket [2]. Refer simply to the reference number, as in [3]—do not use “Ref. [3]” or “reference [3]” except at the beginning of a sentence: “Reference [3] was the first</w:t>
-      </w:r>
-      <w:r>
-        <w:rPr>
-          <w:lang w:val="en-US"/>
-        </w:rPr>
-        <w:t xml:space="preserve"> </w:t>
-      </w:r>
-      <w:r>
-        <w:t>...</w:t>
-      </w:r>
-      <w:r>
-        <w:t>”</w:t>
-      </w:r>
-    </w:p>
-    <w:p>
-      <w:pPr>
-        <w:pStyle w:val="BodyText"/>
-      </w:pPr>
-      <w:r>
-        <w:t>Number footnotes separately in superscripts. Place the actual footnote at the bottom of the column in which it was cited. Do not put footnotes in the</w:t>
-      </w:r>
-      <w:r>
-        <w:rPr>
-          <w:lang w:val="en-US"/>
-        </w:rPr>
-        <w:t xml:space="preserve"> abstract or</w:t>
-      </w:r>
-      <w:r>
-        <w:t xml:space="preserve"> reference list. Use letters for table footnotes.</w:t>
-      </w:r>
-    </w:p>
-    <w:p>
-      <w:pPr>
-        <w:pStyle w:val="BodyText"/>
-      </w:pPr>
-      <w:r>
-        <w:t>Unless there are six au</w:t>
-      </w:r>
-      <w:r>
-        <w:t>thors or more give all authors</w:t>
-      </w:r>
-      <w:r>
-        <w:rPr>
-          <w:lang w:val="en-US"/>
-        </w:rPr>
-        <w:t xml:space="preserve">’ </w:t>
-      </w:r>
-      <w:r>
-        <w:t>names; do not use “et al.”. Papers that have not been published, even if they have been submitted for publication, should be cited as “unpublished” [4]. Papers that have been accepted for publication should be cited as “in press” [5]. Capitalize only the first word in a paper title, except for proper nouns and element symbols.</w:t>
-      </w:r>
-    </w:p>
-    <w:p>
-      <w:pPr>
-        <w:pStyle w:val="BodyText"/>
-      </w:pPr>
-      <w:r>
-        <w:t xml:space="preserve">For </w:t>
-      </w:r>
-      <w:r>
-        <w:t>papers</w:t>
-      </w:r>
-      <w:r>
-        <w:t xml:space="preserve"> published in translation journals, please give the English citation first, followed by the original foreign-language citation [6].</w:t>
-      </w:r>
-    </w:p>
-    <w:p/>
-    <w:p>
-      <w:pPr>
-        <w:pStyle w:val="references"/>
-        <w:rPr>
-          <w:sz w:val="24"/>
-          <w:szCs w:val="24"/>
-          <w:lang w:val="en-CA"/>
-        </w:rPr>
-      </w:pPr>
-      <w:r>
-        <w:rPr>
-          <w:shd w:val="clear" w:color="auto" w:fill="FFFFFF"/>
-          <w:lang w:val="en-CA"/>
-        </w:rPr>
-        <w:t>MIO-TCD. (2018). Retrieved from http://podoce.dinf.usherbrooke.ca/challenge/dataset/</w:t>
-      </w:r>
-    </w:p>
-    <w:p>
-      <w:pPr>
-        <w:pStyle w:val="references"/>
-        <w:ind w:left="354" w:hanging="354"/>
-      </w:pPr>
-      <w:r>
-        <w:t>J. Clerk Maxwell, A Treatise on Electricity and Magnetism, 3rd ed., vol. 2. Oxford: Clarendon, 1892, pp.68–73.</w:t>
-      </w:r>
-    </w:p>
-    <w:p>
-      <w:pPr>
-        <w:pStyle w:val="references"/>
-        <w:ind w:left="354" w:hanging="354"/>
-      </w:pPr>
-      <w:r>
-        <w:t>I. S. Jacobs and C. P. Bean, “Fine particles, thin films and exchange anisotropy,” in Magnetism, vol. III, G. T. Rado and H. Suhl, Eds. New York: Academic, 1963, pp. 271–350.</w:t>
-      </w:r>
-    </w:p>
-    <w:p>
-      <w:pPr>
-        <w:pStyle w:val="references"/>
-        <w:ind w:left="354" w:hanging="354"/>
-      </w:pPr>
-      <w:r>
-        <w:t>K. Elissa, “Title of paper if known,” unpublished.</w:t>
-      </w:r>
-    </w:p>
-    <w:p>
-      <w:pPr>
-        <w:pStyle w:val="references"/>
-        <w:ind w:left="354" w:hanging="354"/>
-      </w:pPr>
-      <w:r>
-        <w:t>R. Nicole, “Title of paper with only first word capitalized,” J. Name Stand. Abbrev., in press.</w:t>
-      </w:r>
-    </w:p>
-    <w:p>
-      <w:pPr>
-        <w:pStyle w:val="references"/>
-        <w:ind w:left="354" w:hanging="354"/>
-      </w:pPr>
-      <w:r>
-        <w:t>Y. Yorozu, M. Hirano, K. Oka, and Y. Tagawa, “Electron spectroscopy studies on magneto-optical media and plastic substrate interface,” IEEE Transl. J. Magn. Japan, vol. 2, pp. 740–741, August 1987 [Digests 9th Annual Conf. Magnetics Japan, p. 301, 1982].</w:t>
-      </w:r>
-    </w:p>
-    <w:p>
-      <w:pPr>
-        <w:pStyle w:val="references"/>
-        <w:ind w:left="354" w:hanging="354"/>
-      </w:pPr>
-      <w:r>
-        <w:t>M. Young, The Technical Writer’s Handbook. Mill Valley, CA: University Science, 1989.</w:t>
-      </w:r>
-    </w:p>
-    <w:p>
-      <w:pPr>
-        <w:pStyle w:val="references"/>
-        <w:numPr>
-          <w:ilvl w:val="0"/>
-          <w:numId w:val="0"/>
-        </w:numPr>
-        <w:ind w:left="360" w:hanging="360"/>
-      </w:pPr>
     </w:p>
     <w:p>
       <w:pPr>
@@ -2488,6 +2658,47 @@
         </w:numPr>
         <w:ind w:left="360" w:hanging="360"/>
         <w:jc w:val="center"/>
+        <w:rPr>
+          <w:rFonts w:eastAsia="SimSun"/>
+          <w:b/>
+          <w:noProof w:val="0"/>
+          <w:color w:val="FF0000"/>
+          <w:spacing w:val="-1"/>
+          <w:sz w:val="20"/>
+          <w:szCs w:val="20"/>
+          <w:lang w:val="x-none" w:eastAsia="x-none"/>
+        </w:rPr>
+      </w:pPr>
+    </w:p>
+    <w:p>
+      <w:pPr>
+        <w:pStyle w:val="references"/>
+        <w:numPr>
+          <w:ilvl w:val="0"/>
+          <w:numId w:val="0"/>
+        </w:numPr>
+        <w:ind w:left="360" w:hanging="360"/>
+        <w:jc w:val="center"/>
+        <w:rPr>
+          <w:rFonts w:eastAsia="SimSun"/>
+          <w:b/>
+          <w:noProof w:val="0"/>
+          <w:color w:val="FF0000"/>
+          <w:spacing w:val="-1"/>
+          <w:sz w:val="20"/>
+          <w:szCs w:val="20"/>
+          <w:lang w:val="x-none" w:eastAsia="x-none"/>
+        </w:rPr>
+      </w:pPr>
+    </w:p>
+    <w:p>
+      <w:pPr>
+        <w:pStyle w:val="references"/>
+        <w:numPr>
+          <w:ilvl w:val="0"/>
+          <w:numId w:val="0"/>
+        </w:numPr>
+        <w:ind w:left="360" w:hanging="360"/>
         <w:rPr>
           <w:rFonts w:eastAsia="SimSun"/>
           <w:b/>
@@ -2506,173 +2717,8 @@
           <w:docGrid w:linePitch="360"/>
         </w:sectPr>
       </w:pPr>
-      <w:r>
-        <w:rPr>
-          <w:rFonts w:eastAsia="SimSun"/>
-          <w:b/>
-          <w:noProof w:val="0"/>
-          <w:color w:val="FF0000"/>
-          <w:spacing w:val="-1"/>
-          <w:sz w:val="20"/>
-          <w:szCs w:val="20"/>
-          <w:lang w:val="x-none" w:eastAsia="x-none"/>
-        </w:rPr>
-        <w:t xml:space="preserve">IEEE conference templates contain guidance text for composing and formatting conference papers. Please ensure that all template text is removed from your conference paper prior to submission to the conference. Failure to remove template text from your paper </w:t>
-      </w:r>
-      <w:r>
-        <w:rPr>
-          <w:rFonts w:eastAsia="SimSun"/>
-          <w:b/>
-          <w:noProof w:val="0"/>
-          <w:color w:val="FF0000"/>
-          <w:spacing w:val="-1"/>
-          <w:sz w:val="20"/>
-          <w:szCs w:val="20"/>
-          <w:lang w:eastAsia="x-none"/>
-        </w:rPr>
-        <w:t>may</w:t>
-      </w:r>
-      <w:r>
-        <w:rPr>
-          <w:rFonts w:eastAsia="SimSun"/>
-          <w:b/>
-          <w:noProof w:val="0"/>
-          <w:color w:val="FF0000"/>
-          <w:spacing w:val="-1"/>
-          <w:sz w:val="20"/>
-          <w:szCs w:val="20"/>
-          <w:lang w:val="x-none" w:eastAsia="x-none"/>
-        </w:rPr>
-        <w:t xml:space="preserve"> result in your paper not being published.</w:t>
-      </w:r>
-    </w:p>
-    <w:p>
-      <w:r>
-        <w:rPr>
-          <w:noProof/>
-        </w:rPr>
-        <mc:AlternateContent>
-          <mc:Choice Requires="wps">
-            <w:drawing>
-              <wp:anchor distT="0" distB="0" distL="114300" distR="114300" simplePos="0" relativeHeight="251659264" behindDoc="1" locked="0" layoutInCell="1" allowOverlap="1" wp14:anchorId="0E80CEFC" wp14:editId="7E914E38">
-                <wp:simplePos x="0" y="0"/>
-                <wp:positionH relativeFrom="margin">
-                  <wp:align>left</wp:align>
-                </wp:positionH>
-                <wp:positionV relativeFrom="paragraph">
-                  <wp:posOffset>251460</wp:posOffset>
-                </wp:positionV>
-                <wp:extent cx="3200400" cy="1143000"/>
-                <wp:effectExtent l="0" t="0" r="0" b="0"/>
-                <wp:wrapTight wrapText="bothSides">
-                  <wp:wrapPolygon edited="0">
-                    <wp:start x="-64" y="0"/>
-                    <wp:lineTo x="-64" y="21600"/>
-                    <wp:lineTo x="21664" y="21600"/>
-                    <wp:lineTo x="21664" y="0"/>
-                    <wp:lineTo x="-64" y="0"/>
-                  </wp:wrapPolygon>
-                </wp:wrapTight>
-                <wp:docPr id="1" name="Text Box 8"/>
-                <wp:cNvGraphicFramePr>
-                  <a:graphicFrameLocks xmlns:a="http://schemas.openxmlformats.org/drawingml/2006/main"/>
-                </wp:cNvGraphicFramePr>
-                <a:graphic xmlns:a="http://schemas.openxmlformats.org/drawingml/2006/main">
-                  <a:graphicData uri="http://schemas.microsoft.com/office/word/2010/wordprocessingShape">
-                    <wps:wsp>
-                      <wps:cNvSpPr txBox="1">
-                        <a:spLocks/>
-                      </wps:cNvSpPr>
-                      <wps:spPr bwMode="auto">
-                        <a:xfrm>
-                          <a:off x="0" y="0"/>
-                          <a:ext cx="3200400" cy="1143000"/>
-                        </a:xfrm>
-                        <a:prstGeom prst="rect">
-                          <a:avLst/>
-                        </a:prstGeom>
-                        <a:solidFill>
-                          <a:srgbClr val="FFFFFF"/>
-                        </a:solidFill>
-                        <a:ln w="9525">
-                          <a:solidFill>
-                            <a:srgbClr val="000000"/>
-                          </a:solidFill>
-                          <a:miter lim="800000"/>
-                          <a:headEnd/>
-                          <a:tailEnd/>
-                        </a:ln>
-                      </wps:spPr>
-                      <wps:txbx>
-                        <w:txbxContent>
-                          <w:p>
-                            <w:pPr>
-                              <w:pStyle w:val="BodyText"/>
-                            </w:pPr>
-                            <w:r>
-                              <w:t>We suggest that you use a text box to insert a graphic (which is ideally a 300 dpi TIFF or EPS file, with all fonts embedded) because, in an MSW document, this method is somewhat more stable than directly inserting a picture.</w:t>
-                            </w:r>
-                          </w:p>
-                          <w:p>
-                            <w:pPr>
-                              <w:pStyle w:val="BodyText"/>
-                            </w:pPr>
-                            <w:r>
-                              <w:t>To have non-visible rules on your frame, use the MSWord “Format” pull-down menu, select Text Box &gt; Colors and Lines to choose No Fill and No Line.</w:t>
-                            </w:r>
-                          </w:p>
-                        </w:txbxContent>
-                      </wps:txbx>
-                      <wps:bodyPr rot="0" vert="horz" wrap="square" lIns="91440" tIns="45720" rIns="91440" bIns="45720" anchor="t" anchorCtr="0" upright="1">
-                        <a:noAutofit/>
-                      </wps:bodyPr>
-                    </wps:wsp>
-                  </a:graphicData>
-                </a:graphic>
-                <wp14:sizeRelH relativeFrom="page">
-                  <wp14:pctWidth>0</wp14:pctWidth>
-                </wp14:sizeRelH>
-                <wp14:sizeRelV relativeFrom="page">
-                  <wp14:pctHeight>0</wp14:pctHeight>
-                </wp14:sizeRelV>
-              </wp:anchor>
-            </w:drawing>
-          </mc:Choice>
-          <mc:Fallback>
-            <w:pict>
-              <v:shapetype w14:anchorId="0E80CEFC" id="_x0000_t202" coordsize="21600,21600" o:spt="202" path="m,l,21600r21600,l21600,xe">
-                <v:stroke joinstyle="miter"/>
-                <v:path gradientshapeok="t" o:connecttype="rect"/>
-              </v:shapetype>
-              <v:shape id="Text Box 8" o:spid="_x0000_s1026" type="#_x0000_t202" style="position:absolute;left:0;text-align:left;margin-left:0;margin-top:19.8pt;width:252pt;height:90pt;z-index:-251657216;visibility:visible;mso-wrap-style:square;mso-width-percent:0;mso-height-percent:0;mso-wrap-distance-left:9pt;mso-wrap-distance-top:0;mso-wrap-distance-right:9pt;mso-wrap-distance-bottom:0;mso-position-horizontal:left;mso-position-horizontal-relative:margin;mso-position-vertical:absolute;mso-position-vertical-relative:text;mso-width-percent:0;mso-height-percent:0;mso-width-relative:page;mso-height-relative:page;v-text-anchor:top" o:gfxdata="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">
-                <v:path arrowok="t"/>
-                <v:textbox>
-                  <w:txbxContent>
-                    <w:p>
-                      <w:pPr>
-                        <w:pStyle w:val="BodyText"/>
-                      </w:pPr>
-                      <w:r>
-                        <w:t>We suggest that you use a text box to insert a graphic (which is ideally a 300 dpi TIFF or EPS file, with all fonts embedded) because, in an MSW document, this method is somewhat more stable than directly inserting a picture.</w:t>
-                      </w:r>
-                    </w:p>
-                    <w:p>
-                      <w:pPr>
-                        <w:pStyle w:val="BodyText"/>
-                      </w:pPr>
-                      <w:r>
-                        <w:t>To have non-visible rules on your frame, use the MSWord “Format” pull-down menu, select Text Box &gt; Colors and Lines to choose No Fill and No Line.</w:t>
-                      </w:r>
-                    </w:p>
-                  </w:txbxContent>
-                </v:textbox>
-                <w10:wrap type="tight" anchorx="margin"/>
-              </v:shape>
-            </w:pict>
-          </mc:Fallback>
-        </mc:AlternateContent>
-      </w:r>
-    </w:p>
+    </w:p>
+    <w:p/>
     <w:p/>
     <w:sectPr>
       <w:type w:val="continuous"/>
@@ -2748,6 +2794,119 @@
 <file path=word/numbering.xml><?xml version="1.0" encoding="utf-8"?>
 <w:numbering xmlns:wpc="http://schemas.microsoft.com/office/word/2010/wordprocessingCanvas" xmlns:cx="http://schemas.microsoft.com/office/drawing/2014/chartex" xmlns:cx1="http://schemas.microsoft.com/office/drawing/2015/9/8/chartex" xmlns:cx2="http://schemas.microsoft.com/office/drawing/2015/10/21/chartex" xmlns:cx3="http://schemas.microsoft.com/office/drawing/2016/5/9/chartex" xmlns:cx4="http://schemas.microsoft.com/office/drawing/2016/5/10/chartex" xmlns:cx5="http://schemas.microsoft.com/office/drawing/2016/5/11/chartex" xmlns:cx6="http://schemas.microsoft.com/office/drawing/2016/5/12/chartex" xmlns:cx7="http://schemas.microsoft.com/office/drawing/2016/5/13/chartex" xmlns:cx8="http://schemas.microsoft.com/office/drawing/2016/5/14/chartex" xmlns:mc="http://schemas.openxmlformats.org/markup-compatibility/2006" xmlns:aink="http://schemas.microsoft.com/office/drawing/2016/ink" xmlns:am3d="http://schemas.microsoft.com/office/drawing/2017/model3d" xmlns:o="urn:schemas-microsoft-com:office:office" xmlns:r="http://schemas.openxmlformats.org/officeDocument/2006/relationships" xmlns:m="http://schemas.openxmlformats.org/officeDocument/2006/math" xmlns:v="urn:schemas-microsoft-com:vml" xmlns:wp14="http://schemas.microsoft.com/office/word/2010/wordprocessingDrawing" xmlns:wp="http://schemas.openxmlformats.org/drawingml/2006/wordprocessingDrawing" xmlns:w10="urn:schemas-microsoft-com:office:word" xmlns:w="http://schemas.openxmlformats.org/wordprocessingml/2006/main" xmlns:w14="http://schemas.microsoft.com/office/word/2010/wordml" xmlns:w15="http://schemas.microsoft.com/office/word/2012/wordml" xmlns:w16cid="http://schemas.microsoft.com/office/word/2016/wordml/cid" xmlns:w16se="http://schemas.microsoft.com/office/word/2015/wordml/symex" xmlns:wpg="http://schemas.microsoft.com/office/word/2010/wordprocessingGroup" xmlns:wpi="http://schemas.microsoft.com/office/word/2010/wordprocessingInk" xmlns:wne="http://schemas.microsoft.com/office/word/2006/wordml" xmlns:wps="http://schemas.microsoft.com/office/word/2010/wordprocessingShape" mc:Ignorable="w14 w15 w16se w16cid wp14">
   <w:abstractNum w:abstractNumId="0" w15:restartNumberingAfterBreak="0">
+    <w:nsid w:val="24B02460"/>
+    <w:multiLevelType w:val="hybridMultilevel"/>
+    <w:tmpl w:val="63647E84"/>
+    <w:lvl w:ilvl="0" w:tplc="A342C01A">
+      <w:start w:val="2"/>
+      <w:numFmt w:val="bullet"/>
+      <w:lvlText w:val="-"/>
+      <w:lvlJc w:val="left"/>
+      <w:pPr>
+        <w:ind w:left="1296" w:hanging="360"/>
+      </w:pPr>
+      <w:rPr>
+        <w:rFonts w:ascii="Times New Roman" w:eastAsia="SimSun" w:hAnsi="Times New Roman" w:cs="Times New Roman" w:hint="default"/>
+      </w:rPr>
+    </w:lvl>
+    <w:lvl w:ilvl="1" w:tplc="04090003" w:tentative="1">
+      <w:start w:val="1"/>
+      <w:numFmt w:val="bullet"/>
+      <w:lvlText w:val="o"/>
+      <w:lvlJc w:val="left"/>
+      <w:pPr>
+        <w:ind w:left="2016" w:hanging="360"/>
+      </w:pPr>
+      <w:rPr>
+        <w:rFonts w:ascii="Courier New" w:hAnsi="Courier New" w:cs="Courier New" w:hint="default"/>
+      </w:rPr>
+    </w:lvl>
+    <w:lvl w:ilvl="2" w:tplc="04090005" w:tentative="1">
+      <w:start w:val="1"/>
+      <w:numFmt w:val="bullet"/>
+      <w:lvlText w:val=""/>
+      <w:lvlJc w:val="left"/>
+      <w:pPr>
+        <w:ind w:left="2736" w:hanging="360"/>
+      </w:pPr>
+      <w:rPr>
+        <w:rFonts w:ascii="Wingdings" w:hAnsi="Wingdings" w:hint="default"/>
+      </w:rPr>
+    </w:lvl>
+    <w:lvl w:ilvl="3" w:tplc="04090001" w:tentative="1">
+      <w:start w:val="1"/>
+      <w:numFmt w:val="bullet"/>
+      <w:lvlText w:val=""/>
+      <w:lvlJc w:val="left"/>
+      <w:pPr>
+        <w:ind w:left="3456" w:hanging="360"/>
+      </w:pPr>
+      <w:rPr>
+        <w:rFonts w:ascii="Symbol" w:hAnsi="Symbol" w:hint="default"/>
+      </w:rPr>
+    </w:lvl>
+    <w:lvl w:ilvl="4" w:tplc="04090003" w:tentative="1">
+      <w:start w:val="1"/>
+      <w:numFmt w:val="bullet"/>
+      <w:lvlText w:val="o"/>
+      <w:lvlJc w:val="left"/>
+      <w:pPr>
+        <w:ind w:left="4176" w:hanging="360"/>
+      </w:pPr>
+      <w:rPr>
+        <w:rFonts w:ascii="Courier New" w:hAnsi="Courier New" w:cs="Courier New" w:hint="default"/>
+      </w:rPr>
+    </w:lvl>
+    <w:lvl w:ilvl="5" w:tplc="04090005" w:tentative="1">
+      <w:start w:val="1"/>
+      <w:numFmt w:val="bullet"/>
+      <w:lvlText w:val=""/>
+      <w:lvlJc w:val="left"/>
+      <w:pPr>
+        <w:ind w:left="4896" w:hanging="360"/>
+      </w:pPr>
+      <w:rPr>
+        <w:rFonts w:ascii="Wingdings" w:hAnsi="Wingdings" w:hint="default"/>
+      </w:rPr>
+    </w:lvl>
+    <w:lvl w:ilvl="6" w:tplc="04090001" w:tentative="1">
+      <w:start w:val="1"/>
+      <w:numFmt w:val="bullet"/>
+      <w:lvlText w:val=""/>
+      <w:lvlJc w:val="left"/>
+      <w:pPr>
+        <w:ind w:left="5616" w:hanging="360"/>
+      </w:pPr>
+      <w:rPr>
+        <w:rFonts w:ascii="Symbol" w:hAnsi="Symbol" w:hint="default"/>
+      </w:rPr>
+    </w:lvl>
+    <w:lvl w:ilvl="7" w:tplc="04090003" w:tentative="1">
+      <w:start w:val="1"/>
+      <w:numFmt w:val="bullet"/>
+      <w:lvlText w:val="o"/>
+      <w:lvlJc w:val="left"/>
+      <w:pPr>
+        <w:ind w:left="6336" w:hanging="360"/>
+      </w:pPr>
+      <w:rPr>
+        <w:rFonts w:ascii="Courier New" w:hAnsi="Courier New" w:cs="Courier New" w:hint="default"/>
+      </w:rPr>
+    </w:lvl>
+    <w:lvl w:ilvl="8" w:tplc="04090005" w:tentative="1">
+      <w:start w:val="1"/>
+      <w:numFmt w:val="bullet"/>
+      <w:lvlText w:val=""/>
+      <w:lvlJc w:val="left"/>
+      <w:pPr>
+        <w:ind w:left="7056" w:hanging="360"/>
+      </w:pPr>
+      <w:rPr>
+        <w:rFonts w:ascii="Wingdings" w:hAnsi="Wingdings" w:hint="default"/>
+      </w:rPr>
+    </w:lvl>
+  </w:abstractNum>
+  <w:abstractNum w:abstractNumId="1" w15:restartNumberingAfterBreak="0">
     <w:nsid w:val="37660336"/>
     <w:multiLevelType w:val="hybridMultilevel"/>
     <w:tmpl w:val="754EAC84"/>
@@ -2888,7 +3047,7 @@
       </w:rPr>
     </w:lvl>
   </w:abstractNum>
-  <w:abstractNum w:abstractNumId="1" w15:restartNumberingAfterBreak="0">
+  <w:abstractNum w:abstractNumId="2" w15:restartNumberingAfterBreak="0">
     <w:nsid w:val="4189603E"/>
     <w:multiLevelType w:val="multilevel"/>
     <w:tmpl w:val="0AB06E12"/>
@@ -3083,7 +3242,7 @@
       </w:rPr>
     </w:lvl>
   </w:abstractNum>
-  <w:abstractNum w:abstractNumId="2" w15:restartNumberingAfterBreak="0">
+  <w:abstractNum w:abstractNumId="3" w15:restartNumberingAfterBreak="0">
     <w:nsid w:val="493C3F76"/>
     <w:multiLevelType w:val="hybridMultilevel"/>
     <w:tmpl w:val="9A9E418C"/>
@@ -3190,7 +3349,7 @@
       </w:pPr>
     </w:lvl>
   </w:abstractNum>
-  <w:abstractNum w:abstractNumId="3" w15:restartNumberingAfterBreak="0">
+  <w:abstractNum w:abstractNumId="4" w15:restartNumberingAfterBreak="0">
     <w:nsid w:val="52CA544A"/>
     <w:multiLevelType w:val="singleLevel"/>
     <w:tmpl w:val="AED6D67E"/>
@@ -3217,7 +3376,120 @@
       </w:rPr>
     </w:lvl>
   </w:abstractNum>
-  <w:abstractNum w:abstractNumId="4" w15:restartNumberingAfterBreak="0">
+  <w:abstractNum w:abstractNumId="5" w15:restartNumberingAfterBreak="0">
+    <w:nsid w:val="5FBD2CF6"/>
+    <w:multiLevelType w:val="hybridMultilevel"/>
+    <w:tmpl w:val="3348D57C"/>
+    <w:lvl w:ilvl="0" w:tplc="A342C01A">
+      <w:start w:val="2"/>
+      <w:numFmt w:val="bullet"/>
+      <w:lvlText w:val="-"/>
+      <w:lvlJc w:val="left"/>
+      <w:pPr>
+        <w:ind w:left="648" w:hanging="360"/>
+      </w:pPr>
+      <w:rPr>
+        <w:rFonts w:ascii="Times New Roman" w:eastAsia="SimSun" w:hAnsi="Times New Roman" w:cs="Times New Roman" w:hint="default"/>
+      </w:rPr>
+    </w:lvl>
+    <w:lvl w:ilvl="1" w:tplc="04090003" w:tentative="1">
+      <w:start w:val="1"/>
+      <w:numFmt w:val="bullet"/>
+      <w:lvlText w:val="o"/>
+      <w:lvlJc w:val="left"/>
+      <w:pPr>
+        <w:ind w:left="1368" w:hanging="360"/>
+      </w:pPr>
+      <w:rPr>
+        <w:rFonts w:ascii="Courier New" w:hAnsi="Courier New" w:cs="Courier New" w:hint="default"/>
+      </w:rPr>
+    </w:lvl>
+    <w:lvl w:ilvl="2" w:tplc="04090005" w:tentative="1">
+      <w:start w:val="1"/>
+      <w:numFmt w:val="bullet"/>
+      <w:lvlText w:val=""/>
+      <w:lvlJc w:val="left"/>
+      <w:pPr>
+        <w:ind w:left="2088" w:hanging="360"/>
+      </w:pPr>
+      <w:rPr>
+        <w:rFonts w:ascii="Wingdings" w:hAnsi="Wingdings" w:hint="default"/>
+      </w:rPr>
+    </w:lvl>
+    <w:lvl w:ilvl="3" w:tplc="04090001" w:tentative="1">
+      <w:start w:val="1"/>
+      <w:numFmt w:val="bullet"/>
+      <w:lvlText w:val=""/>
+      <w:lvlJc w:val="left"/>
+      <w:pPr>
+        <w:ind w:left="2808" w:hanging="360"/>
+      </w:pPr>
+      <w:rPr>
+        <w:rFonts w:ascii="Symbol" w:hAnsi="Symbol" w:hint="default"/>
+      </w:rPr>
+    </w:lvl>
+    <w:lvl w:ilvl="4" w:tplc="04090003" w:tentative="1">
+      <w:start w:val="1"/>
+      <w:numFmt w:val="bullet"/>
+      <w:lvlText w:val="o"/>
+      <w:lvlJc w:val="left"/>
+      <w:pPr>
+        <w:ind w:left="3528" w:hanging="360"/>
+      </w:pPr>
+      <w:rPr>
+        <w:rFonts w:ascii="Courier New" w:hAnsi="Courier New" w:cs="Courier New" w:hint="default"/>
+      </w:rPr>
+    </w:lvl>
+    <w:lvl w:ilvl="5" w:tplc="04090005" w:tentative="1">
+      <w:start w:val="1"/>
+      <w:numFmt w:val="bullet"/>
+      <w:lvlText w:val=""/>
+      <w:lvlJc w:val="left"/>
+      <w:pPr>
+        <w:ind w:left="4248" w:hanging="360"/>
+      </w:pPr>
+      <w:rPr>
+        <w:rFonts w:ascii="Wingdings" w:hAnsi="Wingdings" w:hint="default"/>
+      </w:rPr>
+    </w:lvl>
+    <w:lvl w:ilvl="6" w:tplc="04090001" w:tentative="1">
+      <w:start w:val="1"/>
+      <w:numFmt w:val="bullet"/>
+      <w:lvlText w:val=""/>
+      <w:lvlJc w:val="left"/>
+      <w:pPr>
+        <w:ind w:left="4968" w:hanging="360"/>
+      </w:pPr>
+      <w:rPr>
+        <w:rFonts w:ascii="Symbol" w:hAnsi="Symbol" w:hint="default"/>
+      </w:rPr>
+    </w:lvl>
+    <w:lvl w:ilvl="7" w:tplc="04090003" w:tentative="1">
+      <w:start w:val="1"/>
+      <w:numFmt w:val="bullet"/>
+      <w:lvlText w:val="o"/>
+      <w:lvlJc w:val="left"/>
+      <w:pPr>
+        <w:ind w:left="5688" w:hanging="360"/>
+      </w:pPr>
+      <w:rPr>
+        <w:rFonts w:ascii="Courier New" w:hAnsi="Courier New" w:cs="Courier New" w:hint="default"/>
+      </w:rPr>
+    </w:lvl>
+    <w:lvl w:ilvl="8" w:tplc="04090005" w:tentative="1">
+      <w:start w:val="1"/>
+      <w:numFmt w:val="bullet"/>
+      <w:lvlText w:val=""/>
+      <w:lvlJc w:val="left"/>
+      <w:pPr>
+        <w:ind w:left="6408" w:hanging="360"/>
+      </w:pPr>
+      <w:rPr>
+        <w:rFonts w:ascii="Wingdings" w:hAnsi="Wingdings" w:hint="default"/>
+      </w:rPr>
+    </w:lvl>
+  </w:abstractNum>
+  <w:abstractNum w:abstractNumId="6" w15:restartNumberingAfterBreak="0">
     <w:nsid w:val="6C402C58"/>
     <w:multiLevelType w:val="hybridMultilevel"/>
     <w:tmpl w:val="9A1CA078"/>
@@ -3362,7 +3634,7 @@
       </w:rPr>
     </w:lvl>
   </w:abstractNum>
-  <w:abstractNum w:abstractNumId="5" w15:restartNumberingAfterBreak="0">
+  <w:abstractNum w:abstractNumId="7" w15:restartNumberingAfterBreak="0">
     <w:nsid w:val="6CD32DA8"/>
     <w:multiLevelType w:val="singleLevel"/>
     <w:tmpl w:val="166470C2"/>
@@ -3388,23 +3660,145 @@
       </w:rPr>
     </w:lvl>
   </w:abstractNum>
+  <w:abstractNum w:abstractNumId="8" w15:restartNumberingAfterBreak="0">
+    <w:nsid w:val="78756D33"/>
+    <w:multiLevelType w:val="hybridMultilevel"/>
+    <w:tmpl w:val="6960E048"/>
+    <w:lvl w:ilvl="0" w:tplc="04090001">
+      <w:start w:val="1"/>
+      <w:numFmt w:val="bullet"/>
+      <w:lvlText w:val=""/>
+      <w:lvlJc w:val="left"/>
+      <w:pPr>
+        <w:ind w:left="720" w:hanging="360"/>
+      </w:pPr>
+      <w:rPr>
+        <w:rFonts w:ascii="Symbol" w:hAnsi="Symbol" w:hint="default"/>
+      </w:rPr>
+    </w:lvl>
+    <w:lvl w:ilvl="1" w:tplc="04090003" w:tentative="1">
+      <w:start w:val="1"/>
+      <w:numFmt w:val="bullet"/>
+      <w:lvlText w:val="o"/>
+      <w:lvlJc w:val="left"/>
+      <w:pPr>
+        <w:ind w:left="1440" w:hanging="360"/>
+      </w:pPr>
+      <w:rPr>
+        <w:rFonts w:ascii="Courier New" w:hAnsi="Courier New" w:cs="Courier New" w:hint="default"/>
+      </w:rPr>
+    </w:lvl>
+    <w:lvl w:ilvl="2" w:tplc="04090005" w:tentative="1">
+      <w:start w:val="1"/>
+      <w:numFmt w:val="bullet"/>
+      <w:lvlText w:val=""/>
+      <w:lvlJc w:val="left"/>
+      <w:pPr>
+        <w:ind w:left="2160" w:hanging="360"/>
+      </w:pPr>
+      <w:rPr>
+        <w:rFonts w:ascii="Wingdings" w:hAnsi="Wingdings" w:hint="default"/>
+      </w:rPr>
+    </w:lvl>
+    <w:lvl w:ilvl="3" w:tplc="04090001" w:tentative="1">
+      <w:start w:val="1"/>
+      <w:numFmt w:val="bullet"/>
+      <w:lvlText w:val=""/>
+      <w:lvlJc w:val="left"/>
+      <w:pPr>
+        <w:ind w:left="2880" w:hanging="360"/>
+      </w:pPr>
+      <w:rPr>
+        <w:rFonts w:ascii="Symbol" w:hAnsi="Symbol" w:hint="default"/>
+      </w:rPr>
+    </w:lvl>
+    <w:lvl w:ilvl="4" w:tplc="04090003" w:tentative="1">
+      <w:start w:val="1"/>
+      <w:numFmt w:val="bullet"/>
+      <w:lvlText w:val="o"/>
+      <w:lvlJc w:val="left"/>
+      <w:pPr>
+        <w:ind w:left="3600" w:hanging="360"/>
+      </w:pPr>
+      <w:rPr>
+        <w:rFonts w:ascii="Courier New" w:hAnsi="Courier New" w:cs="Courier New" w:hint="default"/>
+      </w:rPr>
+    </w:lvl>
+    <w:lvl w:ilvl="5" w:tplc="04090005" w:tentative="1">
+      <w:start w:val="1"/>
+      <w:numFmt w:val="bullet"/>
+      <w:lvlText w:val=""/>
+      <w:lvlJc w:val="left"/>
+      <w:pPr>
+        <w:ind w:left="4320" w:hanging="360"/>
+      </w:pPr>
+      <w:rPr>
+        <w:rFonts w:ascii="Wingdings" w:hAnsi="Wingdings" w:hint="default"/>
+      </w:rPr>
+    </w:lvl>
+    <w:lvl w:ilvl="6" w:tplc="04090001" w:tentative="1">
+      <w:start w:val="1"/>
+      <w:numFmt w:val="bullet"/>
+      <w:lvlText w:val=""/>
+      <w:lvlJc w:val="left"/>
+      <w:pPr>
+        <w:ind w:left="5040" w:hanging="360"/>
+      </w:pPr>
+      <w:rPr>
+        <w:rFonts w:ascii="Symbol" w:hAnsi="Symbol" w:hint="default"/>
+      </w:rPr>
+    </w:lvl>
+    <w:lvl w:ilvl="7" w:tplc="04090003" w:tentative="1">
+      <w:start w:val="1"/>
+      <w:numFmt w:val="bullet"/>
+      <w:lvlText w:val="o"/>
+      <w:lvlJc w:val="left"/>
+      <w:pPr>
+        <w:ind w:left="5760" w:hanging="360"/>
+      </w:pPr>
+      <w:rPr>
+        <w:rFonts w:ascii="Courier New" w:hAnsi="Courier New" w:cs="Courier New" w:hint="default"/>
+      </w:rPr>
+    </w:lvl>
+    <w:lvl w:ilvl="8" w:tplc="04090005" w:tentative="1">
+      <w:start w:val="1"/>
+      <w:numFmt w:val="bullet"/>
+      <w:lvlText w:val=""/>
+      <w:lvlJc w:val="left"/>
+      <w:pPr>
+        <w:ind w:left="6480" w:hanging="360"/>
+      </w:pPr>
+      <w:rPr>
+        <w:rFonts w:ascii="Wingdings" w:hAnsi="Wingdings" w:hint="default"/>
+      </w:rPr>
+    </w:lvl>
+  </w:abstractNum>
   <w:num w:numId="1">
+    <w:abstractNumId w:val="1"/>
+  </w:num>
+  <w:num w:numId="2">
+    <w:abstractNumId w:val="6"/>
+  </w:num>
+  <w:num w:numId="3">
+    <w:abstractNumId w:val="2"/>
+  </w:num>
+  <w:num w:numId="4">
+    <w:abstractNumId w:val="4"/>
+  </w:num>
+  <w:num w:numId="5">
+    <w:abstractNumId w:val="7"/>
+  </w:num>
+  <w:num w:numId="6">
+    <w:abstractNumId w:val="3"/>
+  </w:num>
+  <w:num w:numId="7">
+    <w:abstractNumId w:val="5"/>
+  </w:num>
+  <w:num w:numId="8">
     <w:abstractNumId w:val="0"/>
   </w:num>
-  <w:num w:numId="2">
-    <w:abstractNumId w:val="4"/>
-  </w:num>
-  <w:num w:numId="3">
-    <w:abstractNumId w:val="1"/>
-  </w:num>
-  <w:num w:numId="4">
-    <w:abstractNumId w:val="3"/>
-  </w:num>
-  <w:num w:numId="5">
-    <w:abstractNumId w:val="5"/>
-  </w:num>
-  <w:num w:numId="6">
-    <w:abstractNumId w:val="2"/>
+  <w:num w:numId="9">
+    <w:abstractNumId w:val="8"/>
   </w:num>
 </w:numbering>
 </file>
@@ -4290,6 +4684,63 @@
       <w:szCs w:val="20"/>
     </w:rPr>
   </w:style>
+  <w:style w:type="paragraph" w:styleId="ListParagraph">
+    <w:name w:val="List Paragraph"/>
+    <w:basedOn w:val="Normal"/>
+    <w:uiPriority w:val="34"/>
+    <w:qFormat/>
+    <w:rsid w:val="00AC4F3D"/>
+    <w:pPr>
+      <w:ind w:left="720"/>
+      <w:contextualSpacing/>
+    </w:pPr>
+  </w:style>
+  <w:style w:type="character" w:styleId="IntenseReference">
+    <w:name w:val="Intense Reference"/>
+    <w:basedOn w:val="DefaultParagraphFont"/>
+    <w:uiPriority w:val="32"/>
+    <w:qFormat/>
+    <w:rsid w:val="00622F23"/>
+    <w:rPr>
+      <w:b/>
+      <w:bCs/>
+      <w:smallCaps/>
+      <w:color w:val="4472C4" w:themeColor="accent1"/>
+      <w:spacing w:val="5"/>
+    </w:rPr>
+  </w:style>
+  <w:style w:type="character" w:styleId="SubtleReference">
+    <w:name w:val="Subtle Reference"/>
+    <w:basedOn w:val="DefaultParagraphFont"/>
+    <w:uiPriority w:val="31"/>
+    <w:qFormat/>
+    <w:rsid w:val="00622F23"/>
+    <w:rPr>
+      <w:smallCaps/>
+      <w:color w:val="5A5A5A" w:themeColor="text1" w:themeTint="A5"/>
+    </w:rPr>
+  </w:style>
+  <w:style w:type="character" w:styleId="Hyperlink">
+    <w:name w:val="Hyperlink"/>
+    <w:basedOn w:val="DefaultParagraphFont"/>
+    <w:uiPriority w:val="99"/>
+    <w:unhideWhenUsed/>
+    <w:rsid w:val="00622F23"/>
+    <w:rPr>
+      <w:color w:val="0563C1" w:themeColor="hyperlink"/>
+      <w:u w:val="single"/>
+    </w:rPr>
+  </w:style>
+  <w:style w:type="character" w:styleId="UnresolvedMention">
+    <w:name w:val="Unresolved Mention"/>
+    <w:basedOn w:val="DefaultParagraphFont"/>
+    <w:uiPriority w:val="99"/>
+    <w:rsid w:val="00622F23"/>
+    <w:rPr>
+      <w:color w:val="605E5C"/>
+      <w:shd w:val="clear" w:color="auto" w:fill="E1DFDD"/>
+    </w:rPr>
+  </w:style>
 </w:styles>
 </file>
 

</xml_diff>

<commit_message>
quick touchup + fix grammar
</commit_message>
<xml_diff>
--- a/Final_Report.docx
+++ b/Final_Report.docx
@@ -70,7 +70,35 @@
           <w:sz w:val="18"/>
           <w:szCs w:val="18"/>
         </w:rPr>
-        <w:t>ECSE444 - Microprocessors</w:t>
+        <w:t>ECSE415</w:t>
+      </w:r>
+      <w:r>
+        <w:rPr>
+          <w:sz w:val="18"/>
+          <w:szCs w:val="18"/>
+        </w:rPr>
+        <w:t xml:space="preserve"> </w:t>
+      </w:r>
+      <w:r>
+        <w:rPr>
+          <w:sz w:val="18"/>
+          <w:szCs w:val="18"/>
+        </w:rPr>
+        <w:t>–</w:t>
+      </w:r>
+      <w:r>
+        <w:rPr>
+          <w:sz w:val="18"/>
+          <w:szCs w:val="18"/>
+        </w:rPr>
+        <w:t xml:space="preserve"> </w:t>
+      </w:r>
+      <w:r>
+        <w:rPr>
+          <w:sz w:val="18"/>
+          <w:szCs w:val="18"/>
+        </w:rPr>
+        <w:t>Intro to Computer Vision</w:t>
       </w:r>
       <w:r>
         <w:rPr>
@@ -144,7 +172,7 @@
           <w:sz w:val="18"/>
           <w:szCs w:val="18"/>
         </w:rPr>
-        <w:t>ECSE444 - Microprocessors</w:t>
+        <w:t>ECSE415 – Intro to Computer Vision</w:t>
       </w:r>
       <w:r>
         <w:rPr>
@@ -215,7 +243,7 @@
           <w:sz w:val="18"/>
           <w:szCs w:val="18"/>
         </w:rPr>
-        <w:t>ECSE444 - Microprocessors</w:t>
+        <w:t>ECSE415 – Intro to Computer Vision</w:t>
       </w:r>
       <w:r>
         <w:rPr>
@@ -292,7 +320,7 @@
           <w:sz w:val="18"/>
           <w:szCs w:val="18"/>
         </w:rPr>
-        <w:t>ECSE444 - Microprocessors</w:t>
+        <w:t>ECSE415 – Intro to Computer Vision</w:t>
       </w:r>
       <w:r>
         <w:rPr>
@@ -370,7 +398,7 @@
           <w:sz w:val="18"/>
           <w:szCs w:val="18"/>
         </w:rPr>
-        <w:t>ECSE444 - Microprocessors</w:t>
+        <w:t>ECSE415 – Intro to Computer Vision</w:t>
       </w:r>
       <w:r>
         <w:rPr>
@@ -759,7 +787,21 @@
           <w:u w:val="single"/>
           <w:lang w:val="en-CA"/>
         </w:rPr>
-        <w:t xml:space="preserve">Explain how this classifier was implemented </w:t>
+        <w:t>Explain how this classifier</w:t>
+      </w:r>
+      <w:r>
+        <w:rPr>
+          <w:u w:val="single"/>
+          <w:lang w:val="en-CA"/>
+        </w:rPr>
+        <w:t xml:space="preserve"> (Support Vector Machine, SVM)</w:t>
+      </w:r>
+      <w:r>
+        <w:rPr>
+          <w:u w:val="single"/>
+          <w:lang w:val="en-CA"/>
+        </w:rPr>
+        <w:t xml:space="preserve"> was implemented </w:t>
       </w:r>
       <w:r>
         <w:rPr>
@@ -1666,6 +1708,7 @@
         <w:rPr>
           <w:lang w:val="en-CA"/>
         </w:rPr>
+        <w:lastRenderedPageBreak/>
         <w:t xml:space="preserve">The accuracy of our localization and classifier was: …, whereas the accuracy of the classification data and classifier was: … </w:t>
       </w:r>
     </w:p>
@@ -1685,7 +1728,6 @@
         <w:rPr>
           <w:lang w:val="en-CA"/>
         </w:rPr>
-        <w:lastRenderedPageBreak/>
         <w:t xml:space="preserve">The </w:t>
       </w:r>
       <w:r>
@@ -2132,19 +2174,96 @@
     </w:p>
     <w:p>
       <w:pPr>
-        <w:jc w:val="left"/>
-      </w:pPr>
-    </w:p>
-    <w:p>
-      <w:pPr>
         <w:pStyle w:val="Heading1"/>
       </w:pPr>
       <w:r>
         <w:t>Conclusion</w:t>
       </w:r>
     </w:p>
-    <w:p/>
-    <w:p/>
+    <w:p>
+      <w:pPr>
+        <w:tabs>
+          <w:tab w:val="right" w:pos="426"/>
+        </w:tabs>
+        <w:ind w:firstLine="284"/>
+        <w:jc w:val="both"/>
+        <w:rPr>
+          <w:lang w:val="en-CA"/>
+        </w:rPr>
+      </w:pPr>
+      <w:r>
+        <w:rPr>
+          <w:lang w:val="en-CA"/>
+        </w:rPr>
+        <w:t xml:space="preserve">The following </w:t>
+      </w:r>
+      <w:r>
+        <w:rPr>
+          <w:lang w:val="en-CA"/>
+        </w:rPr>
+        <w:t>project</w:t>
+      </w:r>
+      <w:r>
+        <w:rPr>
+          <w:lang w:val="en-CA"/>
+        </w:rPr>
+        <w:t xml:space="preserve"> allowed us to dive into</w:t>
+      </w:r>
+      <w:r>
+        <w:rPr>
+          <w:lang w:val="en-CA"/>
+        </w:rPr>
+        <w:t xml:space="preserve"> machine learning by understanding how to train a program using </w:t>
+      </w:r>
+      <w:r>
+        <w:rPr>
+          <w:lang w:val="en-CA"/>
+        </w:rPr>
+        <w:t xml:space="preserve">a classification and localization algorithm. The initial part of this experiment was to train a support vector machine classifier (SVM) </w:t>
+      </w:r>
+      <w:r>
+        <w:rPr>
+          <w:lang w:val="en-CA"/>
+        </w:rPr>
+        <w:t xml:space="preserve">in order to classify given images to 11 categories. What did we find in classification, anything significant? </w:t>
+      </w:r>
+      <w:r>
+        <w:rPr>
+          <w:lang w:val="en-CA"/>
+        </w:rPr>
+        <w:t>Finally</w:t>
+      </w:r>
+      <w:r>
+        <w:rPr>
+          <w:lang w:val="en-CA"/>
+        </w:rPr>
+        <w:t>, we implemented a localization method, using ___ localizer.</w:t>
+      </w:r>
+      <w:r>
+        <w:rPr>
+          <w:lang w:val="en-CA"/>
+        </w:rPr>
+        <w:t xml:space="preserve"> We were able to classify the images and localize the objects using bounding boxes. Our code is also included with the report for reference. </w:t>
+      </w:r>
+      <w:r>
+        <w:rPr>
+          <w:lang w:val="en-CA"/>
+        </w:rPr>
+        <w:t xml:space="preserve"> </w:t>
+      </w:r>
+    </w:p>
+    <w:p>
+      <w:pPr>
+        <w:tabs>
+          <w:tab w:val="right" w:pos="426"/>
+        </w:tabs>
+        <w:ind w:firstLine="284"/>
+        <w:jc w:val="both"/>
+        <w:rPr>
+          <w:lang w:val="en-CA"/>
+        </w:rPr>
+      </w:pPr>
+    </w:p>
     <w:p>
       <w:pPr>
         <w:rPr>
@@ -2646,8 +2765,404 @@
         <w:ind w:left="360" w:hanging="360"/>
         <w:jc w:val="left"/>
       </w:pPr>
+    </w:p>
+    <w:p>
+      <w:pPr>
+        <w:pStyle w:val="references"/>
+        <w:numPr>
+          <w:ilvl w:val="0"/>
+          <w:numId w:val="0"/>
+        </w:numPr>
+        <w:ind w:left="360" w:hanging="360"/>
+        <w:jc w:val="left"/>
+      </w:pPr>
+    </w:p>
+    <w:p>
+      <w:pPr>
+        <w:pStyle w:val="references"/>
+        <w:numPr>
+          <w:ilvl w:val="0"/>
+          <w:numId w:val="0"/>
+        </w:numPr>
+        <w:ind w:left="360" w:hanging="360"/>
+        <w:jc w:val="left"/>
+      </w:pPr>
+    </w:p>
+    <w:p>
+      <w:pPr>
+        <w:pStyle w:val="references"/>
+        <w:numPr>
+          <w:ilvl w:val="0"/>
+          <w:numId w:val="0"/>
+        </w:numPr>
+        <w:ind w:left="360" w:hanging="360"/>
+        <w:jc w:val="left"/>
+      </w:pPr>
+    </w:p>
+    <w:p>
+      <w:pPr>
+        <w:pStyle w:val="references"/>
+        <w:numPr>
+          <w:ilvl w:val="0"/>
+          <w:numId w:val="0"/>
+        </w:numPr>
+        <w:ind w:left="360" w:hanging="360"/>
+        <w:jc w:val="left"/>
+      </w:pPr>
+    </w:p>
+    <w:p>
+      <w:pPr>
+        <w:pStyle w:val="references"/>
+        <w:numPr>
+          <w:ilvl w:val="0"/>
+          <w:numId w:val="0"/>
+        </w:numPr>
+        <w:ind w:left="360" w:hanging="360"/>
+        <w:jc w:val="left"/>
+      </w:pPr>
+    </w:p>
+    <w:p>
+      <w:pPr>
+        <w:pStyle w:val="references"/>
+        <w:numPr>
+          <w:ilvl w:val="0"/>
+          <w:numId w:val="0"/>
+        </w:numPr>
+        <w:ind w:left="360" w:hanging="360"/>
+        <w:jc w:val="left"/>
+      </w:pPr>
+    </w:p>
+    <w:p>
+      <w:pPr>
+        <w:pStyle w:val="references"/>
+        <w:numPr>
+          <w:ilvl w:val="0"/>
+          <w:numId w:val="0"/>
+        </w:numPr>
+        <w:ind w:left="360" w:hanging="360"/>
+        <w:jc w:val="left"/>
+      </w:pPr>
+    </w:p>
+    <w:p>
+      <w:pPr>
+        <w:pStyle w:val="references"/>
+        <w:numPr>
+          <w:ilvl w:val="0"/>
+          <w:numId w:val="0"/>
+        </w:numPr>
+        <w:ind w:left="360" w:hanging="360"/>
+        <w:jc w:val="left"/>
+      </w:pPr>
+    </w:p>
+    <w:p>
+      <w:pPr>
+        <w:pStyle w:val="references"/>
+        <w:numPr>
+          <w:ilvl w:val="0"/>
+          <w:numId w:val="0"/>
+        </w:numPr>
+        <w:ind w:left="360" w:hanging="360"/>
+        <w:jc w:val="left"/>
+      </w:pPr>
+    </w:p>
+    <w:p>
+      <w:pPr>
+        <w:pStyle w:val="references"/>
+        <w:numPr>
+          <w:ilvl w:val="0"/>
+          <w:numId w:val="0"/>
+        </w:numPr>
+        <w:ind w:left="360" w:hanging="360"/>
+        <w:jc w:val="left"/>
+      </w:pPr>
       <w:bookmarkStart w:id="0" w:name="_GoBack"/>
       <w:bookmarkEnd w:id="0"/>
+    </w:p>
+    <w:p>
+      <w:pPr>
+        <w:pStyle w:val="references"/>
+        <w:numPr>
+          <w:ilvl w:val="0"/>
+          <w:numId w:val="0"/>
+        </w:numPr>
+        <w:ind w:left="360" w:hanging="360"/>
+        <w:jc w:val="left"/>
+      </w:pPr>
+    </w:p>
+    <w:p>
+      <w:pPr>
+        <w:pStyle w:val="references"/>
+        <w:numPr>
+          <w:ilvl w:val="0"/>
+          <w:numId w:val="0"/>
+        </w:numPr>
+        <w:ind w:left="360" w:hanging="360"/>
+        <w:jc w:val="left"/>
+      </w:pPr>
+    </w:p>
+    <w:p>
+      <w:pPr>
+        <w:pStyle w:val="references"/>
+        <w:numPr>
+          <w:ilvl w:val="0"/>
+          <w:numId w:val="0"/>
+        </w:numPr>
+        <w:ind w:left="360" w:hanging="360"/>
+        <w:jc w:val="left"/>
+      </w:pPr>
+    </w:p>
+    <w:p>
+      <w:pPr>
+        <w:pStyle w:val="references"/>
+        <w:numPr>
+          <w:ilvl w:val="0"/>
+          <w:numId w:val="0"/>
+        </w:numPr>
+        <w:ind w:left="360" w:hanging="360"/>
+        <w:jc w:val="left"/>
+      </w:pPr>
+    </w:p>
+    <w:p>
+      <w:pPr>
+        <w:pStyle w:val="references"/>
+        <w:numPr>
+          <w:ilvl w:val="0"/>
+          <w:numId w:val="0"/>
+        </w:numPr>
+        <w:ind w:left="360" w:hanging="360"/>
+        <w:jc w:val="left"/>
+      </w:pPr>
+    </w:p>
+    <w:p>
+      <w:pPr>
+        <w:pStyle w:val="references"/>
+        <w:numPr>
+          <w:ilvl w:val="0"/>
+          <w:numId w:val="0"/>
+        </w:numPr>
+        <w:ind w:left="360" w:hanging="360"/>
+        <w:jc w:val="left"/>
+      </w:pPr>
+    </w:p>
+    <w:p>
+      <w:pPr>
+        <w:pStyle w:val="references"/>
+        <w:numPr>
+          <w:ilvl w:val="0"/>
+          <w:numId w:val="0"/>
+        </w:numPr>
+        <w:ind w:left="360" w:hanging="360"/>
+        <w:jc w:val="left"/>
+      </w:pPr>
+    </w:p>
+    <w:p>
+      <w:pPr>
+        <w:pStyle w:val="references"/>
+        <w:numPr>
+          <w:ilvl w:val="0"/>
+          <w:numId w:val="0"/>
+        </w:numPr>
+        <w:ind w:left="360" w:hanging="360"/>
+        <w:jc w:val="left"/>
+      </w:pPr>
+    </w:p>
+    <w:p>
+      <w:pPr>
+        <w:pStyle w:val="references"/>
+        <w:numPr>
+          <w:ilvl w:val="0"/>
+          <w:numId w:val="0"/>
+        </w:numPr>
+        <w:ind w:left="360" w:hanging="360"/>
+        <w:jc w:val="left"/>
+      </w:pPr>
+    </w:p>
+    <w:p>
+      <w:pPr>
+        <w:pStyle w:val="references"/>
+        <w:numPr>
+          <w:ilvl w:val="0"/>
+          <w:numId w:val="0"/>
+        </w:numPr>
+        <w:ind w:left="360" w:hanging="360"/>
+        <w:jc w:val="left"/>
+      </w:pPr>
+    </w:p>
+    <w:p>
+      <w:pPr>
+        <w:pStyle w:val="references"/>
+        <w:numPr>
+          <w:ilvl w:val="0"/>
+          <w:numId w:val="0"/>
+        </w:numPr>
+        <w:ind w:left="360" w:hanging="360"/>
+        <w:jc w:val="left"/>
+      </w:pPr>
+    </w:p>
+    <w:p>
+      <w:pPr>
+        <w:pStyle w:val="references"/>
+        <w:numPr>
+          <w:ilvl w:val="0"/>
+          <w:numId w:val="0"/>
+        </w:numPr>
+        <w:ind w:left="360" w:hanging="360"/>
+        <w:jc w:val="left"/>
+      </w:pPr>
+    </w:p>
+    <w:p>
+      <w:pPr>
+        <w:pStyle w:val="references"/>
+        <w:numPr>
+          <w:ilvl w:val="0"/>
+          <w:numId w:val="0"/>
+        </w:numPr>
+        <w:ind w:left="360" w:hanging="360"/>
+        <w:jc w:val="left"/>
+      </w:pPr>
+    </w:p>
+    <w:p>
+      <w:pPr>
+        <w:pStyle w:val="references"/>
+        <w:numPr>
+          <w:ilvl w:val="0"/>
+          <w:numId w:val="0"/>
+        </w:numPr>
+        <w:ind w:left="360" w:hanging="360"/>
+        <w:jc w:val="left"/>
+      </w:pPr>
+    </w:p>
+    <w:p>
+      <w:pPr>
+        <w:pStyle w:val="references"/>
+        <w:numPr>
+          <w:ilvl w:val="0"/>
+          <w:numId w:val="0"/>
+        </w:numPr>
+        <w:ind w:left="360" w:hanging="360"/>
+        <w:jc w:val="left"/>
+      </w:pPr>
+    </w:p>
+    <w:p>
+      <w:pPr>
+        <w:pStyle w:val="references"/>
+        <w:numPr>
+          <w:ilvl w:val="0"/>
+          <w:numId w:val="0"/>
+        </w:numPr>
+        <w:ind w:left="360" w:hanging="360"/>
+        <w:jc w:val="left"/>
+      </w:pPr>
+    </w:p>
+    <w:p>
+      <w:pPr>
+        <w:pStyle w:val="references"/>
+        <w:numPr>
+          <w:ilvl w:val="0"/>
+          <w:numId w:val="0"/>
+        </w:numPr>
+        <w:ind w:left="360" w:hanging="360"/>
+        <w:jc w:val="left"/>
+      </w:pPr>
+    </w:p>
+    <w:p>
+      <w:pPr>
+        <w:pStyle w:val="references"/>
+        <w:numPr>
+          <w:ilvl w:val="0"/>
+          <w:numId w:val="0"/>
+        </w:numPr>
+        <w:ind w:left="360" w:hanging="360"/>
+        <w:jc w:val="left"/>
+      </w:pPr>
+    </w:p>
+    <w:p>
+      <w:pPr>
+        <w:pStyle w:val="references"/>
+        <w:numPr>
+          <w:ilvl w:val="0"/>
+          <w:numId w:val="0"/>
+        </w:numPr>
+        <w:ind w:left="360" w:hanging="360"/>
+        <w:jc w:val="left"/>
+      </w:pPr>
+    </w:p>
+    <w:p>
+      <w:pPr>
+        <w:pStyle w:val="references"/>
+        <w:numPr>
+          <w:ilvl w:val="0"/>
+          <w:numId w:val="0"/>
+        </w:numPr>
+        <w:ind w:left="360" w:hanging="360"/>
+        <w:jc w:val="left"/>
+      </w:pPr>
+    </w:p>
+    <w:p>
+      <w:pPr>
+        <w:pStyle w:val="references"/>
+        <w:numPr>
+          <w:ilvl w:val="0"/>
+          <w:numId w:val="0"/>
+        </w:numPr>
+        <w:ind w:left="360" w:hanging="360"/>
+        <w:jc w:val="left"/>
+      </w:pPr>
+    </w:p>
+    <w:p>
+      <w:pPr>
+        <w:pStyle w:val="references"/>
+        <w:numPr>
+          <w:ilvl w:val="0"/>
+          <w:numId w:val="0"/>
+        </w:numPr>
+        <w:ind w:left="360" w:hanging="360"/>
+        <w:jc w:val="left"/>
+      </w:pPr>
+    </w:p>
+    <w:p>
+      <w:pPr>
+        <w:pStyle w:val="references"/>
+        <w:numPr>
+          <w:ilvl w:val="0"/>
+          <w:numId w:val="0"/>
+        </w:numPr>
+        <w:ind w:left="360" w:hanging="360"/>
+        <w:jc w:val="left"/>
+      </w:pPr>
+    </w:p>
+    <w:p>
+      <w:pPr>
+        <w:pStyle w:val="references"/>
+        <w:numPr>
+          <w:ilvl w:val="0"/>
+          <w:numId w:val="0"/>
+        </w:numPr>
+        <w:ind w:left="360" w:hanging="360"/>
+        <w:jc w:val="left"/>
+      </w:pPr>
+    </w:p>
+    <w:p>
+      <w:pPr>
+        <w:pStyle w:val="references"/>
+        <w:numPr>
+          <w:ilvl w:val="0"/>
+          <w:numId w:val="0"/>
+        </w:numPr>
+        <w:ind w:left="360" w:hanging="360"/>
+        <w:jc w:val="left"/>
+      </w:pPr>
+    </w:p>
+    <w:p>
+      <w:pPr>
+        <w:pStyle w:val="references"/>
+        <w:numPr>
+          <w:ilvl w:val="0"/>
+          <w:numId w:val="0"/>
+        </w:numPr>
+        <w:ind w:left="360" w:hanging="360"/>
+        <w:jc w:val="left"/>
+      </w:pPr>
     </w:p>
     <w:p>
       <w:pPr>

</xml_diff>

<commit_message>
Update Final report section sections
</commit_message>
<xml_diff>
--- a/Final_Report.docx
+++ b/Final_Report.docx
@@ -491,7 +491,13 @@
         <w:t>d</w:t>
       </w:r>
       <w:r>
-        <w:t xml:space="preserve"> was classification and localization</w:t>
+        <w:t xml:space="preserve"> </w:t>
+      </w:r>
+      <w:r>
+        <w:t>are</w:t>
+      </w:r>
+      <w:r>
+        <w:t xml:space="preserve"> classification and localization</w:t>
       </w:r>
       <w:r>
         <w:t xml:space="preserve">. The classification task required is to extract features to classify the type of </w:t>
@@ -942,13 +948,7 @@
         <w:rPr>
           <w:lang w:val="en-CA"/>
         </w:rPr>
-        <w:t>single-unit truck</w:t>
-      </w:r>
-      <w:r>
-        <w:rPr>
-          <w:lang w:val="en-CA"/>
-        </w:rPr>
-        <w:t xml:space="preserve">, </w:t>
+        <w:t xml:space="preserve">single-unit truck, </w:t>
       </w:r>
       <w:r>
         <w:rPr>
@@ -972,103 +972,177 @@
         <w:rPr>
           <w:lang w:val="en-CA"/>
         </w:rPr>
+        <w:t xml:space="preserve"> bus, </w:t>
+      </w:r>
+      <w:r>
+        <w:rPr>
+          <w:lang w:val="en-CA"/>
+        </w:rPr>
+        <w:t xml:space="preserve">260,518 samples of a </w:t>
+      </w:r>
+      <w:r>
+        <w:rPr>
+          <w:lang w:val="en-CA"/>
+        </w:rPr>
+        <w:t>car,</w:t>
+      </w:r>
+      <w:r>
+        <w:rPr>
+          <w:lang w:val="en-CA"/>
+        </w:rPr>
+        <w:t xml:space="preserve"> 1982 samples of a</w:t>
+      </w:r>
+      <w:r>
+        <w:rPr>
+          <w:lang w:val="en-CA"/>
+        </w:rPr>
+        <w:t xml:space="preserve"> motorcycle, </w:t>
+      </w:r>
+      <w:r>
+        <w:rPr>
+          <w:lang w:val="en-CA"/>
+        </w:rPr>
+        <w:t xml:space="preserve">9679 samples of a </w:t>
+      </w:r>
+      <w:r>
+        <w:rPr>
+          <w:lang w:val="en-CA"/>
+        </w:rPr>
+        <w:t xml:space="preserve">work van, </w:t>
+      </w:r>
+      <w:r>
+        <w:rPr>
+          <w:lang w:val="en-CA"/>
+        </w:rPr>
+        <w:t xml:space="preserve">2284 samples of a </w:t>
+      </w:r>
+      <w:r>
+        <w:rPr>
+          <w:lang w:val="en-CA"/>
+        </w:rPr>
+        <w:t>bicycle,</w:t>
+      </w:r>
+      <w:r>
+        <w:rPr>
+          <w:lang w:val="en-CA"/>
+        </w:rPr>
+        <w:t xml:space="preserve"> 1751 samples of </w:t>
+      </w:r>
+      <w:r>
+        <w:rPr>
+          <w:lang w:val="en-CA"/>
+        </w:rPr>
+        <w:t xml:space="preserve">non-motorized vehicles, </w:t>
+      </w:r>
+      <w:r>
+        <w:rPr>
+          <w:lang w:val="en-CA"/>
+        </w:rPr>
+        <w:t xml:space="preserve">6292 samples of </w:t>
+      </w:r>
+      <w:r>
+        <w:rPr>
+          <w:lang w:val="en-CA"/>
+        </w:rPr>
+        <w:t xml:space="preserve">pedestrian and </w:t>
+      </w:r>
+      <w:r>
+        <w:rPr>
+          <w:lang w:val="en-CA"/>
+        </w:rPr>
+        <w:t xml:space="preserve">160, 000 samples of </w:t>
+      </w:r>
+      <w:r>
+        <w:rPr>
+          <w:lang w:val="en-CA"/>
+        </w:rPr>
+        <w:t>background</w:t>
+      </w:r>
+      <w:r>
+        <w:rPr>
+          <w:lang w:val="en-CA"/>
+        </w:rPr>
+        <w:t>s</w:t>
+      </w:r>
+      <w:r>
+        <w:rPr>
+          <w:lang w:val="en-CA"/>
+        </w:rPr>
+        <w:t>.</w:t>
+      </w:r>
+    </w:p>
+    <w:p>
+      <w:pPr>
+        <w:pStyle w:val="BodyText"/>
+        <w:rPr>
+          <w:lang w:val="en-CA"/>
+        </w:rPr>
+      </w:pPr>
+      <w:r>
+        <w:rPr>
+          <w:lang w:val="en-CA"/>
+        </w:rPr>
+        <w:t xml:space="preserve">However, we decided to select </w:t>
+      </w:r>
+      <w:r>
+        <w:rPr>
+          <w:lang w:val="en-CA"/>
+        </w:rPr>
+        <w:t>2200</w:t>
+      </w:r>
+      <w:r>
+        <w:rPr>
+          <w:lang w:val="en-CA"/>
+        </w:rPr>
         <w:t xml:space="preserve"> </w:t>
       </w:r>
       <w:r>
         <w:rPr>
           <w:lang w:val="en-CA"/>
         </w:rPr>
-        <w:t xml:space="preserve">bus, </w:t>
-      </w:r>
-      <w:r>
-        <w:rPr>
-          <w:lang w:val="en-CA"/>
-        </w:rPr>
-        <w:t xml:space="preserve">260,518 samples of a </w:t>
-      </w:r>
-      <w:r>
-        <w:rPr>
-          <w:lang w:val="en-CA"/>
-        </w:rPr>
-        <w:t>car,</w:t>
-      </w:r>
-      <w:r>
-        <w:rPr>
-          <w:lang w:val="en-CA"/>
-        </w:rPr>
-        <w:t xml:space="preserve"> 1982 samples of a</w:t>
-      </w:r>
-      <w:r>
-        <w:rPr>
-          <w:lang w:val="en-CA"/>
-        </w:rPr>
-        <w:t xml:space="preserve"> motorcycle, </w:t>
-      </w:r>
-      <w:r>
-        <w:rPr>
-          <w:lang w:val="en-CA"/>
-        </w:rPr>
-        <w:t xml:space="preserve">9679 samples of a </w:t>
-      </w:r>
-      <w:r>
-        <w:rPr>
-          <w:lang w:val="en-CA"/>
-        </w:rPr>
-        <w:t xml:space="preserve">work van, </w:t>
-      </w:r>
-      <w:r>
-        <w:rPr>
-          <w:lang w:val="en-CA"/>
-        </w:rPr>
-        <w:t xml:space="preserve">2284 samples of a </w:t>
-      </w:r>
-      <w:r>
-        <w:rPr>
-          <w:lang w:val="en-CA"/>
-        </w:rPr>
-        <w:t>bicycle,</w:t>
-      </w:r>
-      <w:r>
-        <w:rPr>
-          <w:lang w:val="en-CA"/>
-        </w:rPr>
-        <w:t xml:space="preserve"> 1751 samples of </w:t>
-      </w:r>
-      <w:r>
-        <w:rPr>
-          <w:lang w:val="en-CA"/>
-        </w:rPr>
-        <w:t xml:space="preserve">non-motorized vehicles, </w:t>
-      </w:r>
-      <w:r>
-        <w:rPr>
-          <w:lang w:val="en-CA"/>
-        </w:rPr>
-        <w:t xml:space="preserve">6292 samples of </w:t>
-      </w:r>
-      <w:r>
-        <w:rPr>
-          <w:lang w:val="en-CA"/>
-        </w:rPr>
-        <w:t xml:space="preserve">pedestrian and </w:t>
-      </w:r>
-      <w:r>
-        <w:rPr>
-          <w:lang w:val="en-CA"/>
-        </w:rPr>
-        <w:t xml:space="preserve">160, 000 samples of </w:t>
-      </w:r>
-      <w:r>
-        <w:rPr>
-          <w:lang w:val="en-CA"/>
-        </w:rPr>
-        <w:t>background</w:t>
-      </w:r>
-      <w:r>
-        <w:rPr>
-          <w:lang w:val="en-CA"/>
-        </w:rPr>
-        <w:t>s</w:t>
+        <w:t xml:space="preserve">samples </w:t>
+      </w:r>
+      <w:r>
+        <w:rPr>
+          <w:lang w:val="en-CA"/>
+        </w:rPr>
+        <w:t>of</w:t>
+      </w:r>
+      <w:r>
+        <w:rPr>
+          <w:lang w:val="en-CA"/>
+        </w:rPr>
+        <w:t xml:space="preserve"> each of the </w:t>
+      </w:r>
+      <w:r>
+        <w:rPr>
+          <w:lang w:val="en-CA"/>
+        </w:rPr>
+        <w:t>categories and</w:t>
+      </w:r>
+      <w:r>
+        <w:rPr>
+          <w:lang w:val="en-CA"/>
+        </w:rPr>
+        <w:t xml:space="preserve"> selected all the samples for every category that contained less than </w:t>
+      </w:r>
+      <w:r>
+        <w:rPr>
+          <w:lang w:val="en-CA"/>
+        </w:rPr>
+        <w:t xml:space="preserve">2200, in total we have </w:t>
+      </w:r>
+      <w:r>
+        <w:rPr>
+          <w:lang w:val="en-CA"/>
+        </w:rPr>
+        <w:t>2353</w:t>
+      </w:r>
+      <w:r>
+        <w:rPr>
+          <w:lang w:val="en-CA"/>
+        </w:rPr>
+        <w:t>3</w:t>
       </w:r>
       <w:r>
         <w:rPr>
@@ -1076,25 +1150,144 @@
         </w:rPr>
         <w:t>.</w:t>
       </w:r>
+      <w:r>
+        <w:rPr>
+          <w:lang w:val="en-CA"/>
+        </w:rPr>
+        <w:t xml:space="preserve"> This choice was made because </w:t>
+      </w:r>
+      <w:r>
+        <w:rPr>
+          <w:lang w:val="en-CA"/>
+        </w:rPr>
+        <w:t>it’s</w:t>
+      </w:r>
+      <w:r>
+        <w:rPr>
+          <w:lang w:val="en-CA"/>
+        </w:rPr>
+        <w:t xml:space="preserve"> large</w:t>
+      </w:r>
+      <w:r>
+        <w:rPr>
+          <w:lang w:val="en-CA"/>
+        </w:rPr>
+        <w:t xml:space="preserve"> enough to acquire enough details but not </w:t>
+      </w:r>
+      <w:r>
+        <w:rPr>
+          <w:lang w:val="en-CA"/>
+        </w:rPr>
+        <w:t>large enough to prolong runtime</w:t>
+      </w:r>
+      <w:r>
+        <w:rPr>
+          <w:lang w:val="en-CA"/>
+        </w:rPr>
+        <w:t>.</w:t>
+      </w:r>
+      <w:r>
+        <w:rPr>
+          <w:lang w:val="en-CA"/>
+        </w:rPr>
+        <w:t xml:space="preserve"> </w:t>
+      </w:r>
+      <w:r>
+        <w:rPr>
+          <w:lang w:val="en-CA"/>
+        </w:rPr>
+        <w:t>Moreover, a</w:t>
+      </w:r>
+      <w:r>
+        <w:rPr>
+          <w:lang w:val="en-CA"/>
+        </w:rPr>
+        <w:t xml:space="preserve">ll the images were resized to </w:t>
+      </w:r>
+      <w:r>
+        <w:rPr>
+          <w:lang w:val="en-CA"/>
+        </w:rPr>
+        <w:t xml:space="preserve">dimensions of </w:t>
+      </w:r>
+      <w:r>
+        <w:rPr>
+          <w:lang w:val="en-CA"/>
+        </w:rPr>
+        <w:t>128x128 for them to all</w:t>
+      </w:r>
+      <w:r>
+        <w:rPr>
+          <w:lang w:val="en-CA"/>
+        </w:rPr>
+        <w:t xml:space="preserve"> be uniformized as it helped in optimizing the code.</w:t>
+      </w:r>
     </w:p>
     <w:p>
       <w:pPr>
         <w:pStyle w:val="BodyText"/>
         <w:rPr>
-          <w:lang w:val="en-CA"/>
-        </w:rPr>
-      </w:pPr>
-      <w:r>
-        <w:rPr>
-          <w:lang w:val="en-CA"/>
-        </w:rPr>
-        <w:t xml:space="preserve">However, we decided to select </w:t>
-      </w:r>
-      <w:r>
-        <w:rPr>
-          <w:lang w:val="en-CA"/>
-        </w:rPr>
-        <w:t>2200</w:t>
+          <w:u w:val="single"/>
+          <w:lang w:val="en-CA"/>
+        </w:rPr>
+      </w:pPr>
+      <w:r>
+        <w:rPr>
+          <w:u w:val="single"/>
+          <w:lang w:val="en-CA"/>
+        </w:rPr>
+        <w:t>Explain how this classifier</w:t>
+      </w:r>
+      <w:r>
+        <w:rPr>
+          <w:u w:val="single"/>
+          <w:lang w:val="en-CA"/>
+        </w:rPr>
+        <w:t xml:space="preserve"> (Support Vector Machine, SVM)</w:t>
+      </w:r>
+      <w:r>
+        <w:rPr>
+          <w:u w:val="single"/>
+          <w:lang w:val="en-CA"/>
+        </w:rPr>
+        <w:t xml:space="preserve"> was implemented </w:t>
+      </w:r>
+      <w:r>
+        <w:rPr>
+          <w:u w:val="single"/>
+          <w:lang w:val="en-CA"/>
+        </w:rPr>
+        <w:t>and why we made those choices?</w:t>
+      </w:r>
+    </w:p>
+    <w:p>
+      <w:pPr>
+        <w:pStyle w:val="BodyText"/>
+        <w:ind w:firstLine="0"/>
+        <w:rPr>
+          <w:lang w:val="en-CA"/>
+        </w:rPr>
+      </w:pPr>
+      <w:r>
+        <w:rPr>
+          <w:lang w:val="en-CA"/>
+        </w:rPr>
+        <w:tab/>
+        <w:t xml:space="preserve">The SVM was implemented using the </w:t>
+      </w:r>
+      <w:proofErr w:type="spellStart"/>
+      <w:r>
+        <w:rPr>
+          <w:lang w:val="en-CA"/>
+        </w:rPr>
+        <w:t>scikit</w:t>
+      </w:r>
+      <w:proofErr w:type="spellEnd"/>
+      <w:r>
+        <w:rPr>
+          <w:lang w:val="en-CA"/>
+        </w:rPr>
+        <w:t xml:space="preserve"> library. Two important parameters to the SVM are the</w:t>
       </w:r>
       <w:r>
         <w:rPr>
@@ -1106,92 +1299,47 @@
         <w:rPr>
           <w:lang w:val="en-CA"/>
         </w:rPr>
-        <w:t xml:space="preserve">samples </w:t>
-      </w:r>
-      <w:r>
-        <w:rPr>
-          <w:lang w:val="en-CA"/>
-        </w:rPr>
-        <w:t>of</w:t>
-      </w:r>
-      <w:r>
-        <w:rPr>
-          <w:lang w:val="en-CA"/>
-        </w:rPr>
-        <w:t xml:space="preserve"> each of the </w:t>
-      </w:r>
-      <w:r>
-        <w:rPr>
-          <w:lang w:val="en-CA"/>
-        </w:rPr>
-        <w:t>categories and</w:t>
-      </w:r>
-      <w:r>
-        <w:rPr>
-          <w:lang w:val="en-CA"/>
-        </w:rPr>
-        <w:t xml:space="preserve"> selected all the samples for every category that contained less than </w:t>
-      </w:r>
-      <w:r>
-        <w:rPr>
-          <w:lang w:val="en-CA"/>
-        </w:rPr>
-        <w:t xml:space="preserve">2200, in total we have </w:t>
-      </w:r>
-      <w:r>
-        <w:rPr>
-          <w:lang w:val="en-CA"/>
-        </w:rPr>
-        <w:t>2353</w:t>
-      </w:r>
-      <w:r>
-        <w:rPr>
-          <w:lang w:val="en-CA"/>
-        </w:rPr>
-        <w:t>3</w:t>
-      </w:r>
-      <w:r>
-        <w:rPr>
-          <w:lang w:val="en-CA"/>
-        </w:rPr>
-        <w:t>.</w:t>
-      </w:r>
-      <w:r>
-        <w:rPr>
-          <w:lang w:val="en-CA"/>
-        </w:rPr>
-        <w:t xml:space="preserve"> This choice was made because </w:t>
-      </w:r>
-      <w:r>
-        <w:rPr>
-          <w:lang w:val="en-CA"/>
-        </w:rPr>
-        <w:t>it’s</w:t>
-      </w:r>
-      <w:r>
-        <w:rPr>
-          <w:lang w:val="en-CA"/>
-        </w:rPr>
-        <w:t xml:space="preserve"> large</w:t>
-      </w:r>
-      <w:r>
-        <w:rPr>
-          <w:lang w:val="en-CA"/>
-        </w:rPr>
-        <w:t xml:space="preserve"> enough to acquire enough details but not </w:t>
-      </w:r>
-      <w:r>
-        <w:rPr>
-          <w:lang w:val="en-CA"/>
-        </w:rPr>
-        <w:t>large enough to prolong runtime</w:t>
-      </w:r>
-      <w:r>
-        <w:rPr>
-          <w:lang w:val="en-CA"/>
-        </w:rPr>
-        <w:t>.</w:t>
-      </w:r>
+        <w:t xml:space="preserve">kernel coefficient, </w:t>
+      </w:r>
+      <w:r>
+        <w:rPr>
+          <w:lang w:val="en-CA"/>
+        </w:rPr>
+        <w:t>gamma</w:t>
+      </w:r>
+      <w:r>
+        <w:rPr>
+          <w:lang w:val="en-CA"/>
+        </w:rPr>
+        <w:t>,</w:t>
+      </w:r>
+      <w:r>
+        <w:rPr>
+          <w:lang w:val="en-CA"/>
+        </w:rPr>
+        <w:t xml:space="preserve"> and</w:t>
+      </w:r>
+      <w:r>
+        <w:rPr>
+          <w:lang w:val="en-CA"/>
+        </w:rPr>
+        <w:t xml:space="preserve"> penalty parameter,</w:t>
+      </w:r>
+      <w:r>
+        <w:rPr>
+          <w:lang w:val="en-CA"/>
+        </w:rPr>
+        <w:t xml:space="preserve"> C, which we set to</w:t>
+      </w:r>
+    </w:p>
+    <w:p>
+      <w:pPr>
+        <w:pStyle w:val="BodyText"/>
+        <w:ind w:firstLine="0"/>
+        <w:rPr>
+          <w:lang w:val="en-CA"/>
+        </w:rPr>
+      </w:pPr>
       <w:r>
         <w:rPr>
           <w:lang w:val="en-CA"/>
@@ -1200,119 +1348,186 @@
       </w:r>
       <w:r>
         <w:rPr>
-          <w:lang w:val="en-CA"/>
-        </w:rPr>
-        <w:t>Moreover, a</w:t>
-      </w:r>
-      <w:r>
-        <w:rPr>
-          <w:lang w:val="en-CA"/>
-        </w:rPr>
-        <w:t xml:space="preserve">ll the images were resized to </w:t>
-      </w:r>
-      <w:r>
-        <w:rPr>
-          <w:lang w:val="en-CA"/>
-        </w:rPr>
-        <w:t xml:space="preserve">dimensions of </w:t>
-      </w:r>
-      <w:r>
-        <w:rPr>
-          <w:lang w:val="en-CA"/>
-        </w:rPr>
-        <w:t>128x128 for them to all</w:t>
-      </w:r>
-      <w:r>
-        <w:rPr>
-          <w:lang w:val="en-CA"/>
-        </w:rPr>
-        <w:t xml:space="preserve"> be uniformized as it helped in optimizing the code.</w:t>
+          <w:b/>
+          <w:lang w:val="en-CA"/>
+        </w:rPr>
+        <w:t>AND</w:t>
+      </w:r>
+      <w:r>
+        <w:rPr>
+          <w:b/>
+          <w:lang w:val="en-CA"/>
+        </w:rPr>
+        <w:t xml:space="preserve"> </w:t>
+      </w:r>
+      <w:r>
+        <w:rPr>
+          <w:lang w:val="en-CA"/>
+        </w:rPr>
+        <w:t xml:space="preserve">answer the following questions: </w:t>
+      </w:r>
+      <w:r>
+        <w:rPr>
+          <w:u w:val="single"/>
+          <w:lang w:val="en-CA"/>
+        </w:rPr>
+        <w:t>which features were extracted (</w:t>
+      </w:r>
+      <w:r>
+        <w:rPr>
+          <w:u w:val="single"/>
+          <w:lang w:val="en-CA"/>
+        </w:rPr>
+        <w:t>explain its method</w:t>
+      </w:r>
+      <w:r>
+        <w:rPr>
+          <w:u w:val="single"/>
+          <w:lang w:val="en-CA"/>
+        </w:rPr>
+        <w:t xml:space="preserve"> </w:t>
+      </w:r>
+      <w:r>
+        <w:rPr>
+          <w:b/>
+          <w:u w:val="single"/>
+          <w:lang w:val="en-CA"/>
+        </w:rPr>
+        <w:t>-5pts</w:t>
+      </w:r>
+      <w:r>
+        <w:rPr>
+          <w:u w:val="single"/>
+          <w:lang w:val="en-CA"/>
+        </w:rPr>
+        <w:t xml:space="preserve"> and how the feature extraction parameters were selected</w:t>
+      </w:r>
+      <w:r>
+        <w:rPr>
+          <w:u w:val="single"/>
+          <w:lang w:val="en-CA"/>
+        </w:rPr>
+        <w:t xml:space="preserve"> </w:t>
+      </w:r>
+      <w:r>
+        <w:rPr>
+          <w:b/>
+          <w:u w:val="single"/>
+          <w:lang w:val="en-CA"/>
+        </w:rPr>
+        <w:t>-5pts</w:t>
+      </w:r>
+      <w:r>
+        <w:rPr>
+          <w:u w:val="single"/>
+          <w:lang w:val="en-CA"/>
+        </w:rPr>
+        <w:t>) and how our hyperparameters were selected</w:t>
+      </w:r>
+      <w:r>
+        <w:rPr>
+          <w:u w:val="single"/>
+          <w:lang w:val="en-CA"/>
+        </w:rPr>
+        <w:t xml:space="preserve"> </w:t>
+      </w:r>
+      <w:r>
+        <w:rPr>
+          <w:lang w:val="en-CA"/>
+        </w:rPr>
+        <w:t>(I think this is for feature-extraction)</w:t>
+      </w:r>
+    </w:p>
+    <w:p>
+      <w:pPr>
+        <w:pStyle w:val="BodyText"/>
+        <w:ind w:firstLine="0"/>
+        <w:rPr>
+          <w:lang w:val="en-CA"/>
+        </w:rPr>
+      </w:pPr>
+      <w:r>
+        <w:rPr>
+          <w:lang w:val="en-CA"/>
+        </w:rPr>
+        <w:t xml:space="preserve">From the training images, we chose to extract the </w:t>
+      </w:r>
+      <w:proofErr w:type="spellStart"/>
+      <w:r>
+        <w:rPr>
+          <w:lang w:val="en-CA"/>
+        </w:rPr>
+        <w:t>HoG</w:t>
+      </w:r>
+      <w:proofErr w:type="spellEnd"/>
+      <w:r>
+        <w:rPr>
+          <w:lang w:val="en-CA"/>
+        </w:rPr>
+        <w:t xml:space="preserve"> features and train our SVM using these.</w:t>
       </w:r>
       <w:bookmarkStart w:id="0" w:name="_GoBack"/>
       <w:bookmarkEnd w:id="0"/>
     </w:p>
     <w:p>
       <w:pPr>
+        <w:pStyle w:val="Heading2"/>
+      </w:pPr>
+      <w:r>
+        <w:t xml:space="preserve">Part 2.1 - </w:t>
+      </w:r>
+      <w:r>
+        <w:t xml:space="preserve">Classifier Evaluation </w:t>
+      </w:r>
+      <w:r>
+        <w:t>(Cross-validation)</w:t>
+      </w:r>
+    </w:p>
+    <w:p>
+      <w:pPr>
         <w:pStyle w:val="BodyText"/>
         <w:rPr>
+          <w:lang w:val="en-CA"/>
+        </w:rPr>
+      </w:pPr>
+      <w:r>
+        <w:rPr>
+          <w:lang w:val="en-CA"/>
+        </w:rPr>
+        <w:t xml:space="preserve">In order to evaluate our classifiers, we used </w:t>
+      </w:r>
+      <w:r>
+        <w:rPr>
           <w:u w:val="single"/>
           <w:lang w:val="en-CA"/>
         </w:rPr>
-      </w:pPr>
+        <w:t>cross-validation</w:t>
+      </w:r>
+      <w:r>
+        <w:rPr>
+          <w:lang w:val="en-CA"/>
+        </w:rPr>
+        <w:t xml:space="preserve"> </w:t>
+      </w:r>
+      <w:r>
+        <w:rPr>
+          <w:lang w:val="en-CA"/>
+        </w:rPr>
+        <w:t>(</w:t>
+      </w:r>
       <w:r>
         <w:rPr>
           <w:u w:val="single"/>
           <w:lang w:val="en-CA"/>
         </w:rPr>
-        <w:t>Explain how this classifier</w:t>
+        <w:t>describe the cross-validation</w:t>
       </w:r>
       <w:r>
         <w:rPr>
           <w:u w:val="single"/>
           <w:lang w:val="en-CA"/>
         </w:rPr>
-        <w:t xml:space="preserve"> (Support Vector Machine, SVM)</w:t>
-      </w:r>
-      <w:r>
-        <w:rPr>
-          <w:u w:val="single"/>
-          <w:lang w:val="en-CA"/>
-        </w:rPr>
-        <w:t xml:space="preserve"> was implemented </w:t>
-      </w:r>
-      <w:r>
-        <w:rPr>
-          <w:u w:val="single"/>
-          <w:lang w:val="en-CA"/>
-        </w:rPr>
-        <w:t>and why we made those choices?</w:t>
-      </w:r>
-      <w:r>
-        <w:rPr>
-          <w:lang w:val="en-CA"/>
-        </w:rPr>
-        <w:t xml:space="preserve"> </w:t>
-      </w:r>
-      <w:r>
-        <w:rPr>
-          <w:b/>
-          <w:lang w:val="en-CA"/>
-        </w:rPr>
-        <w:t>AND</w:t>
-      </w:r>
-      <w:r>
-        <w:rPr>
-          <w:b/>
-          <w:lang w:val="en-CA"/>
-        </w:rPr>
-        <w:t xml:space="preserve"> </w:t>
-      </w:r>
-      <w:r>
-        <w:rPr>
-          <w:lang w:val="en-CA"/>
-        </w:rPr>
-        <w:t xml:space="preserve">answer the following questions: </w:t>
-      </w:r>
-      <w:r>
-        <w:rPr>
-          <w:u w:val="single"/>
-          <w:lang w:val="en-CA"/>
-        </w:rPr>
-        <w:t>which features were extracted (</w:t>
-      </w:r>
-      <w:r>
-        <w:rPr>
-          <w:u w:val="single"/>
-          <w:lang w:val="en-CA"/>
-        </w:rPr>
-        <w:t>explain its method</w:t>
-      </w:r>
-      <w:r>
-        <w:rPr>
-          <w:u w:val="single"/>
-          <w:lang w:val="en-CA"/>
-        </w:rPr>
-        <w:t xml:space="preserve"> </w:t>
+        <w:t xml:space="preserve"> method </w:t>
       </w:r>
       <w:r>
         <w:rPr>
@@ -1320,21 +1535,631 @@
           <w:u w:val="single"/>
           <w:lang w:val="en-CA"/>
         </w:rPr>
-        <w:t>-5pts</w:t>
+        <w:t>-10pts</w:t>
       </w:r>
       <w:r>
         <w:rPr>
           <w:u w:val="single"/>
           <w:lang w:val="en-CA"/>
         </w:rPr>
-        <w:t xml:space="preserve"> and how the feature extraction parameters were selected</w:t>
+        <w:t xml:space="preserve"> </w:t>
       </w:r>
       <w:r>
         <w:rPr>
           <w:u w:val="single"/>
           <w:lang w:val="en-CA"/>
         </w:rPr>
+        <w:t>and how we performed cross-</w:t>
+      </w:r>
+      <w:r>
+        <w:rPr>
+          <w:u w:val="single"/>
+          <w:lang w:val="en-CA"/>
+        </w:rPr>
+        <w:t>validation</w:t>
+      </w:r>
+      <w:r>
+        <w:rPr>
+          <w:lang w:val="en-CA"/>
+        </w:rPr>
+        <w:t>) …</w:t>
+      </w:r>
+    </w:p>
+    <w:p>
+      <w:pPr>
+        <w:pStyle w:val="BodyText"/>
+        <w:rPr>
+          <w:lang w:val="en-CA"/>
+        </w:rPr>
+      </w:pPr>
+      <w:r>
+        <w:rPr>
+          <w:lang w:val="en-CA"/>
+        </w:rPr>
+        <w:t>To evaluate the performance, the following metrics were obtained</w:t>
+      </w:r>
+      <w:r>
+        <w:rPr>
+          <w:lang w:val="en-CA"/>
+        </w:rPr>
         <w:t xml:space="preserve"> </w:t>
+      </w:r>
+      <w:r>
+        <w:rPr>
+          <w:b/>
+          <w:lang w:val="en-CA"/>
+        </w:rPr>
+        <w:t>(15pts)</w:t>
+      </w:r>
+      <w:r>
+        <w:rPr>
+          <w:lang w:val="en-CA"/>
+        </w:rPr>
+        <w:t>:</w:t>
+      </w:r>
+      <w:r>
+        <w:rPr>
+          <w:lang w:val="en-CA"/>
+        </w:rPr>
+        <w:t xml:space="preserve"> </w:t>
+      </w:r>
+    </w:p>
+    <w:p>
+      <w:pPr>
+        <w:pStyle w:val="bulletlist"/>
+      </w:pPr>
+      <w:r>
+        <w:rPr>
+          <w:b/>
+          <w:lang w:val="en-CA"/>
+        </w:rPr>
+        <w:t>(5pts)</w:t>
+      </w:r>
+      <w:r>
+        <w:rPr>
+          <w:lang w:val="en-CA"/>
+        </w:rPr>
+        <w:t xml:space="preserve"> </w:t>
+      </w:r>
+      <w:r>
+        <w:rPr>
+          <w:lang w:val="en-CA"/>
+        </w:rPr>
+        <w:t>Average classification accuracy across validations, including standard deviation:</w:t>
+      </w:r>
+      <w:r>
+        <w:rPr>
+          <w:lang w:val="en-CA"/>
+        </w:rPr>
+        <w:t xml:space="preserve"> </w:t>
+      </w:r>
+    </w:p>
+    <w:p>
+      <w:pPr>
+        <w:pStyle w:val="bulletlist"/>
+      </w:pPr>
+      <w:r>
+        <w:rPr>
+          <w:b/>
+          <w:lang w:val="en-CA"/>
+        </w:rPr>
+        <w:t>(5pts)</w:t>
+      </w:r>
+      <w:r>
+        <w:rPr>
+          <w:lang w:val="en-CA"/>
+        </w:rPr>
+        <w:t xml:space="preserve"> </w:t>
+      </w:r>
+      <w:r>
+        <w:rPr>
+          <w:lang w:val="en-CA"/>
+        </w:rPr>
+        <w:t xml:space="preserve">Average precision and recall across validations: </w:t>
+      </w:r>
+      <w:r>
+        <w:rPr>
+          <w:u w:val="single"/>
+          <w:lang w:val="en-CA"/>
+        </w:rPr>
+        <w:t>Are these values consistent with accuracy?</w:t>
+      </w:r>
+      <w:r>
+        <w:rPr>
+          <w:lang w:val="en-CA"/>
+        </w:rPr>
+        <w:t xml:space="preserve"> These values are consistent with accuracy because … </w:t>
+      </w:r>
+      <w:r>
+        <w:rPr>
+          <w:b/>
+          <w:lang w:val="en-CA"/>
+        </w:rPr>
+        <w:t>AND</w:t>
+      </w:r>
+      <w:r>
+        <w:rPr>
+          <w:lang w:val="en-CA"/>
+        </w:rPr>
+        <w:t xml:space="preserve"> </w:t>
+      </w:r>
+      <w:r>
+        <w:rPr>
+          <w:u w:val="single"/>
+          <w:lang w:val="en-CA"/>
+        </w:rPr>
+        <w:t>are they more</w:t>
+      </w:r>
+      <w:r>
+        <w:rPr>
+          <w:u w:val="single"/>
+          <w:lang w:val="en-CA"/>
+        </w:rPr>
+        <w:t xml:space="preserve"> representative of the dataset? </w:t>
+      </w:r>
+      <w:r>
+        <w:rPr>
+          <w:lang w:val="en-CA"/>
+        </w:rPr>
+        <w:t xml:space="preserve"> Moreover, they are more representative of the dataset because … </w:t>
+      </w:r>
+      <w:r>
+        <w:rPr>
+          <w:b/>
+          <w:lang w:val="en-CA"/>
+        </w:rPr>
+        <w:t>AND</w:t>
+      </w:r>
+      <w:r>
+        <w:rPr>
+          <w:lang w:val="en-CA"/>
+        </w:rPr>
+        <w:t xml:space="preserve"> </w:t>
+      </w:r>
+      <w:r>
+        <w:rPr>
+          <w:u w:val="single"/>
+          <w:lang w:val="en-CA"/>
+        </w:rPr>
+        <w:t xml:space="preserve">In what situations would you expect precision and recall </w:t>
+      </w:r>
+      <w:proofErr w:type="gramStart"/>
+      <w:r>
+        <w:rPr>
+          <w:u w:val="single"/>
+          <w:lang w:val="en-CA"/>
+        </w:rPr>
+        <w:t>to</w:t>
+      </w:r>
+      <w:r>
+        <w:rPr>
+          <w:u w:val="single"/>
+          <w:lang w:val="en-CA"/>
+        </w:rPr>
+        <w:t xml:space="preserve"> </w:t>
+      </w:r>
+      <w:r>
+        <w:rPr>
+          <w:u w:val="single"/>
+          <w:lang w:val="en-CA"/>
+        </w:rPr>
+        <w:t>be</w:t>
+      </w:r>
+      <w:proofErr w:type="gramEnd"/>
+      <w:r>
+        <w:rPr>
+          <w:u w:val="single"/>
+          <w:lang w:val="en-CA"/>
+        </w:rPr>
+        <w:t xml:space="preserve"> a better reflection of model performance than accuracy? </w:t>
+      </w:r>
+      <w:r>
+        <w:rPr>
+          <w:lang w:val="en-CA"/>
+        </w:rPr>
+        <w:t xml:space="preserve">Finally, in order for precision and recall </w:t>
+      </w:r>
+      <w:proofErr w:type="gramStart"/>
+      <w:r>
+        <w:rPr>
+          <w:lang w:val="en-CA"/>
+        </w:rPr>
+        <w:t>to be</w:t>
+      </w:r>
+      <w:proofErr w:type="gramEnd"/>
+      <w:r>
+        <w:rPr>
+          <w:lang w:val="en-CA"/>
+        </w:rPr>
+        <w:t xml:space="preserve"> a better reflection of model performance than accuracy, it would mean that … </w:t>
+      </w:r>
+    </w:p>
+    <w:p>
+      <w:pPr>
+        <w:pStyle w:val="bulletlist"/>
+      </w:pPr>
+      <w:r>
+        <w:rPr>
+          <w:b/>
+          <w:lang w:val="en-CA"/>
+        </w:rPr>
+        <w:t>(5pts)</w:t>
+      </w:r>
+      <w:r>
+        <w:rPr>
+          <w:lang w:val="en-CA"/>
+        </w:rPr>
+        <w:t xml:space="preserve"> </w:t>
+      </w:r>
+      <w:r>
+        <w:rPr>
+          <w:lang w:val="en-CA"/>
+        </w:rPr>
+        <w:t>A confusion matrix on a validation set</w:t>
+      </w:r>
+      <w:r>
+        <w:rPr>
+          <w:lang w:val="en-CA"/>
+        </w:rPr>
+        <w:t xml:space="preserve"> can be seen in Fig. 1 (</w:t>
+      </w:r>
+      <w:r>
+        <w:rPr>
+          <w:u w:val="single"/>
+          <w:lang w:val="en-CA"/>
+        </w:rPr>
+        <w:t>plot matrix as an image, make a confusion matrix</w:t>
+      </w:r>
+      <w:r>
+        <w:rPr>
+          <w:u w:val="single"/>
+          <w:lang w:val="en-CA"/>
+        </w:rPr>
+        <w:t xml:space="preserve"> – maybe explain it a little bit 1-2 sentences?</w:t>
+      </w:r>
+      <w:r>
+        <w:rPr>
+          <w:lang w:val="en-CA"/>
+        </w:rPr>
+        <w:t xml:space="preserve">). </w:t>
+      </w:r>
+      <w:r>
+        <w:rPr>
+          <w:b/>
+          <w:lang w:val="en-CA"/>
+        </w:rPr>
+        <w:t>AND</w:t>
+      </w:r>
+      <w:r>
+        <w:rPr>
+          <w:b/>
+          <w:lang w:val="en-CA"/>
+        </w:rPr>
+        <w:t xml:space="preserve"> </w:t>
+      </w:r>
+      <w:r>
+        <w:rPr>
+          <w:u w:val="single"/>
+          <w:lang w:val="en-CA"/>
+        </w:rPr>
+        <w:t>are any of the classes difficult for your classifier?</w:t>
+      </w:r>
+    </w:p>
+    <w:p>
+      <w:pPr>
+        <w:pStyle w:val="bulletlist"/>
+        <w:keepNext/>
+        <w:numPr>
+          <w:ilvl w:val="0"/>
+          <w:numId w:val="0"/>
+        </w:numPr>
+        <w:ind w:left="576"/>
+      </w:pPr>
+      <w:r>
+        <w:rPr>
+          <w:noProof/>
+        </w:rPr>
+        <w:lastRenderedPageBreak/>
+        <w:drawing>
+          <wp:inline distT="0" distB="0" distL="0" distR="0" wp14:anchorId="74C2A57F" wp14:editId="173722CD">
+            <wp:extent cx="2842260" cy="2431633"/>
+            <wp:effectExtent l="0" t="0" r="0" b="6985"/>
+            <wp:docPr id="1" name="Picture 1"/>
+            <wp:cNvGraphicFramePr>
+              <a:graphicFrameLocks xmlns:a="http://schemas.openxmlformats.org/drawingml/2006/main" noChangeAspect="1"/>
+            </wp:cNvGraphicFramePr>
+            <a:graphic xmlns:a="http://schemas.openxmlformats.org/drawingml/2006/main">
+              <a:graphicData uri="http://schemas.openxmlformats.org/drawingml/2006/picture">
+                <pic:pic xmlns:pic="http://schemas.openxmlformats.org/drawingml/2006/picture">
+                  <pic:nvPicPr>
+                    <pic:cNvPr id="1" name=""/>
+                    <pic:cNvPicPr/>
+                  </pic:nvPicPr>
+                  <pic:blipFill>
+                    <a:blip r:embed="rId8"/>
+                    <a:stretch>
+                      <a:fillRect/>
+                    </a:stretch>
+                  </pic:blipFill>
+                  <pic:spPr>
+                    <a:xfrm>
+                      <a:off x="0" y="0"/>
+                      <a:ext cx="2856327" cy="2443668"/>
+                    </a:xfrm>
+                    <a:prstGeom prst="rect">
+                      <a:avLst/>
+                    </a:prstGeom>
+                  </pic:spPr>
+                </pic:pic>
+              </a:graphicData>
+            </a:graphic>
+          </wp:inline>
+        </w:drawing>
+      </w:r>
+    </w:p>
+    <w:p>
+      <w:pPr>
+        <w:pStyle w:val="Caption"/>
+        <w:rPr>
+          <w:lang w:val="x-none"/>
+        </w:rPr>
+      </w:pPr>
+      <w:r>
+        <w:t xml:space="preserve">Figure </w:t>
+      </w:r>
+      <w:r>
+        <w:fldChar w:fldCharType="begin"/>
+      </w:r>
+      <w:r>
+        <w:instrText xml:space="preserve"> SEQ Figure \* ARABIC </w:instrText>
+      </w:r>
+      <w:r>
+        <w:fldChar w:fldCharType="separate"/>
+      </w:r>
+      <w:r>
+        <w:rPr>
+          <w:noProof/>
+        </w:rPr>
+        <w:t>1</w:t>
+      </w:r>
+      <w:r>
+        <w:fldChar w:fldCharType="end"/>
+      </w:r>
+      <w:r>
+        <w:t>: Confusion Matrix of Validation Set</w:t>
+      </w:r>
+    </w:p>
+    <w:p>
+      <w:pPr>
+        <w:pStyle w:val="bulletlist"/>
+        <w:numPr>
+          <w:ilvl w:val="0"/>
+          <w:numId w:val="0"/>
+        </w:numPr>
+        <w:ind w:left="576"/>
+        <w:rPr>
+          <w:lang w:val="en-CA"/>
+        </w:rPr>
+      </w:pPr>
+    </w:p>
+    <w:p>
+      <w:pPr>
+        <w:pStyle w:val="bulletlist"/>
+        <w:numPr>
+          <w:ilvl w:val="0"/>
+          <w:numId w:val="0"/>
+        </w:numPr>
+        <w:ind w:left="576"/>
+        <w:rPr>
+          <w:lang w:val="en-CA"/>
+        </w:rPr>
+      </w:pPr>
+      <w:r>
+        <w:rPr>
+          <w:lang w:val="en-CA"/>
+        </w:rPr>
+        <w:t xml:space="preserve">The confusion matrix demonstrates the </w:t>
+      </w:r>
+      <w:r>
+        <w:rPr>
+          <w:lang w:val="en-CA"/>
+        </w:rPr>
+        <w:t>accuracy and recall of the SVM validation</w:t>
+      </w:r>
+      <w:r>
+        <w:rPr>
+          <w:lang w:val="en-CA"/>
+        </w:rPr>
+        <w:t xml:space="preserve"> on the training data. The y-axis represents</w:t>
+      </w:r>
+      <w:r>
+        <w:rPr>
+          <w:lang w:val="en-CA"/>
+        </w:rPr>
+        <w:t xml:space="preserve"> the actual label of the training image, and the x-axis represents the label that we predict using our SVM. </w:t>
+      </w:r>
+      <w:r>
+        <w:rPr>
+          <w:lang w:val="en-CA"/>
+        </w:rPr>
+        <w:t>T</w:t>
+      </w:r>
+      <w:r>
+        <w:rPr>
+          <w:lang w:val="en-CA"/>
+        </w:rPr>
+        <w:t xml:space="preserve">he values along the diagonal are probabilities, </w:t>
+      </w:r>
+      <w:r>
+        <w:rPr>
+          <w:lang w:val="en-CA"/>
+        </w:rPr>
+        <w:t>describing</w:t>
+      </w:r>
+      <w:r>
+        <w:rPr>
+          <w:lang w:val="en-CA"/>
+        </w:rPr>
+        <w:t xml:space="preserve"> the chance</w:t>
+      </w:r>
+      <w:r>
+        <w:rPr>
+          <w:lang w:val="en-CA"/>
+        </w:rPr>
+        <w:t xml:space="preserve"> for the SVM to correctly classify the image label.</w:t>
+      </w:r>
+    </w:p>
+    <w:p>
+      <w:pPr>
+        <w:pStyle w:val="bulletlist"/>
+        <w:rPr>
+          <w:lang w:val="en-CA"/>
+        </w:rPr>
+      </w:pPr>
+      <w:r>
+        <w:rPr>
+          <w:lang w:val="en-CA"/>
+        </w:rPr>
+        <w:t xml:space="preserve">Observing the results in the confusion matrix, we can see that the SVM has difficulties identifying non-motorized vehicles, as it has the lowest recall value of correct identification, at </w:t>
+      </w:r>
+      <w:r>
+        <w:rPr>
+          <w:lang w:val="en-CA"/>
+        </w:rPr>
+        <w:t>0.511</w:t>
+      </w:r>
+      <w:r>
+        <w:rPr>
+          <w:lang w:val="en-CA"/>
+        </w:rPr>
+        <w:t>.</w:t>
+      </w:r>
+    </w:p>
+    <w:p>
+      <w:pPr>
+        <w:pStyle w:val="bulletlist"/>
+        <w:numPr>
+          <w:ilvl w:val="0"/>
+          <w:numId w:val="0"/>
+        </w:numPr>
+        <w:ind w:left="576"/>
+        <w:rPr>
+          <w:lang w:val="en-CA"/>
+        </w:rPr>
+      </w:pPr>
+    </w:p>
+    <w:p>
+      <w:pPr>
+        <w:pStyle w:val="bulletlist"/>
+        <w:numPr>
+          <w:ilvl w:val="0"/>
+          <w:numId w:val="0"/>
+        </w:numPr>
+        <w:ind w:left="288"/>
+      </w:pPr>
+      <w:r>
+        <w:rPr>
+          <w:b/>
+          <w:lang w:val="en-CA"/>
+        </w:rPr>
+        <w:t>Include well-documented code (10pts)</w:t>
+      </w:r>
+      <w:r>
+        <w:rPr>
+          <w:lang w:val="en-CA"/>
+        </w:rPr>
+        <w:t xml:space="preserve">. Moreover, to understand our </w:t>
+      </w:r>
+      <w:r>
+        <w:rPr>
+          <w:lang w:val="en-CA"/>
+        </w:rPr>
+        <w:t xml:space="preserve">classification </w:t>
+      </w:r>
+      <w:r>
+        <w:rPr>
+          <w:lang w:val="en-CA"/>
+        </w:rPr>
+        <w:t xml:space="preserve">approach practically, we included </w:t>
+      </w:r>
+      <w:r>
+        <w:rPr>
+          <w:lang w:val="en-CA"/>
+        </w:rPr>
+        <w:t xml:space="preserve">a </w:t>
+      </w:r>
+      <w:r>
+        <w:rPr>
+          <w:lang w:val="en-CA"/>
+        </w:rPr>
+        <w:t xml:space="preserve">well-documented code along with this report. </w:t>
+      </w:r>
+    </w:p>
+    <w:p>
+      <w:pPr>
+        <w:pStyle w:val="Heading1"/>
+      </w:pPr>
+      <w:r>
+        <w:t>Localization</w:t>
+      </w:r>
+    </w:p>
+    <w:p>
+      <w:pPr>
+        <w:pStyle w:val="Heading2"/>
+        <w:rPr>
+          <w:lang w:val="en-CA"/>
+        </w:rPr>
+      </w:pPr>
+      <w:r>
+        <w:rPr>
+          <w:lang w:val="en-CA"/>
+        </w:rPr>
+        <w:t xml:space="preserve">Part 3 </w:t>
+      </w:r>
+      <w:r>
+        <w:rPr>
+          <w:lang w:val="en-CA"/>
+        </w:rPr>
+        <w:t>–</w:t>
+      </w:r>
+      <w:r>
+        <w:rPr>
+          <w:lang w:val="en-CA"/>
+        </w:rPr>
+        <w:t xml:space="preserve"> </w:t>
+      </w:r>
+      <w:r>
+        <w:rPr>
+          <w:lang w:val="en-CA"/>
+        </w:rPr>
+        <w:t>Localizer Implementation (Engineering Decisions)</w:t>
+      </w:r>
+    </w:p>
+    <w:p>
+      <w:pPr>
+        <w:pStyle w:val="BodyText"/>
+        <w:rPr>
+          <w:lang w:val="en-CA"/>
+        </w:rPr>
+      </w:pPr>
+      <w:r>
+        <w:rPr>
+          <w:lang w:val="en-CA"/>
+        </w:rPr>
+        <w:t>In this part, we generated bounding boxes for the previous objects of interest.</w:t>
+      </w:r>
+      <w:r>
+        <w:rPr>
+          <w:lang w:val="en-CA"/>
+        </w:rPr>
+        <w:t xml:space="preserve"> </w:t>
+      </w:r>
+      <w:r>
+        <w:rPr>
+          <w:u w:val="single"/>
+          <w:lang w:val="en-CA"/>
+        </w:rPr>
+        <w:t>Describe the contents of the dataset (number of samples and bounding box size for each label, contents –</w:t>
       </w:r>
       <w:r>
         <w:rPr>
@@ -1342,88 +2167,42 @@
           <w:u w:val="single"/>
           <w:lang w:val="en-CA"/>
         </w:rPr>
-        <w:t>-5pts</w:t>
+        <w:t xml:space="preserve"> 5pts</w:t>
       </w:r>
       <w:r>
         <w:rPr>
           <w:u w:val="single"/>
           <w:lang w:val="en-CA"/>
         </w:rPr>
-        <w:t>) and how our hyperparameters were selected</w:t>
+        <w:t>).</w:t>
+      </w:r>
+    </w:p>
+    <w:p>
+      <w:pPr>
+        <w:pStyle w:val="BodyText"/>
+        <w:rPr>
+          <w:lang w:val="en-CA"/>
+        </w:rPr>
+      </w:pPr>
+      <w:r>
+        <w:rPr>
+          <w:lang w:val="en-CA"/>
+        </w:rPr>
+        <w:t xml:space="preserve"> </w:t>
       </w:r>
       <w:r>
         <w:rPr>
           <w:u w:val="single"/>
           <w:lang w:val="en-CA"/>
         </w:rPr>
-        <w:t xml:space="preserve"> </w:t>
-      </w:r>
-      <w:r>
-        <w:rPr>
-          <w:lang w:val="en-CA"/>
-        </w:rPr>
-        <w:t>(I think this is for feature-extraction)</w:t>
-      </w:r>
-    </w:p>
-    <w:p>
-      <w:pPr>
-        <w:pStyle w:val="Heading2"/>
-      </w:pPr>
-      <w:r>
-        <w:t xml:space="preserve">Part 2.1 - </w:t>
-      </w:r>
-      <w:r>
-        <w:t xml:space="preserve">Classifier Evaluation </w:t>
-      </w:r>
-      <w:r>
-        <w:t>(Cross-validation)</w:t>
-      </w:r>
-    </w:p>
-    <w:p>
-      <w:pPr>
-        <w:pStyle w:val="BodyText"/>
-        <w:rPr>
-          <w:lang w:val="en-CA"/>
-        </w:rPr>
-      </w:pPr>
-      <w:r>
-        <w:rPr>
-          <w:lang w:val="en-CA"/>
-        </w:rPr>
-        <w:t xml:space="preserve">In order to evaluate our classifiers, we used </w:t>
+        <w:t>What localizer did we use</w:t>
       </w:r>
       <w:r>
         <w:rPr>
           <w:u w:val="single"/>
           <w:lang w:val="en-CA"/>
         </w:rPr>
-        <w:t>cross-validation</w:t>
-      </w:r>
-      <w:r>
-        <w:rPr>
-          <w:lang w:val="en-CA"/>
-        </w:rPr>
-        <w:t xml:space="preserve"> </w:t>
-      </w:r>
-      <w:r>
-        <w:rPr>
-          <w:lang w:val="en-CA"/>
-        </w:rPr>
-        <w:t>(</w:t>
-      </w:r>
-      <w:r>
-        <w:rPr>
-          <w:u w:val="single"/>
-          <w:lang w:val="en-CA"/>
-        </w:rPr>
-        <w:t>describe the cross-validation</w:t>
-      </w:r>
-      <w:r>
-        <w:rPr>
-          <w:u w:val="single"/>
-          <w:lang w:val="en-CA"/>
-        </w:rPr>
-        <w:t xml:space="preserve"> method </w:t>
+        <w:t xml:space="preserve"> (describe the localization method – </w:t>
       </w:r>
       <w:r>
         <w:rPr>
@@ -1431,414 +2210,7 @@
           <w:u w:val="single"/>
           <w:lang w:val="en-CA"/>
         </w:rPr>
-        <w:t>-10pts</w:t>
-      </w:r>
-      <w:r>
-        <w:rPr>
-          <w:u w:val="single"/>
-          <w:lang w:val="en-CA"/>
-        </w:rPr>
-        <w:t xml:space="preserve"> </w:t>
-      </w:r>
-      <w:r>
-        <w:rPr>
-          <w:u w:val="single"/>
-          <w:lang w:val="en-CA"/>
-        </w:rPr>
-        <w:t>and how we performed cross-</w:t>
-      </w:r>
-      <w:r>
-        <w:rPr>
-          <w:u w:val="single"/>
-          <w:lang w:val="en-CA"/>
-        </w:rPr>
-        <w:t>validation</w:t>
-      </w:r>
-      <w:r>
-        <w:rPr>
-          <w:lang w:val="en-CA"/>
-        </w:rPr>
-        <w:t>) …</w:t>
-      </w:r>
-    </w:p>
-    <w:p>
-      <w:pPr>
-        <w:pStyle w:val="BodyText"/>
-        <w:rPr>
-          <w:lang w:val="en-CA"/>
-        </w:rPr>
-      </w:pPr>
-      <w:r>
-        <w:rPr>
-          <w:lang w:val="en-CA"/>
-        </w:rPr>
-        <w:t>To evaluate the performance, the following metrics were obtained</w:t>
-      </w:r>
-      <w:r>
-        <w:rPr>
-          <w:lang w:val="en-CA"/>
-        </w:rPr>
-        <w:t xml:space="preserve"> </w:t>
-      </w:r>
-      <w:r>
-        <w:rPr>
-          <w:b/>
-          <w:lang w:val="en-CA"/>
-        </w:rPr>
-        <w:t>(15pts)</w:t>
-      </w:r>
-      <w:r>
-        <w:rPr>
-          <w:lang w:val="en-CA"/>
-        </w:rPr>
-        <w:t>:</w:t>
-      </w:r>
-      <w:r>
-        <w:rPr>
-          <w:lang w:val="en-CA"/>
-        </w:rPr>
-        <w:t xml:space="preserve"> </w:t>
-      </w:r>
-    </w:p>
-    <w:p>
-      <w:pPr>
-        <w:pStyle w:val="bulletlist"/>
-      </w:pPr>
-      <w:r>
-        <w:rPr>
-          <w:b/>
-          <w:lang w:val="en-CA"/>
-        </w:rPr>
-        <w:t>(5pts)</w:t>
-      </w:r>
-      <w:r>
-        <w:rPr>
-          <w:lang w:val="en-CA"/>
-        </w:rPr>
-        <w:t xml:space="preserve"> </w:t>
-      </w:r>
-      <w:r>
-        <w:rPr>
-          <w:lang w:val="en-CA"/>
-        </w:rPr>
-        <w:t>Average classification accuracy across validations, including standard deviation:</w:t>
-      </w:r>
-      <w:r>
-        <w:rPr>
-          <w:lang w:val="en-CA"/>
-        </w:rPr>
-        <w:t xml:space="preserve"> </w:t>
-      </w:r>
-    </w:p>
-    <w:p>
-      <w:pPr>
-        <w:pStyle w:val="bulletlist"/>
-      </w:pPr>
-      <w:r>
-        <w:rPr>
-          <w:b/>
-          <w:lang w:val="en-CA"/>
-        </w:rPr>
-        <w:t>(5pts)</w:t>
-      </w:r>
-      <w:r>
-        <w:rPr>
-          <w:lang w:val="en-CA"/>
-        </w:rPr>
-        <w:t xml:space="preserve"> </w:t>
-      </w:r>
-      <w:r>
-        <w:rPr>
-          <w:lang w:val="en-CA"/>
-        </w:rPr>
-        <w:t xml:space="preserve">Average precision and recall across validations: </w:t>
-      </w:r>
-      <w:r>
-        <w:rPr>
-          <w:u w:val="single"/>
-          <w:lang w:val="en-CA"/>
-        </w:rPr>
-        <w:t>Are these values consistent with accuracy?</w:t>
-      </w:r>
-      <w:r>
-        <w:rPr>
-          <w:lang w:val="en-CA"/>
-        </w:rPr>
-        <w:t xml:space="preserve"> These values are consistent with accuracy because … </w:t>
-      </w:r>
-      <w:r>
-        <w:rPr>
-          <w:b/>
-          <w:lang w:val="en-CA"/>
-        </w:rPr>
-        <w:t>AND</w:t>
-      </w:r>
-      <w:r>
-        <w:rPr>
-          <w:lang w:val="en-CA"/>
-        </w:rPr>
-        <w:t xml:space="preserve"> </w:t>
-      </w:r>
-      <w:r>
-        <w:rPr>
-          <w:u w:val="single"/>
-          <w:lang w:val="en-CA"/>
-        </w:rPr>
-        <w:t>are they more</w:t>
-      </w:r>
-      <w:r>
-        <w:rPr>
-          <w:u w:val="single"/>
-          <w:lang w:val="en-CA"/>
-        </w:rPr>
-        <w:t xml:space="preserve"> representative of the dataset? </w:t>
-      </w:r>
-      <w:r>
-        <w:rPr>
-          <w:lang w:val="en-CA"/>
-        </w:rPr>
-        <w:t xml:space="preserve"> Moreover, they are more representative of the dataset because … </w:t>
-      </w:r>
-      <w:r>
-        <w:rPr>
-          <w:b/>
-          <w:lang w:val="en-CA"/>
-        </w:rPr>
-        <w:t>AND</w:t>
-      </w:r>
-      <w:r>
-        <w:rPr>
-          <w:lang w:val="en-CA"/>
-        </w:rPr>
-        <w:t xml:space="preserve"> </w:t>
-      </w:r>
-      <w:r>
-        <w:rPr>
-          <w:u w:val="single"/>
-          <w:lang w:val="en-CA"/>
-        </w:rPr>
-        <w:t xml:space="preserve">In what situations would you expect precision and recall </w:t>
-      </w:r>
-      <w:proofErr w:type="gramStart"/>
-      <w:r>
-        <w:rPr>
-          <w:u w:val="single"/>
-          <w:lang w:val="en-CA"/>
-        </w:rPr>
-        <w:t>to be</w:t>
-      </w:r>
-      <w:proofErr w:type="gramEnd"/>
-      <w:r>
-        <w:rPr>
-          <w:u w:val="single"/>
-          <w:lang w:val="en-CA"/>
-        </w:rPr>
-        <w:t xml:space="preserve"> a better reflection of model performance than accuracy? </w:t>
-      </w:r>
-      <w:r>
-        <w:rPr>
-          <w:lang w:val="en-CA"/>
-        </w:rPr>
-        <w:t xml:space="preserve">Finally, in order for precision and recall </w:t>
-      </w:r>
-      <w:proofErr w:type="gramStart"/>
-      <w:r>
-        <w:rPr>
-          <w:lang w:val="en-CA"/>
-        </w:rPr>
-        <w:t>to be</w:t>
-      </w:r>
-      <w:proofErr w:type="gramEnd"/>
-      <w:r>
-        <w:rPr>
-          <w:lang w:val="en-CA"/>
-        </w:rPr>
-        <w:t xml:space="preserve"> a better reflection of model performance than accuracy, it would mean that … </w:t>
-      </w:r>
-    </w:p>
-    <w:p>
-      <w:pPr>
-        <w:pStyle w:val="bulletlist"/>
-      </w:pPr>
-      <w:r>
-        <w:rPr>
-          <w:b/>
-          <w:lang w:val="en-CA"/>
-        </w:rPr>
-        <w:t>(5pts)</w:t>
-      </w:r>
-      <w:r>
-        <w:rPr>
-          <w:lang w:val="en-CA"/>
-        </w:rPr>
-        <w:t xml:space="preserve"> </w:t>
-      </w:r>
-      <w:r>
-        <w:rPr>
-          <w:lang w:val="en-CA"/>
-        </w:rPr>
-        <w:t>A confusion matrix on a validation set</w:t>
-      </w:r>
-      <w:r>
-        <w:rPr>
-          <w:lang w:val="en-CA"/>
-        </w:rPr>
-        <w:t xml:space="preserve"> can be seen in Fig. 1 (</w:t>
-      </w:r>
-      <w:r>
-        <w:rPr>
-          <w:u w:val="single"/>
-          <w:lang w:val="en-CA"/>
-        </w:rPr>
-        <w:t>plot matrix as an image, make a confusion matrix</w:t>
-      </w:r>
-      <w:r>
-        <w:rPr>
-          <w:u w:val="single"/>
-          <w:lang w:val="en-CA"/>
-        </w:rPr>
-        <w:t xml:space="preserve"> – maybe explain it a little bit 1-2 sentences?</w:t>
-      </w:r>
-      <w:r>
-        <w:rPr>
-          <w:lang w:val="en-CA"/>
-        </w:rPr>
-        <w:t xml:space="preserve">). </w:t>
-      </w:r>
-      <w:r>
-        <w:rPr>
-          <w:b/>
-          <w:lang w:val="en-CA"/>
-        </w:rPr>
-        <w:t>AND</w:t>
-      </w:r>
-      <w:r>
-        <w:rPr>
-          <w:b/>
-          <w:lang w:val="en-CA"/>
-        </w:rPr>
-        <w:t xml:space="preserve"> </w:t>
-      </w:r>
-      <w:r>
-        <w:rPr>
-          <w:u w:val="single"/>
-          <w:lang w:val="en-CA"/>
-        </w:rPr>
-        <w:t>are any of the classes difficult for your classifier?</w:t>
-      </w:r>
-    </w:p>
-    <w:p>
-      <w:pPr>
-        <w:pStyle w:val="bulletlist"/>
-        <w:numPr>
-          <w:ilvl w:val="0"/>
-          <w:numId w:val="0"/>
-        </w:numPr>
-        <w:ind w:left="288"/>
-      </w:pPr>
-      <w:r>
-        <w:rPr>
-          <w:b/>
-          <w:lang w:val="en-CA"/>
-        </w:rPr>
-        <w:t>Include well-documented code (10pts)</w:t>
-      </w:r>
-      <w:r>
-        <w:rPr>
-          <w:lang w:val="en-CA"/>
-        </w:rPr>
-        <w:t xml:space="preserve">. Moreover, to understand our </w:t>
-      </w:r>
-      <w:r>
-        <w:rPr>
-          <w:lang w:val="en-CA"/>
-        </w:rPr>
-        <w:t xml:space="preserve">classification </w:t>
-      </w:r>
-      <w:r>
-        <w:rPr>
-          <w:lang w:val="en-CA"/>
-        </w:rPr>
-        <w:t xml:space="preserve">approach practically, we included </w:t>
-      </w:r>
-      <w:r>
-        <w:rPr>
-          <w:lang w:val="en-CA"/>
-        </w:rPr>
-        <w:t xml:space="preserve">a </w:t>
-      </w:r>
-      <w:r>
-        <w:rPr>
-          <w:lang w:val="en-CA"/>
-        </w:rPr>
-        <w:t xml:space="preserve">well-documented code along with this report. </w:t>
-      </w:r>
-    </w:p>
-    <w:p>
-      <w:pPr>
-        <w:pStyle w:val="Heading1"/>
-      </w:pPr>
-      <w:r>
-        <w:t>Localization</w:t>
-      </w:r>
-    </w:p>
-    <w:p>
-      <w:pPr>
-        <w:pStyle w:val="Heading2"/>
-        <w:rPr>
-          <w:lang w:val="en-CA"/>
-        </w:rPr>
-      </w:pPr>
-      <w:r>
-        <w:rPr>
-          <w:lang w:val="en-CA"/>
-        </w:rPr>
-        <w:t xml:space="preserve">Part 3 </w:t>
-      </w:r>
-      <w:r>
-        <w:rPr>
-          <w:lang w:val="en-CA"/>
-        </w:rPr>
-        <w:t>–</w:t>
-      </w:r>
-      <w:r>
-        <w:rPr>
-          <w:lang w:val="en-CA"/>
-        </w:rPr>
-        <w:t xml:space="preserve"> </w:t>
-      </w:r>
-      <w:r>
-        <w:rPr>
-          <w:lang w:val="en-CA"/>
-        </w:rPr>
-        <w:t>Localizer Implementation (Engineering Decisions)</w:t>
-      </w:r>
-    </w:p>
-    <w:p>
-      <w:pPr>
-        <w:pStyle w:val="BodyText"/>
-        <w:rPr>
-          <w:lang w:val="en-CA"/>
-        </w:rPr>
-      </w:pPr>
-      <w:r>
-        <w:rPr>
-          <w:lang w:val="en-CA"/>
-        </w:rPr>
-        <w:t>In this part, we generated bounding boxes for the previous objects of interest.</w:t>
-      </w:r>
-      <w:r>
-        <w:rPr>
-          <w:lang w:val="en-CA"/>
-        </w:rPr>
-        <w:t xml:space="preserve"> </w:t>
-      </w:r>
-      <w:r>
-        <w:rPr>
-          <w:u w:val="single"/>
-          <w:lang w:val="en-CA"/>
-        </w:rPr>
-        <w:t>Describe the contents of the dataset (number of samples and bounding box size for each label, contents –</w:t>
+        <w:t>10</w:t>
       </w:r>
       <w:r>
         <w:rPr>
@@ -1846,14 +2218,62 @@
           <w:u w:val="single"/>
           <w:lang w:val="en-CA"/>
         </w:rPr>
-        <w:t xml:space="preserve"> 5pts</w:t>
+        <w:t>pts</w:t>
       </w:r>
       <w:r>
         <w:rPr>
           <w:u w:val="single"/>
           <w:lang w:val="en-CA"/>
         </w:rPr>
-        <w:t>).</w:t>
+        <w:t>)</w:t>
+      </w:r>
+      <w:r>
+        <w:rPr>
+          <w:u w:val="single"/>
+          <w:lang w:val="en-CA"/>
+        </w:rPr>
+        <w:t>, why and how?</w:t>
+      </w:r>
+      <w:r>
+        <w:rPr>
+          <w:u w:val="single"/>
+          <w:lang w:val="en-CA"/>
+        </w:rPr>
+        <w:t xml:space="preserve"> </w:t>
+      </w:r>
+      <w:r>
+        <w:rPr>
+          <w:b/>
+          <w:lang w:val="en-CA"/>
+        </w:rPr>
+        <w:t>AND</w:t>
+      </w:r>
+      <w:r>
+        <w:rPr>
+          <w:lang w:val="en-CA"/>
+        </w:rPr>
+        <w:t xml:space="preserve"> </w:t>
+      </w:r>
+      <w:r>
+        <w:rPr>
+          <w:u w:val="single"/>
+          <w:lang w:val="en-CA"/>
+        </w:rPr>
+        <w:t>describe the method from the input images to the set of output bounding boxes.</w:t>
+      </w:r>
+    </w:p>
+    <w:p>
+      <w:pPr>
+        <w:pStyle w:val="Heading2"/>
+        <w:rPr>
+          <w:lang w:val="en-CA"/>
+        </w:rPr>
+      </w:pPr>
+      <w:r>
+        <w:rPr>
+          <w:lang w:val="en-CA"/>
+        </w:rPr>
+        <w:t>Part 3.1 - Localizer Evaluation</w:t>
       </w:r>
     </w:p>
     <w:p>
@@ -1867,6 +2287,69 @@
         <w:rPr>
           <w:lang w:val="en-CA"/>
         </w:rPr>
+        <w:t xml:space="preserve"> We evaluated our localizer by </w:t>
+      </w:r>
+      <w:r>
+        <w:rPr>
+          <w:lang w:val="en-CA"/>
+        </w:rPr>
+        <w:t xml:space="preserve">computing the DICE coefficient for the predicted vs. true bounding boxes and when he had multiple boxes in one image, we matched the boxes that would maximize the mean DICE. </w:t>
+      </w:r>
+      <w:r>
+        <w:rPr>
+          <w:b/>
+          <w:lang w:val="en-CA"/>
+        </w:rPr>
+        <w:t>(5pt</w:t>
+      </w:r>
+      <w:r>
+        <w:rPr>
+          <w:b/>
+          <w:lang w:val="en-CA"/>
+        </w:rPr>
+        <w:t xml:space="preserve">s) </w:t>
+      </w:r>
+      <w:r>
+        <w:rPr>
+          <w:lang w:val="en-CA"/>
+        </w:rPr>
+        <w:t>The distribution of DICE coefficients over our validation sets can be reported as follows:</w:t>
+      </w:r>
+    </w:p>
+    <w:p>
+      <w:pPr>
+        <w:pStyle w:val="bulletlist"/>
+        <w:rPr>
+          <w:u w:val="single"/>
+          <w:lang w:val="en-CA"/>
+        </w:rPr>
+      </w:pPr>
+      <w:r>
+        <w:rPr>
+          <w:b/>
+          <w:lang w:val="en-CA"/>
+        </w:rPr>
+        <w:t>(</w:t>
+      </w:r>
+      <w:r>
+        <w:rPr>
+          <w:b/>
+          <w:lang w:val="en-CA"/>
+        </w:rPr>
+        <w:t>10</w:t>
+      </w:r>
+      <w:r>
+        <w:rPr>
+          <w:b/>
+          <w:lang w:val="en-CA"/>
+        </w:rPr>
+        <w:t>pts)</w:t>
+      </w:r>
+      <w:r>
+        <w:rPr>
+          <w:b/>
+          <w:lang w:val="en-CA"/>
+        </w:rPr>
         <w:t xml:space="preserve"> </w:t>
       </w:r>
       <w:r>
@@ -1874,58 +2357,41 @@
           <w:u w:val="single"/>
           <w:lang w:val="en-CA"/>
         </w:rPr>
-        <w:t>What localizer did we use</w:t>
-      </w:r>
-      <w:r>
+        <w:t xml:space="preserve">Report the distribution of DICE coefficients over our validation sets. </w:t>
+      </w:r>
+    </w:p>
+    <w:p>
+      <w:pPr>
+        <w:pStyle w:val="bulletlist"/>
         <w:rPr>
           <w:u w:val="single"/>
           <w:lang w:val="en-CA"/>
         </w:rPr>
-        <w:t xml:space="preserve"> (describe the localization method – </w:t>
-      </w:r>
+      </w:pPr>
       <w:r>
         <w:rPr>
           <w:b/>
-          <w:u w:val="single"/>
-          <w:lang w:val="en-CA"/>
-        </w:rPr>
-        <w:t>10</w:t>
-      </w:r>
-      <w:r>
-        <w:rPr>
-          <w:b/>
-          <w:u w:val="single"/>
-          <w:lang w:val="en-CA"/>
-        </w:rPr>
-        <w:t>pts</w:t>
-      </w:r>
-      <w:r>
-        <w:rPr>
-          <w:u w:val="single"/>
-          <w:lang w:val="en-CA"/>
-        </w:rPr>
-        <w:t>)</w:t>
-      </w:r>
-      <w:r>
-        <w:rPr>
-          <w:u w:val="single"/>
-          <w:lang w:val="en-CA"/>
-        </w:rPr>
-        <w:t>, why and how?</w:t>
-      </w:r>
-      <w:r>
-        <w:rPr>
-          <w:u w:val="single"/>
+          <w:lang w:val="en-CA"/>
+        </w:rPr>
+        <w:t>(10pts)</w:t>
+      </w:r>
+      <w:r>
+        <w:rPr>
           <w:lang w:val="en-CA"/>
         </w:rPr>
         <w:t xml:space="preserve"> </w:t>
       </w:r>
       <w:r>
         <w:rPr>
-          <w:b/>
-          <w:lang w:val="en-CA"/>
-        </w:rPr>
-        <w:t>AND</w:t>
+          <w:lang w:val="en-CA"/>
+        </w:rPr>
+        <w:t>In order to evaluate our classifier, we used the localization predicted by our localizer</w:t>
+      </w:r>
+      <w:r>
+        <w:rPr>
+          <w:lang w:val="en-CA"/>
+        </w:rPr>
+        <w:t xml:space="preserve">. </w:t>
       </w:r>
       <w:r>
         <w:rPr>
@@ -1935,152 +2401,6 @@
       </w:r>
       <w:r>
         <w:rPr>
-          <w:u w:val="single"/>
-          <w:lang w:val="en-CA"/>
-        </w:rPr>
-        <w:t>describe the method from the input images to the set of output bounding boxes.</w:t>
-      </w:r>
-    </w:p>
-    <w:p>
-      <w:pPr>
-        <w:pStyle w:val="Heading2"/>
-        <w:rPr>
-          <w:lang w:val="en-CA"/>
-        </w:rPr>
-      </w:pPr>
-      <w:r>
-        <w:rPr>
-          <w:lang w:val="en-CA"/>
-        </w:rPr>
-        <w:lastRenderedPageBreak/>
-        <w:t>Part 3.1 - Localizer Evaluation</w:t>
-      </w:r>
-    </w:p>
-    <w:p>
-      <w:pPr>
-        <w:pStyle w:val="BodyText"/>
-        <w:rPr>
-          <w:lang w:val="en-CA"/>
-        </w:rPr>
-      </w:pPr>
-      <w:r>
-        <w:rPr>
-          <w:lang w:val="en-CA"/>
-        </w:rPr>
-        <w:t xml:space="preserve"> We evaluated our localizer by </w:t>
-      </w:r>
-      <w:r>
-        <w:rPr>
-          <w:lang w:val="en-CA"/>
-        </w:rPr>
-        <w:t xml:space="preserve">computing the DICE coefficient for the predicted vs. true bounding boxes and when he had multiple boxes in one image, we matched the boxes that would maximize the mean DICE. </w:t>
-      </w:r>
-      <w:r>
-        <w:rPr>
-          <w:b/>
-          <w:lang w:val="en-CA"/>
-        </w:rPr>
-        <w:t>(5pt</w:t>
-      </w:r>
-      <w:r>
-        <w:rPr>
-          <w:b/>
-          <w:lang w:val="en-CA"/>
-        </w:rPr>
-        <w:t xml:space="preserve">s) </w:t>
-      </w:r>
-      <w:r>
-        <w:rPr>
-          <w:lang w:val="en-CA"/>
-        </w:rPr>
-        <w:t>The distribution of DICE coefficients over our validation sets can be reported as follows:</w:t>
-      </w:r>
-    </w:p>
-    <w:p>
-      <w:pPr>
-        <w:pStyle w:val="bulletlist"/>
-        <w:rPr>
-          <w:u w:val="single"/>
-          <w:lang w:val="en-CA"/>
-        </w:rPr>
-      </w:pPr>
-      <w:r>
-        <w:rPr>
-          <w:b/>
-          <w:lang w:val="en-CA"/>
-        </w:rPr>
-        <w:t>(</w:t>
-      </w:r>
-      <w:r>
-        <w:rPr>
-          <w:b/>
-          <w:lang w:val="en-CA"/>
-        </w:rPr>
-        <w:t>10</w:t>
-      </w:r>
-      <w:r>
-        <w:rPr>
-          <w:b/>
-          <w:lang w:val="en-CA"/>
-        </w:rPr>
-        <w:t>pts)</w:t>
-      </w:r>
-      <w:r>
-        <w:rPr>
-          <w:b/>
-          <w:lang w:val="en-CA"/>
-        </w:rPr>
-        <w:t xml:space="preserve"> </w:t>
-      </w:r>
-      <w:r>
-        <w:rPr>
-          <w:u w:val="single"/>
-          <w:lang w:val="en-CA"/>
-        </w:rPr>
-        <w:t xml:space="preserve">Report the distribution of DICE coefficients over our validation sets. </w:t>
-      </w:r>
-    </w:p>
-    <w:p>
-      <w:pPr>
-        <w:pStyle w:val="bulletlist"/>
-        <w:rPr>
-          <w:u w:val="single"/>
-          <w:lang w:val="en-CA"/>
-        </w:rPr>
-      </w:pPr>
-      <w:r>
-        <w:rPr>
-          <w:b/>
-          <w:lang w:val="en-CA"/>
-        </w:rPr>
-        <w:t>(10pts)</w:t>
-      </w:r>
-      <w:r>
-        <w:rPr>
-          <w:lang w:val="en-CA"/>
-        </w:rPr>
-        <w:t xml:space="preserve"> </w:t>
-      </w:r>
-      <w:r>
-        <w:rPr>
-          <w:lang w:val="en-CA"/>
-        </w:rPr>
-        <w:t>In order to evaluate our classifier, we used the localization predicted by our localizer</w:t>
-      </w:r>
-      <w:r>
-        <w:rPr>
-          <w:lang w:val="en-CA"/>
-        </w:rPr>
-        <w:t xml:space="preserve">. </w:t>
-      </w:r>
-      <w:r>
-        <w:rPr>
-          <w:lang w:val="en-CA"/>
-        </w:rPr>
-        <w:t xml:space="preserve"> </w:t>
-      </w:r>
-      <w:r>
-        <w:rPr>
           <w:lang w:val="en-CA"/>
         </w:rPr>
         <w:t>T</w:t>
@@ -2095,7 +2415,13 @@
         <w:rPr>
           <w:lang w:val="en-CA"/>
         </w:rPr>
-        <w:t xml:space="preserve"> when comparing with our localizer </w:t>
+        <w:t xml:space="preserve"> when comparing with our </w:t>
+      </w:r>
+      <w:r>
+        <w:rPr>
+          <w:lang w:val="en-CA"/>
+        </w:rPr>
+        <w:t xml:space="preserve">localizer </w:t>
       </w:r>
       <w:r>
         <w:rPr>
@@ -2625,30 +2951,14 @@
         </w:rPr>
         <w:t xml:space="preserve">MIO-TCD. (2018). Retrieved from </w:t>
       </w:r>
-      <w:hyperlink r:id="rId8" w:history="1">
+      <w:hyperlink r:id="rId9" w:history="1">
         <w:r>
           <w:rPr>
             <w:rStyle w:val="Hyperlink"/>
             <w:shd w:val="clear" w:color="auto" w:fill="FFFFFF"/>
             <w:lang w:val="en-CA"/>
           </w:rPr>
-          <w:t>http://podoce.dinf.usherbrooke.ca/challenge/da</w:t>
-        </w:r>
-        <w:r>
-          <w:rPr>
-            <w:rStyle w:val="Hyperlink"/>
-            <w:shd w:val="clear" w:color="auto" w:fill="FFFFFF"/>
-            <w:lang w:val="en-CA"/>
-          </w:rPr>
-          <w:t>t</w:t>
-        </w:r>
-        <w:r>
-          <w:rPr>
-            <w:rStyle w:val="Hyperlink"/>
-            <w:shd w:val="clear" w:color="auto" w:fill="FFFFFF"/>
-            <w:lang w:val="en-CA"/>
-          </w:rPr>
-          <w:t>aset/</w:t>
+          <w:t>http://podoce.dinf.usherbrooke.ca/challenge/dataset/</w:t>
         </w:r>
       </w:hyperlink>
     </w:p>
@@ -5613,6 +5923,77 @@
       <w:u w:val="single"/>
     </w:rPr>
   </w:style>
+  <w:style w:type="paragraph" w:styleId="HTMLPreformatted">
+    <w:name w:val="HTML Preformatted"/>
+    <w:basedOn w:val="Normal"/>
+    <w:link w:val="HTMLPreformattedChar"/>
+    <w:uiPriority w:val="99"/>
+    <w:semiHidden/>
+    <w:unhideWhenUsed/>
+    <w:rsid w:val="00A23744"/>
+    <w:rPr>
+      <w:rFonts w:ascii="Consolas" w:hAnsi="Consolas"/>
+    </w:rPr>
+  </w:style>
+  <w:style w:type="character" w:customStyle="1" w:styleId="HTMLPreformattedChar">
+    <w:name w:val="HTML Preformatted Char"/>
+    <w:basedOn w:val="DefaultParagraphFont"/>
+    <w:link w:val="HTMLPreformatted"/>
+    <w:uiPriority w:val="99"/>
+    <w:semiHidden/>
+    <w:rsid w:val="00A23744"/>
+    <w:rPr>
+      <w:rFonts w:ascii="Consolas" w:eastAsia="SimSun" w:hAnsi="Consolas" w:cs="Times New Roman"/>
+      <w:sz w:val="20"/>
+      <w:szCs w:val="20"/>
+    </w:rPr>
+  </w:style>
+  <w:style w:type="paragraph" w:styleId="Caption">
+    <w:name w:val="caption"/>
+    <w:basedOn w:val="Normal"/>
+    <w:next w:val="Normal"/>
+    <w:uiPriority w:val="35"/>
+    <w:unhideWhenUsed/>
+    <w:qFormat/>
+    <w:rsid w:val="00807886"/>
+    <w:pPr>
+      <w:spacing w:after="200"/>
+    </w:pPr>
+    <w:rPr>
+      <w:i/>
+      <w:iCs/>
+      <w:color w:val="44546A" w:themeColor="text2"/>
+      <w:sz w:val="18"/>
+      <w:szCs w:val="18"/>
+    </w:rPr>
+  </w:style>
+  <w:style w:type="paragraph" w:styleId="BalloonText">
+    <w:name w:val="Balloon Text"/>
+    <w:basedOn w:val="Normal"/>
+    <w:link w:val="BalloonTextChar"/>
+    <w:uiPriority w:val="99"/>
+    <w:semiHidden/>
+    <w:unhideWhenUsed/>
+    <w:rsid w:val="00807886"/>
+    <w:rPr>
+      <w:rFonts w:ascii="Segoe UI" w:hAnsi="Segoe UI" w:cs="Segoe UI"/>
+      <w:sz w:val="18"/>
+      <w:szCs w:val="18"/>
+    </w:rPr>
+  </w:style>
+  <w:style w:type="character" w:customStyle="1" w:styleId="BalloonTextChar">
+    <w:name w:val="Balloon Text Char"/>
+    <w:basedOn w:val="DefaultParagraphFont"/>
+    <w:link w:val="BalloonText"/>
+    <w:uiPriority w:val="99"/>
+    <w:semiHidden/>
+    <w:rsid w:val="00807886"/>
+    <w:rPr>
+      <w:rFonts w:ascii="Segoe UI" w:eastAsia="SimSun" w:hAnsi="Segoe UI" w:cs="Segoe UI"/>
+      <w:sz w:val="18"/>
+      <w:szCs w:val="18"/>
+    </w:rPr>
+  </w:style>
 </w:styles>
 </file>
 

</xml_diff>